<commit_message>
Fehlerhafter Bezug in der Ergebnis-Dastellung ("Ergebnis_NEB_Heizwaermebedarf_Konventionell_kWh_m2NGFa") korrigiert. Formel zum Heiz/Kühlbedarfs Verhältnis korrigiert Dokumentation weitergeführt
</commit_message>
<xml_diff>
--- a/PEQ CHEQ/Anmerkung Excel Tool.docx
+++ b/PEQ CHEQ/Anmerkung Excel Tool.docx
@@ -1,16 +1,1031 @@
 
 <file path=word/document.xml><?xml version="1.0" encoding="utf-8"?>
-<w:document xmlns:wpc="http://schemas.microsoft.com/office/word/2010/wordprocessingCanvas" xmlns:cx="http://schemas.microsoft.com/office/drawing/2014/chartex" xmlns:cx1="http://schemas.microsoft.com/office/drawing/2015/9/8/chartex" xmlns:cx2="http://schemas.microsoft.com/office/drawing/2015/10/21/chartex" xmlns:cx3="http://schemas.microsoft.com/office/drawing/2016/5/9/chartex" xmlns:cx4="http://schemas.microsoft.com/office/drawing/2016/5/10/chartex" xmlns:cx5="http://schemas.microsoft.com/office/drawing/2016/5/11/chartex" xmlns:cx6="http://schemas.microsoft.com/office/drawing/2016/5/12/chartex" xmlns:cx7="http://schemas.microsoft.com/office/drawing/2016/5/13/chartex" xmlns:cx8="http://schemas.microsoft.com/office/drawing/2016/5/14/chartex" xmlns:mc="http://schemas.openxmlformats.org/markup-compatibility/2006" xmlns:aink="http://schemas.microsoft.com/office/drawing/2016/ink" xmlns:am3d="http://schemas.microsoft.com/office/drawing/2017/model3d" xmlns:o="urn:schemas-microsoft-com:office:office" xmlns:r="http://schemas.openxmlformats.org/officeDocument/2006/relationships" xmlns:m="http://schemas.openxmlformats.org/officeDocument/2006/math" xmlns:v="urn:schemas-microsoft-com:vml" xmlns:wp14="http://schemas.microsoft.com/office/word/2010/wordprocessingDrawing" xmlns:wp="http://schemas.openxmlformats.org/drawingml/2006/wordprocessingDrawing" xmlns:w10="urn:schemas-microsoft-com:office:word" xmlns:w="http://schemas.openxmlformats.org/wordprocessingml/2006/main" xmlns:w14="http://schemas.microsoft.com/office/word/2010/wordml" xmlns:w15="http://schemas.microsoft.com/office/word/2012/wordml" xmlns:w16cid="http://schemas.microsoft.com/office/word/2016/wordml/cid" xmlns:w16se="http://schemas.microsoft.com/office/word/2015/wordml/symex" xmlns:wpg="http://schemas.microsoft.com/office/word/2010/wordprocessingGroup" xmlns:wpi="http://schemas.microsoft.com/office/word/2010/wordprocessingInk" xmlns:wne="http://schemas.microsoft.com/office/word/2006/wordml" xmlns:wps="http://schemas.microsoft.com/office/word/2010/wordprocessingShape" mc:Ignorable="w14 w15 w16se w16cid wp14">
+<w:document xmlns:wpc="http://schemas.microsoft.com/office/word/2010/wordprocessingCanvas" xmlns:cx="http://schemas.microsoft.com/office/drawing/2014/chartex" xmlns:mc="http://schemas.openxmlformats.org/markup-compatibility/2006" xmlns:o="urn:schemas-microsoft-com:office:office" xmlns:r="http://schemas.openxmlformats.org/officeDocument/2006/relationships" xmlns:m="http://schemas.openxmlformats.org/officeDocument/2006/math" xmlns:v="urn:schemas-microsoft-com:vml" xmlns:wp14="http://schemas.microsoft.com/office/word/2010/wordprocessingDrawing" xmlns:wp="http://schemas.openxmlformats.org/drawingml/2006/wordprocessingDrawing" xmlns:w10="urn:schemas-microsoft-com:office:word" xmlns:w="http://schemas.openxmlformats.org/wordprocessingml/2006/main" xmlns:w14="http://schemas.microsoft.com/office/word/2010/wordml" xmlns:w15="http://schemas.microsoft.com/office/word/2012/wordml" xmlns:w16se="http://schemas.microsoft.com/office/word/2015/wordml/symex" xmlns:wpg="http://schemas.microsoft.com/office/word/2010/wordprocessingGroup" xmlns:wpi="http://schemas.microsoft.com/office/word/2010/wordprocessingInk" xmlns:wne="http://schemas.microsoft.com/office/word/2006/wordml" xmlns:wps="http://schemas.microsoft.com/office/word/2010/wordprocessingShape" mc:Ignorable="w14 w15 w16se wp14">
   <w:body>
     <w:p>
       <w:pPr>
+        <w:pStyle w:val="Titel"/>
+        <w:rPr>
+          <w:lang w:val="de-DE" w:eastAsia="de-DE"/>
+        </w:rPr>
+      </w:pPr>
+      <w:r>
+        <w:rPr>
+          <w:lang w:val="de-DE" w:eastAsia="de-DE"/>
+        </w:rPr>
+        <w:t>PEQ CHEQ</w:t>
+      </w:r>
+    </w:p>
+    <w:p>
+      <w:pPr>
+        <w:pStyle w:val="berschrift1"/>
+        <w:rPr>
+          <w:lang w:val="de-DE" w:eastAsia="de-DE"/>
+        </w:rPr>
+      </w:pPr>
+      <w:r>
+        <w:rPr>
+          <w:lang w:val="de-DE" w:eastAsia="de-DE"/>
+        </w:rPr>
+        <w:t xml:space="preserve"> </w:t>
+      </w:r>
+      <w:r>
+        <w:rPr>
+          <w:lang w:val="de-DE" w:eastAsia="de-DE"/>
+        </w:rPr>
+        <w:t>Beschreibung</w:t>
+      </w:r>
+    </w:p>
+    <w:p>
+      <w:pPr>
+        <w:rPr>
+          <w:lang w:val="de-DE" w:eastAsia="de-DE"/>
+        </w:rPr>
+      </w:pPr>
+      <w:commentRangeStart w:id="0"/>
+      <w:r>
+        <w:rPr>
+          <w:lang w:val="de-DE" w:eastAsia="de-DE"/>
+        </w:rPr>
+        <w:t>Zielgruppe:</w:t>
+      </w:r>
+    </w:p>
+    <w:p>
+      <w:pPr>
+        <w:rPr>
+          <w:lang w:val="de-DE" w:eastAsia="de-DE"/>
+        </w:rPr>
+      </w:pPr>
+      <w:r>
+        <w:rPr>
+          <w:lang w:val="de-DE" w:eastAsia="de-DE"/>
+        </w:rPr>
+        <w:t>Funktionalität des Tools:</w:t>
+      </w:r>
+      <w:commentRangeEnd w:id="0"/>
+      <w:r>
+        <w:rPr>
+          <w:rStyle w:val="Kommentarzeichen"/>
+        </w:rPr>
+        <w:commentReference w:id="0"/>
+      </w:r>
+    </w:p>
+    <w:p>
+      <w:pPr>
+        <w:rPr>
+          <w:lang w:val="de-DE" w:eastAsia="de-DE"/>
+        </w:rPr>
+      </w:pPr>
+    </w:p>
+    <w:p>
+      <w:pPr>
+        <w:rPr>
+          <w:lang w:val="de-DE" w:eastAsia="de-DE"/>
+        </w:rPr>
+      </w:pPr>
+      <w:bookmarkStart w:id="1" w:name="_GoBack"/>
+      <w:bookmarkEnd w:id="1"/>
+    </w:p>
+    <w:p>
+      <w:pPr>
+        <w:pStyle w:val="berschrift1"/>
+        <w:rPr>
+          <w:lang w:val="de-DE" w:eastAsia="de-DE"/>
+        </w:rPr>
+      </w:pPr>
+      <w:r>
+        <w:rPr>
+          <w:lang w:val="de-DE" w:eastAsia="de-DE"/>
+        </w:rPr>
+        <w:t xml:space="preserve"> </w:t>
+      </w:r>
+      <w:r>
+        <w:rPr>
+          <w:lang w:val="de-DE" w:eastAsia="de-DE"/>
+        </w:rPr>
+        <w:t>Technische Dokumentation</w:t>
+      </w:r>
+    </w:p>
+    <w:p>
+      <w:pPr>
         <w:rPr>
           <w:b/>
+          <w:lang w:val="de-DE" w:eastAsia="de-DE"/>
         </w:rPr>
       </w:pPr>
       <w:r>
         <w:rPr>
           <w:b/>
+          <w:lang w:val="de-DE" w:eastAsia="de-DE"/>
+        </w:rPr>
+        <w:t>Blattschutz Passwort: „test“</w:t>
+      </w:r>
+    </w:p>
+    <w:p>
+      <w:pPr>
+        <w:pStyle w:val="berschrift3"/>
+        <w:rPr>
+          <w:b/>
+          <w:lang w:val="de-DE" w:eastAsia="de-DE"/>
+        </w:rPr>
+      </w:pPr>
+      <w:r>
+        <w:rPr>
+          <w:lang w:val="de-DE" w:eastAsia="de-DE"/>
+        </w:rPr>
+        <w:t xml:space="preserve">Button </w:t>
+      </w:r>
+      <w:r>
+        <w:rPr>
+          <w:b/>
+          <w:lang w:val="de-DE" w:eastAsia="de-DE"/>
+        </w:rPr>
+        <w:t>Calculate</w:t>
+      </w:r>
+    </w:p>
+    <w:p>
+      <w:pPr>
+        <w:pStyle w:val="StandardohneAbstand"/>
+        <w:rPr>
+          <w:b/>
+          <w:lang w:val="de-DE" w:eastAsia="de-DE"/>
+        </w:rPr>
+      </w:pPr>
+      <w:r>
+        <w:rPr>
+          <w:b/>
+          <w:lang w:val="de-DE" w:eastAsia="de-DE"/>
+        </w:rPr>
+        <w:t xml:space="preserve">Voraussetzungen: </w:t>
+      </w:r>
+    </w:p>
+    <w:p>
+      <w:pPr>
+        <w:pStyle w:val="StandardohneAbstand"/>
+        <w:numPr>
+          <w:ilvl w:val="0"/>
+          <w:numId w:val="9"/>
+        </w:numPr>
+        <w:rPr>
+          <w:lang w:val="de-DE" w:eastAsia="de-DE"/>
+        </w:rPr>
+      </w:pPr>
+      <w:r>
+        <w:rPr>
+          <w:lang w:val="de-DE" w:eastAsia="de-DE"/>
+        </w:rPr>
+        <w:t>Eine Plusenergie-Excel Arbeitsmappe („PEExcel_performance.xlsb“) muss geöffnet sein.</w:t>
+      </w:r>
+    </w:p>
+    <w:p>
+      <w:pPr>
+        <w:pStyle w:val="Listenabsatz"/>
+        <w:numPr>
+          <w:ilvl w:val="0"/>
+          <w:numId w:val="9"/>
+        </w:numPr>
+        <w:rPr>
+          <w:lang w:val="de-DE" w:eastAsia="de-DE"/>
+        </w:rPr>
+      </w:pPr>
+      <w:r>
+        <w:rPr>
+          <w:lang w:val="de-DE" w:eastAsia="de-DE"/>
+        </w:rPr>
+        <w:t xml:space="preserve">Das PEExcel muss die Bauweisen in folgender Reihenfolge hinterlegt </w:t>
+      </w:r>
+      <w:r>
+        <w:rPr>
+          <w:lang w:val="de-DE" w:eastAsia="de-DE"/>
+        </w:rPr>
+        <w:t>haben: 10er, 12er, 14er,16er Linie</w:t>
+      </w:r>
+    </w:p>
+    <w:p>
+      <w:pPr>
+        <w:rPr>
+          <w:b/>
+          <w:lang w:val="de-DE" w:eastAsia="de-DE"/>
+        </w:rPr>
+      </w:pPr>
+      <w:r>
+        <w:rPr>
+          <w:b/>
+          <w:lang w:val="de-DE" w:eastAsia="de-DE"/>
+        </w:rPr>
+        <w:t>Vorgang:</w:t>
+      </w:r>
+    </w:p>
+    <w:p>
+      <w:pPr>
+        <w:pStyle w:val="Listenabsatz"/>
+        <w:numPr>
+          <w:ilvl w:val="0"/>
+          <w:numId w:val="8"/>
+        </w:numPr>
+        <w:rPr>
+          <w:lang w:val="de-DE" w:eastAsia="de-DE"/>
+        </w:rPr>
+      </w:pPr>
+      <w:r>
+        <w:rPr>
+          <w:lang w:val="de-DE" w:eastAsia="de-DE"/>
+        </w:rPr>
+        <w:t>PEExcel wird identifiziert, wenn Fehlschlag: Abbruch</w:t>
+      </w:r>
+    </w:p>
+    <w:p>
+      <w:pPr>
+        <w:pStyle w:val="Listenabsatz"/>
+        <w:numPr>
+          <w:ilvl w:val="0"/>
+          <w:numId w:val="8"/>
+        </w:numPr>
+        <w:rPr>
+          <w:lang w:val="de-DE" w:eastAsia="de-DE"/>
+        </w:rPr>
+      </w:pPr>
+      <w:r>
+        <w:rPr>
+          <w:lang w:val="de-DE" w:eastAsia="de-DE"/>
+        </w:rPr>
+        <w:t>Neuberechnung (damit alle Eingaben umgerechnet und übernommen werden)</w:t>
+      </w:r>
+    </w:p>
+    <w:p>
+      <w:pPr>
+        <w:pStyle w:val="Listenabsatz"/>
+        <w:numPr>
+          <w:ilvl w:val="0"/>
+          <w:numId w:val="8"/>
+        </w:numPr>
+        <w:rPr>
+          <w:lang w:eastAsia="de-DE"/>
+        </w:rPr>
+      </w:pPr>
+      <w:r>
+        <w:rPr>
+          <w:lang w:eastAsia="de-DE"/>
+        </w:rPr>
+        <w:t xml:space="preserve">Die Werte aller </w:t>
+      </w:r>
+      <w:r>
+        <w:rPr>
+          <w:lang w:eastAsia="de-DE"/>
+        </w:rPr>
+        <w:t>Variablen in PEQ CHEQ „E</w:t>
+      </w:r>
+      <w:r>
+        <w:rPr>
+          <w:lang w:eastAsia="de-DE"/>
+        </w:rPr>
+        <w:t>xchange</w:t>
+      </w:r>
+      <w:r>
+        <w:rPr>
+          <w:lang w:eastAsia="de-DE"/>
+        </w:rPr>
+        <w:t>”</w:t>
+      </w:r>
+      <w:r>
+        <w:rPr>
+          <w:lang w:eastAsia="de-DE"/>
+        </w:rPr>
+        <w:t xml:space="preserve"> Sheet</w:t>
+      </w:r>
+      <w:r>
+        <w:rPr>
+          <w:lang w:eastAsia="de-DE"/>
+        </w:rPr>
+        <w:t xml:space="preserve"> werden im PEExcel </w:t>
+      </w:r>
+      <w:r>
+        <w:rPr>
+          <w:lang w:eastAsia="de-DE"/>
+        </w:rPr>
+        <w:t>an der Stelle der angegebenen Named Range</w:t>
+      </w:r>
+      <w:r>
+        <w:rPr>
+          <w:rStyle w:val="Funotenzeichen"/>
+          <w:lang w:eastAsia="de-DE"/>
+        </w:rPr>
+        <w:footnoteReference w:id="1"/>
+      </w:r>
+      <w:r>
+        <w:rPr>
+          <w:lang w:eastAsia="de-DE"/>
+        </w:rPr>
+        <w:t xml:space="preserve"> </w:t>
+      </w:r>
+      <w:r>
+        <w:rPr>
+          <w:lang w:eastAsia="de-DE"/>
+        </w:rPr>
+        <w:t xml:space="preserve">überschrieben. </w:t>
+      </w:r>
+      <w:r>
+        <w:rPr>
+          <w:rStyle w:val="Funotenzeichen"/>
+          <w:lang w:eastAsia="de-DE"/>
+        </w:rPr>
+        <w:footnoteReference w:id="2"/>
+      </w:r>
+    </w:p>
+    <w:p>
+      <w:pPr>
+        <w:pStyle w:val="Listenabsatz"/>
+        <w:numPr>
+          <w:ilvl w:val="0"/>
+          <w:numId w:val="8"/>
+        </w:numPr>
+        <w:rPr>
+          <w:lang w:eastAsia="de-DE"/>
+        </w:rPr>
+      </w:pPr>
+      <w:r>
+        <w:rPr>
+          <w:lang w:eastAsia="de-DE"/>
+        </w:rPr>
+        <w:t>Simulation im PEEXcel n</w:t>
+      </w:r>
+      <w:r>
+        <w:rPr>
+          <w:lang w:eastAsia="de-DE"/>
+        </w:rPr>
+        <w:t>ach Bestätigung der Dialogbox „Run Calculation?“</w:t>
+      </w:r>
+    </w:p>
+    <w:p>
+      <w:pPr>
+        <w:pStyle w:val="Listenabsatz"/>
+        <w:numPr>
+          <w:ilvl w:val="0"/>
+          <w:numId w:val="8"/>
+        </w:numPr>
+        <w:rPr>
+          <w:lang w:eastAsia="de-DE"/>
+        </w:rPr>
+      </w:pPr>
+      <w:r>
+        <w:rPr>
+          <w:lang w:eastAsia="de-DE"/>
+        </w:rPr>
+        <w:t>Alle Variablen im PEExcel „Namen”</w:t>
+      </w:r>
+      <w:r>
+        <w:rPr>
+          <w:lang w:eastAsia="de-DE"/>
+        </w:rPr>
+        <w:t>, die im PEQ CHEQ eine entsprechende named range haben, werden dort gespeichert.</w:t>
+      </w:r>
+    </w:p>
+    <w:p>
+      <w:pPr>
+        <w:pStyle w:val="berschrift3"/>
+        <w:rPr>
+          <w:lang w:eastAsia="de-DE"/>
+        </w:rPr>
+      </w:pPr>
+      <w:r>
+        <w:rPr>
+          <w:lang w:eastAsia="de-DE"/>
+        </w:rPr>
+        <w:lastRenderedPageBreak/>
+        <w:t>Verknüpfen von PEQ CHEQ Eingaben mit PEExcel Variablen</w:t>
+      </w:r>
+    </w:p>
+    <w:p>
+      <w:pPr>
+        <w:pStyle w:val="Listenabsatz"/>
+        <w:numPr>
+          <w:ilvl w:val="0"/>
+          <w:numId w:val="12"/>
+        </w:numPr>
+        <w:rPr>
+          <w:lang w:eastAsia="de-DE"/>
+        </w:rPr>
+      </w:pPr>
+      <w:r>
+        <w:rPr>
+          <w:lang w:eastAsia="de-DE"/>
+        </w:rPr>
+        <w:t xml:space="preserve">Alle </w:t>
+      </w:r>
+      <w:r>
+        <w:rPr>
+          <w:lang w:eastAsia="de-DE"/>
+        </w:rPr>
+        <w:t>Angaben</w:t>
+      </w:r>
+      <w:r>
+        <w:rPr>
+          <w:lang w:eastAsia="de-DE"/>
+        </w:rPr>
+        <w:t>, die im PEExcel verwendet werden sollen, müssen im PEQ CHEQ Exchange Sheet gelistet sein. Wichtig: Die in der ersten Spalte angegebene Named Range muss sich im PEExcel als solche finden</w:t>
+      </w:r>
+    </w:p>
+    <w:p>
+      <w:pPr>
+        <w:rPr>
+          <w:lang w:eastAsia="de-DE"/>
+        </w:rPr>
+      </w:pPr>
+    </w:p>
+    <w:p>
+      <w:pPr>
+        <w:pStyle w:val="berschrift3"/>
+        <w:rPr>
+          <w:lang w:eastAsia="de-DE"/>
+        </w:rPr>
+      </w:pPr>
+      <w:r>
+        <w:rPr>
+          <w:lang w:eastAsia="de-DE"/>
+        </w:rPr>
+        <w:t>Offene Punkte Simon 24.8.2021: (bitte ergänzen)</w:t>
+      </w:r>
+    </w:p>
+    <w:p>
+      <w:pPr>
+        <w:pStyle w:val="Listenabsatz"/>
+        <w:numPr>
+          <w:ilvl w:val="0"/>
+          <w:numId w:val="10"/>
+        </w:numPr>
+        <w:rPr>
+          <w:lang w:eastAsia="de-DE"/>
+        </w:rPr>
+      </w:pPr>
+      <w:r>
+        <w:rPr>
+          <w:lang w:eastAsia="de-DE"/>
+        </w:rPr>
+        <w:t>Die Berechnung macht zuerst nur OHNE PV Sinn, da ja erst nach PEExcel Simulatin im PEQ ChEQ berechnet wird, wieviel PV zur der Deckung des Strombedarfs nötig wäre</w:t>
+      </w:r>
+      <w:r>
+        <w:rPr>
+          <w:lang w:eastAsia="de-DE"/>
+        </w:rPr>
+        <w:t xml:space="preserve">. </w:t>
+      </w:r>
+    </w:p>
+    <w:p>
+      <w:pPr>
+        <w:pStyle w:val="Listenabsatz"/>
+        <w:numPr>
+          <w:ilvl w:val="1"/>
+          <w:numId w:val="10"/>
+        </w:numPr>
+        <w:rPr>
+          <w:lang w:eastAsia="de-DE"/>
+        </w:rPr>
+      </w:pPr>
+      <w:r>
+        <w:rPr>
+          <w:lang w:eastAsia="de-DE"/>
+        </w:rPr>
+        <w:t xml:space="preserve">Es könnte Sinn machen, die Simulation zuerst ohne PV durchzuspielen, ohne zu speichern (results), die benötigte PV zu bekommen, dann einzusetzen (PV Skalierung Dach und Fassade), nochmal durchlaufen zu lassen und dann erst alles zu speichern. </w:t>
+      </w:r>
+    </w:p>
+    <w:p>
+      <w:pPr>
+        <w:pStyle w:val="Listenabsatz"/>
+        <w:numPr>
+          <w:ilvl w:val="1"/>
+          <w:numId w:val="10"/>
+        </w:numPr>
+        <w:rPr>
+          <w:lang w:eastAsia="de-DE"/>
+        </w:rPr>
+      </w:pPr>
+      <w:r>
+        <w:rPr>
+          <w:lang w:eastAsia="de-DE"/>
+        </w:rPr>
+        <w:t>Dann macht auch „mit DSM“ Sinn</w:t>
+      </w:r>
+    </w:p>
+    <w:p>
+      <w:pPr>
+        <w:pStyle w:val="Listenabsatz"/>
+        <w:numPr>
+          <w:ilvl w:val="0"/>
+          <w:numId w:val="10"/>
+        </w:numPr>
+        <w:rPr>
+          <w:lang w:eastAsia="de-DE"/>
+        </w:rPr>
+      </w:pPr>
+      <w:r>
+        <w:rPr>
+          <w:lang w:eastAsia="de-DE"/>
+        </w:rPr>
+        <w:t>Res</w:t>
+      </w:r>
+      <w:r>
+        <w:rPr>
+          <w:lang w:eastAsia="de-DE"/>
+        </w:rPr>
+        <w:t xml:space="preserve">ults sollten vermutlich einfach das „Ergebnisse“ sheet aus dem PEExcel kopieren, mit einem Datum im Namen des Sheets </w:t>
+      </w:r>
+    </w:p>
+    <w:p>
+      <w:pPr>
+        <w:pStyle w:val="Listenabsatz"/>
+        <w:numPr>
+          <w:ilvl w:val="0"/>
+          <w:numId w:val="10"/>
+        </w:numPr>
+        <w:rPr>
+          <w:lang w:eastAsia="de-DE"/>
+        </w:rPr>
+      </w:pPr>
+      <w:r>
+        <w:rPr>
+          <w:lang w:eastAsia="de-DE"/>
+        </w:rPr>
+        <w:t>EinE PV Nutzung ÜBER 100% sollte eine sichtbare formatierte Warnung anzeigen (Conditional formatting)</w:t>
+      </w:r>
+    </w:p>
+    <w:p>
+      <w:pPr>
+        <w:pStyle w:val="berschrift2"/>
+        <w:rPr>
+          <w:lang w:val="de-DE" w:eastAsia="de-DE"/>
+        </w:rPr>
+      </w:pPr>
+      <w:r>
+        <w:rPr>
+          <w:lang w:eastAsia="de-DE"/>
+        </w:rPr>
+        <w:t xml:space="preserve"> </w:t>
+      </w:r>
+      <w:r>
+        <w:rPr>
+          <w:lang w:val="de-DE" w:eastAsia="de-DE"/>
+        </w:rPr>
+        <w:t>Changelog</w:t>
+      </w:r>
+    </w:p>
+    <w:p>
+      <w:pPr>
+        <w:pStyle w:val="berschrift3"/>
+        <w:rPr>
+          <w:lang w:val="de-DE" w:eastAsia="de-DE"/>
+        </w:rPr>
+      </w:pPr>
+      <w:r>
+        <w:rPr>
+          <w:lang w:val="de-DE" w:eastAsia="de-DE"/>
+        </w:rPr>
+        <w:t>Änderungen von David 14.7.2021 in Grün und Rot</w:t>
+      </w:r>
+    </w:p>
+    <w:p>
+      <w:pPr>
+        <w:outlineLvl w:val="0"/>
+        <w:rPr>
+          <w:sz w:val="22"/>
+          <w:szCs w:val="22"/>
+          <w:lang w:val="de-DE" w:eastAsia="de-DE"/>
+        </w:rPr>
+      </w:pPr>
+      <w:r>
+        <w:rPr>
+          <w:b/>
+          <w:bCs/>
+          <w:lang w:val="de-DE" w:eastAsia="de-DE"/>
+        </w:rPr>
+        <w:t>Von:</w:t>
+      </w:r>
+      <w:r>
+        <w:rPr>
+          <w:lang w:val="de-DE" w:eastAsia="de-DE"/>
+        </w:rPr>
+        <w:t xml:space="preserve"> Felix Wimmer [</w:t>
+      </w:r>
+      <w:hyperlink r:id="rId10" w:history="1">
+        <w:r>
+          <w:rPr>
+            <w:rStyle w:val="Hyperlink"/>
+            <w:lang w:val="de-DE" w:eastAsia="de-DE"/>
+          </w:rPr>
+          <w:t>mailto:felix.wimmer@building-research.at</w:t>
+        </w:r>
+      </w:hyperlink>
+      <w:r>
+        <w:rPr>
+          <w:lang w:val="de-DE" w:eastAsia="de-DE"/>
+        </w:rPr>
+        <w:t xml:space="preserve">] </w:t>
+      </w:r>
+      <w:r>
+        <w:rPr>
+          <w:lang w:val="de-DE" w:eastAsia="de-DE"/>
+        </w:rPr>
+        <w:br/>
+      </w:r>
+      <w:r>
+        <w:rPr>
+          <w:b/>
+          <w:bCs/>
+          <w:lang w:val="de-DE" w:eastAsia="de-DE"/>
+        </w:rPr>
+        <w:t>Gesendet:</w:t>
+      </w:r>
+      <w:r>
+        <w:rPr>
+          <w:lang w:val="de-DE" w:eastAsia="de-DE"/>
+        </w:rPr>
+        <w:t xml:space="preserve"> Mittwoch, 30. Juni 2021 12:28</w:t>
+      </w:r>
+      <w:r>
+        <w:rPr>
+          <w:lang w:val="de-DE" w:eastAsia="de-DE"/>
+        </w:rPr>
+        <w:br/>
+      </w:r>
+      <w:r>
+        <w:rPr>
+          <w:b/>
+          <w:bCs/>
+          <w:lang w:val="de-DE" w:eastAsia="de-DE"/>
+        </w:rPr>
+        <w:t>An:</w:t>
+      </w:r>
+      <w:r>
+        <w:rPr>
+          <w:lang w:val="de-DE" w:eastAsia="de-DE"/>
+        </w:rPr>
+        <w:t xml:space="preserve"> David Sengl &lt;</w:t>
+      </w:r>
+      <w:hyperlink r:id="rId11" w:history="1">
+        <w:r>
+          <w:rPr>
+            <w:rStyle w:val="Hyperlink"/>
+            <w:lang w:val="de-DE" w:eastAsia="de-DE"/>
+          </w:rPr>
+          <w:t>david.sengl@technikum-wien.at</w:t>
+        </w:r>
+      </w:hyperlink>
+      <w:r>
+        <w:rPr>
+          <w:lang w:val="de-DE" w:eastAsia="de-DE"/>
+        </w:rPr>
+        <w:t>&gt;</w:t>
+      </w:r>
+      <w:r>
+        <w:rPr>
+          <w:lang w:val="de-DE" w:eastAsia="de-DE"/>
+        </w:rPr>
+        <w:br/>
+      </w:r>
+      <w:r>
+        <w:rPr>
+          <w:b/>
+          <w:bCs/>
+          <w:lang w:val="de-DE" w:eastAsia="de-DE"/>
+        </w:rPr>
+        <w:t>Cc:</w:t>
+      </w:r>
+      <w:r>
+        <w:rPr>
+          <w:lang w:val="de-DE" w:eastAsia="de-DE"/>
+        </w:rPr>
+        <w:t xml:space="preserve"> 'Simon Schneider' &lt;</w:t>
+      </w:r>
+      <w:hyperlink r:id="rId12" w:history="1">
+        <w:r>
+          <w:rPr>
+            <w:rStyle w:val="Hyperlink"/>
+            <w:lang w:val="de-DE" w:eastAsia="de-DE"/>
+          </w:rPr>
+          <w:t>schneids@technikum-wien.at</w:t>
+        </w:r>
+      </w:hyperlink>
+      <w:r>
+        <w:rPr>
+          <w:lang w:val="de-DE" w:eastAsia="de-DE"/>
+        </w:rPr>
+        <w:t>&gt;; 'Schöfmann Petra' &lt;</w:t>
+      </w:r>
+      <w:hyperlink r:id="rId13" w:history="1">
+        <w:r>
+          <w:rPr>
+            <w:rStyle w:val="Hyperlink"/>
+            <w:lang w:val="de-DE" w:eastAsia="de-DE"/>
+          </w:rPr>
+          <w:t>schoefmann@urbaninnovation.at</w:t>
+        </w:r>
+      </w:hyperlink>
+      <w:r>
+        <w:rPr>
+          <w:lang w:val="de-DE" w:eastAsia="de-DE"/>
+        </w:rPr>
+        <w:t>&gt;</w:t>
+      </w:r>
+      <w:r>
+        <w:rPr>
+          <w:lang w:val="de-DE" w:eastAsia="de-DE"/>
+        </w:rPr>
+        <w:br/>
+      </w:r>
+      <w:r>
+        <w:rPr>
+          <w:b/>
+          <w:bCs/>
+          <w:lang w:val="de-DE" w:eastAsia="de-DE"/>
+        </w:rPr>
+        <w:t>Betreff:</w:t>
+      </w:r>
+      <w:r>
+        <w:rPr>
+          <w:lang w:val="de-DE" w:eastAsia="de-DE"/>
+        </w:rPr>
+        <w:t xml:space="preserve"> AW: "User"-Feedback PEQ-Cheq</w:t>
+      </w:r>
+    </w:p>
+    <w:p>
+      <w:r>
+        <w:t>Servus David,</w:t>
+      </w:r>
+    </w:p>
+    <w:p>
+      <w:pPr>
+        <w:rPr>
+          <w:color w:val="00B050"/>
+        </w:rPr>
+      </w:pPr>
+      <w:r>
+        <w:t xml:space="preserve">dank dir für die Erinnerung und entschuldige für die verspätete Rückmeldung. </w:t>
+      </w:r>
+      <w:r>
+        <w:br/>
+        <w:t>Findest du unten:</w:t>
+      </w:r>
+      <w:r>
+        <w:br/>
+      </w:r>
+      <w:r>
+        <w:br/>
+        <w:t xml:space="preserve">-) 10er und 16er Linie evtl. um 12er und 14er ergänzen - </w:t>
+      </w:r>
+      <w:r>
+        <w:rPr>
+          <w:color w:val="00B050"/>
+        </w:rPr>
+        <w:t>erledigt</w:t>
+      </w:r>
+      <w:r>
+        <w:br/>
+        <w:t xml:space="preserve">-) bei Änderung 10er/16er Linie ändern sich auch die Mehrkosten (das sollte nicht sein) – </w:t>
+      </w:r>
+      <w:r>
+        <w:rPr>
+          <w:color w:val="FF0000"/>
+        </w:rPr>
+        <w:t xml:space="preserve">die Linie Ändert auch die Aufbauten (jeweils 5cm Dämmung mehr) </w:t>
+      </w:r>
+      <w:r>
+        <w:rPr>
+          <w:rFonts w:ascii="Wingdings" w:hAnsi="Wingdings"/>
+          <w:color w:val="FF0000"/>
+        </w:rPr>
+        <w:t></w:t>
+      </w:r>
+      <w:r>
+        <w:rPr>
+          <w:color w:val="FF0000"/>
+        </w:rPr>
+        <w:t xml:space="preserve"> mehrkosten</w:t>
+      </w:r>
+      <w:r>
+        <w:br/>
+        <w:t xml:space="preserve">-) Button zur Wahlmöglichkeit Wohnen wird temperiert (standardmäßig) oder gekühlt - </w:t>
+      </w:r>
+      <w:r>
+        <w:rPr>
+          <w:color w:val="00B050"/>
+        </w:rPr>
+        <w:t>erledigt</w:t>
+      </w:r>
+    </w:p>
+    <w:p>
+      <w:pPr>
+        <w:spacing w:after="240"/>
+        <w:rPr>
+          <w:color w:val="FF0000"/>
+        </w:rPr>
+      </w:pPr>
+      <w:r>
+        <w:t xml:space="preserve">-) neue Werte bei Heiz/Kühllasten - </w:t>
+      </w:r>
+      <w:r>
+        <w:rPr>
+          <w:color w:val="00B050"/>
+        </w:rPr>
+        <w:t>erledigt</w:t>
+      </w:r>
+      <w:r>
+        <w:br/>
+        <w:t xml:space="preserve">-) Berechnung der Sondenlänge ist im Excel fehlerhaft (im Anhang gibt’s da eine funktionierende Lösung) – </w:t>
+      </w:r>
+      <w:r>
+        <w:rPr>
+          <w:color w:val="00B050"/>
+        </w:rPr>
+        <w:t>schon durch felix erledigt</w:t>
+      </w:r>
+      <w:r>
+        <w:br/>
+      </w:r>
+      <w:commentRangeStart w:id="2"/>
+      <w:r>
+        <w:t xml:space="preserve">hier vielleicht noch der Hinweis, dass der COP bei der Dimensionierung (Quelleseitige Wärmenentzug/einspeisung) berücksichtigt werden sollte und würde den Vorschlag einbringen, dass man Heiz und Kühlleistung bei W/lfm Sonde trennt, genauso </w:t>
+      </w:r>
+      <w:r>
+        <w:rPr>
+          <w:color w:val="FF0000"/>
+        </w:rPr>
+        <w:t>SEER + SCOP um realisitsche Werte zu bekommen</w:t>
+      </w:r>
+      <w:r>
+        <w:t xml:space="preserve"> – </w:t>
+      </w:r>
+      <w:r>
+        <w:rPr>
+          <w:color w:val="FF0000"/>
+        </w:rPr>
+        <w:t>wie kann man das implementieren?</w:t>
+      </w:r>
+      <w:r>
+        <w:rPr>
+          <w:color w:val="FF0000"/>
+        </w:rPr>
+        <w:t xml:space="preserve"> </w:t>
+      </w:r>
+      <w:commentRangeEnd w:id="2"/>
+      <w:r>
+        <w:rPr>
+          <w:rStyle w:val="Kommentarzeichen"/>
+        </w:rPr>
+        <w:commentReference w:id="2"/>
+      </w:r>
+      <w:r>
+        <w:br/>
+        <w:t xml:space="preserve">-) derzeit wird bei Kälte-Wärme-Balance die Leistungen Heizen und Kühlen verglichen, da sollte man sicher mit den Energiemengen (Input, Output der Sonden) rechnen </w:t>
+      </w:r>
+      <w:r>
+        <w:rPr>
+          <w:color w:val="00B050"/>
+        </w:rPr>
+        <w:t>-- erledigt</w:t>
+      </w:r>
+      <w:r>
+        <w:br/>
+        <w:t xml:space="preserve">-) ich habe die Bedingte Formatierung bei der Farbskala adaptiert, sodass jede Zelle nur von seinen Grenzwerten und nicht den anderen Zellen abhängig ist </w:t>
+      </w:r>
+      <w:r>
+        <w:rPr>
+          <w:color w:val="00B050"/>
+        </w:rPr>
+        <w:t> - schon durch felix erledigt</w:t>
+      </w:r>
+      <w:r>
+        <w:br/>
+        <w:t xml:space="preserve">-) Kosten als Absolutwerte festlegen, wie besprochen – </w:t>
+      </w:r>
+      <w:r>
+        <w:rPr>
+          <w:color w:val="00B050"/>
+        </w:rPr>
+        <w:t xml:space="preserve">erledigt </w:t>
+      </w:r>
+      <w:r>
+        <w:rPr>
+          <w:color w:val="FF0000"/>
+        </w:rPr>
+        <w:t>– nur dummywerte aus anderen projekten bzw Thomas &amp; Felix Excel</w:t>
+      </w:r>
+      <w:r>
+        <w:br/>
+        <w:t>-)</w:t>
+      </w:r>
+      <w:commentRangeStart w:id="3"/>
+      <w:r>
+        <w:t xml:space="preserve"> bei sich Ändernder Bauordnungs Linie sollte sich gefühlsmäßig die PV-Fläche erhöhen, tut es aber derzeit nicht – </w:t>
+      </w:r>
+      <w:r>
+        <w:rPr>
+          <w:color w:val="00B050"/>
+        </w:rPr>
+        <w:t>erhöht sich geringfügig aber nur nach simulation</w:t>
+      </w:r>
+      <w:commentRangeEnd w:id="3"/>
+      <w:r>
+        <w:rPr>
+          <w:rStyle w:val="Kommentarzeichen"/>
+        </w:rPr>
+        <w:commentReference w:id="3"/>
+      </w:r>
+      <w:r>
+        <w:br/>
+        <w:t xml:space="preserve">-) GFZ ist irgendwo falsch verlinkt – </w:t>
+      </w:r>
+      <w:r>
+        <w:rPr>
+          <w:color w:val="FF0000"/>
+        </w:rPr>
+        <w:t>wo? Habe nichts entdeckt</w:t>
+      </w:r>
+      <w:r>
+        <w:br/>
+        <w:t xml:space="preserve">-) C62-65 können die Werte nicht stimmen, Formeln überprüfen </w:t>
+      </w:r>
+      <w:r>
+        <w:rPr>
+          <w:color w:val="00B050"/>
+        </w:rPr>
+        <w:t>– ausgebessert war falsch verlinkt</w:t>
+      </w:r>
+      <w:r>
+        <w:br/>
+        <w:t>-) PV-Verordnung - &gt; Disclaimer „Hier wird mit reinnutzigen Gebäuden“ gerechnet –</w:t>
+      </w:r>
+      <w:r>
+        <w:rPr>
+          <w:color w:val="00B050"/>
+        </w:rPr>
+        <w:t xml:space="preserve"> wie besprochen ausgelassen</w:t>
+      </w:r>
+      <w:r>
+        <w:br/>
+        <w:t xml:space="preserve">-) PV-Flächen, Abänderung auf nutzbare Flächen und nicht totale Dache/Fassadenflächen </w:t>
+      </w:r>
+      <w:r>
+        <w:rPr>
+          <w:color w:val="00B050"/>
+        </w:rPr>
+        <w:t> - erledigt</w:t>
+      </w:r>
+      <w:r>
+        <w:br/>
+        <w:t>Fassadenfläche abzüglich Nordfassade, abzüglich Fenster und untersten beiden Geschoße -</w:t>
+      </w:r>
+      <w:r>
+        <w:rPr>
+          <w:color w:val="00B050"/>
+        </w:rPr>
+        <w:t xml:space="preserve"> erledigt</w:t>
+      </w:r>
+      <w:r>
+        <w:br/>
+        <w:t xml:space="preserve">-) Ausnutzung der nutzbaren PV_Flächen als neues KPI Kriterien </w:t>
+      </w:r>
+      <w:r>
+        <w:rPr>
+          <w:color w:val="00B050"/>
+        </w:rPr>
+        <w:t>- erledigt</w:t>
+      </w:r>
+      <w:r>
+        <w:br/>
+        <w:t xml:space="preserve">-) Überdimensionierung WP anders formulieren (z.B. Leistungsreserve)/weglassen und standardmäßig auf max 10% setzen </w:t>
+      </w:r>
+      <w:r>
+        <w:rPr>
+          <w:color w:val="00B050"/>
+        </w:rPr>
+        <w:t>- erledigt</w:t>
+      </w:r>
+      <w:r>
+        <w:br/>
+        <w:t xml:space="preserve">müsste man auch bei Dimensionierung der Sonden/WP und somit Kosten berücksichtigen, oder? </w:t>
+      </w:r>
+      <w:r>
+        <w:rPr>
+          <w:color w:val="FF0000"/>
+        </w:rPr>
+        <w:t xml:space="preserve">– kosten nicht berücksichtigbar da das nur die Auslegung ist aber keine referenz da ist </w:t>
+      </w:r>
+    </w:p>
+    <w:p>
+      <w:pPr>
+        <w:rPr>
+          <w:b/>
+        </w:rPr>
+      </w:pPr>
+    </w:p>
+    <w:p>
+      <w:pPr>
+        <w:rPr>
+          <w:b/>
+        </w:rPr>
+      </w:pPr>
+      <w:r>
+        <w:rPr>
+          <w:b/>
         </w:rPr>
         <w:t>Anmerkung</w:t>
       </w:r>
@@ -24,7 +1039,24 @@
         <w:rPr>
           <w:b/>
         </w:rPr>
-        <w:t xml:space="preserve"> Excel Tool</w:t>
+        <w:t xml:space="preserve"> </w:t>
+      </w:r>
+      <w:r>
+        <w:rPr>
+          <w:b/>
+        </w:rPr>
+        <w:t>David:</w:t>
+      </w:r>
+    </w:p>
+    <w:p>
+      <w:r>
+        <w:t xml:space="preserve"> </w:t>
+      </w:r>
+      <w:r>
+        <w:t>Wenn möglich Validierung durch weitere zukünftige Simulationen durchführen</w:t>
+      </w:r>
+      <w:r>
+        <w:t>.</w:t>
       </w:r>
     </w:p>
     <w:p>
@@ -36,10 +1068,19 @@
         </w:numPr>
       </w:pPr>
       <w:r>
-        <w:t>Wenn möglich Validierung durch weitere zukünftige Simulationen durchführen</w:t>
-      </w:r>
-      <w:r>
-        <w:t>.</w:t>
+        <w:t>bzw. testen, wie nah das Tool an die Simulation herankommt, wenn keine WP Versorgung (glaube BKA ist immer fix, aber zumindest FW statt WP Versorgung kann in Simulation</w:t>
+      </w:r>
+      <w:r>
+        <w:t>sexcel</w:t>
+      </w:r>
+      <w:r>
+        <w:t xml:space="preserve"> gewählt werden, damit diese Variante getestet wird, und dann auch gleich 0% E-Cars</w:t>
+      </w:r>
+      <w:r>
+        <w:t xml:space="preserve"> einstellen</w:t>
+      </w:r>
+      <w:r>
+        <w:t>).</w:t>
       </w:r>
     </w:p>
     <w:p>
@@ -51,19 +1092,7 @@
         </w:numPr>
       </w:pPr>
       <w:r>
-        <w:t>bzw. testen, wie nah das Tool an die Simulation herankommt, wenn keine WP Versorgung (glaube BKA ist immer fix, aber zumindest FW statt WP Versorgung kann in Simulation</w:t>
-      </w:r>
-      <w:r>
-        <w:t>sexcel</w:t>
-      </w:r>
-      <w:r>
-        <w:t xml:space="preserve"> gewählt werden, damit diese Variante getestet wird, und dann auch gleich 0% E-Cars</w:t>
-      </w:r>
-      <w:r>
-        <w:t xml:space="preserve"> einstellen</w:t>
-      </w:r>
-      <w:r>
-        <w:t>).</w:t>
+        <w:t>Für spätere Erweiterung/Verbesserung: Übernahme der erforderlichen Anlagengröße für xy% Eigenverbrauch in die Übersichtstabelle und in die Variantendarstellung (&lt;&gt; hängt zusammen wenn Makros aktiviert sind!).</w:t>
       </w:r>
     </w:p>
     <w:p>
@@ -75,16 +1104,7 @@
         </w:numPr>
       </w:pPr>
       <w:r>
-        <w:t xml:space="preserve">Für spätere Erweiterung/Verbesserung: Übernahme der </w:t>
-      </w:r>
-      <w:r>
-        <w:t xml:space="preserve">erforderlichen </w:t>
-      </w:r>
-      <w:r>
-        <w:t xml:space="preserve">Anlagengröße </w:t>
-      </w:r>
-      <w:r>
-        <w:t>für xy% Eigenverbrauch in die Übersichtstabelle und in die Variantendarstellung (&lt;&gt; hängt zusammen wenn Makros aktiviert sind!).</w:t>
+        <w:t>Für spätere Erweiterung: mehr Speicheroptionen?</w:t>
       </w:r>
     </w:p>
     <w:p>
@@ -96,26 +1116,12 @@
         </w:numPr>
       </w:pPr>
       <w:r>
-        <w:t>Für spätere Erweiterung: mehr Speicheroptionen?</w:t>
-      </w:r>
-    </w:p>
-    <w:p>
-      <w:pPr>
-        <w:pStyle w:val="Listenabsatz"/>
-        <w:numPr>
-          <w:ilvl w:val="0"/>
-          <w:numId w:val="7"/>
-        </w:numPr>
-      </w:pPr>
-      <w:r>
         <w:t>Für spätere Erweiterung: E-Car Option? Dabei Frage, ob zusätzliche Last zu Spitzenzeiten oder ob bidirektionales Laden.</w:t>
       </w:r>
-      <w:bookmarkStart w:id="0" w:name="_GoBack"/>
-      <w:bookmarkEnd w:id="0"/>
     </w:p>
     <w:sectPr>
-      <w:footerReference w:type="default" r:id="rId8"/>
-      <w:footerReference w:type="first" r:id="rId9"/>
+      <w:footerReference w:type="default" r:id="rId14"/>
+      <w:footerReference w:type="first" r:id="rId15"/>
       <w:pgSz w:w="11906" w:h="16838" w:code="9"/>
       <w:pgMar w:top="2268" w:right="1418" w:bottom="1418" w:left="1418" w:header="1418" w:footer="567" w:gutter="0"/>
       <w:cols w:space="708"/>
@@ -125,8 +1131,77 @@
 </w:document>
 </file>
 
+<file path=word/comments.xml><?xml version="1.0" encoding="utf-8"?>
+<w:comments xmlns:wpc="http://schemas.microsoft.com/office/word/2010/wordprocessingCanvas" xmlns:cx="http://schemas.microsoft.com/office/drawing/2014/chartex" xmlns:mc="http://schemas.openxmlformats.org/markup-compatibility/2006" xmlns:o="urn:schemas-microsoft-com:office:office" xmlns:r="http://schemas.openxmlformats.org/officeDocument/2006/relationships" xmlns:m="http://schemas.openxmlformats.org/officeDocument/2006/math" xmlns:v="urn:schemas-microsoft-com:vml" xmlns:wp14="http://schemas.microsoft.com/office/word/2010/wordprocessingDrawing" xmlns:wp="http://schemas.openxmlformats.org/drawingml/2006/wordprocessingDrawing" xmlns:w10="urn:schemas-microsoft-com:office:word" xmlns:w="http://schemas.openxmlformats.org/wordprocessingml/2006/main" xmlns:w14="http://schemas.microsoft.com/office/word/2010/wordml" xmlns:w15="http://schemas.microsoft.com/office/word/2012/wordml" xmlns:w16se="http://schemas.microsoft.com/office/word/2015/wordml/symex" xmlns:wpg="http://schemas.microsoft.com/office/word/2010/wordprocessingGroup" xmlns:wpi="http://schemas.microsoft.com/office/word/2010/wordprocessingInk" xmlns:wne="http://schemas.microsoft.com/office/word/2006/wordml" xmlns:wps="http://schemas.microsoft.com/office/word/2010/wordprocessingShape" mc:Ignorable="w14 w15 w16se wp14">
+  <w:comment w:id="0" w:author="Simon Schneider" w:date="2021-08-24T14:59:00Z" w:initials="SMS">
+    <w:p>
+      <w:pPr>
+        <w:pStyle w:val="Kommentartext"/>
+      </w:pPr>
+      <w:r>
+        <w:rPr>
+          <w:rStyle w:val="Kommentarzeichen"/>
+        </w:rPr>
+        <w:annotationRef/>
+      </w:r>
+      <w:r>
+        <w:t>UIV bitte ergänzen</w:t>
+      </w:r>
+    </w:p>
+  </w:comment>
+  <w:comment w:id="2" w:author="Simon Schneider" w:date="2021-08-24T15:22:00Z" w:initials="SMS">
+    <w:p>
+      <w:pPr>
+        <w:pStyle w:val="Kommentartext"/>
+      </w:pPr>
+      <w:r>
+        <w:rPr>
+          <w:rStyle w:val="Kommentarzeichen"/>
+        </w:rPr>
+        <w:annotationRef/>
+      </w:r>
+      <w:r>
+        <w:t xml:space="preserve">Mit welchen Werten sollen wir hier rechnen? </w:t>
+      </w:r>
+    </w:p>
+    <w:p>
+      <w:pPr>
+        <w:pStyle w:val="Kommentartext"/>
+      </w:pPr>
+      <w:r>
+        <w:t xml:space="preserve">Würde das aber erst in der nächsten Phase berücksichtigen </w:t>
+      </w:r>
+    </w:p>
+  </w:comment>
+  <w:comment w:id="3" w:author="Simon Schneider" w:date="2021-08-24T16:15:00Z" w:initials="SMS">
+    <w:p>
+      <w:pPr>
+        <w:pStyle w:val="Kommentartext"/>
+      </w:pPr>
+      <w:r>
+        <w:rPr>
+          <w:rStyle w:val="Kommentarzeichen"/>
+        </w:rPr>
+        <w:annotationRef/>
+      </w:r>
+      <w:r>
+        <w:t xml:space="preserve">Siehe oben. Problem ist, dass PV Dimensionierung erst nach Simulation erfolgen kann, die ohne PV rechnet. Ansonsten wird einfach die PV verwendet, die zufällig gerade im PEExcel hinterlegt ist (Größe der PV passt dann nicht mit der Größe des Quartiers zusammen </w:t>
+      </w:r>
+    </w:p>
+  </w:comment>
+</w:comments>
+</file>
+
+<file path=word/commentsExtended.xml><?xml version="1.0" encoding="utf-8"?>
+<w15:commentsEx xmlns:wpc="http://schemas.microsoft.com/office/word/2010/wordprocessingCanvas" xmlns:cx="http://schemas.microsoft.com/office/drawing/2014/chartex" xmlns:mc="http://schemas.openxmlformats.org/markup-compatibility/2006" xmlns:o="urn:schemas-microsoft-com:office:office" xmlns:r="http://schemas.openxmlformats.org/officeDocument/2006/relationships" xmlns:m="http://schemas.openxmlformats.org/officeDocument/2006/math" xmlns:v="urn:schemas-microsoft-com:vml" xmlns:wp14="http://schemas.microsoft.com/office/word/2010/wordprocessingDrawing" xmlns:wp="http://schemas.openxmlformats.org/drawingml/2006/wordprocessingDrawing" xmlns:w10="urn:schemas-microsoft-com:office:word" xmlns:w="http://schemas.openxmlformats.org/wordprocessingml/2006/main" xmlns:w14="http://schemas.microsoft.com/office/word/2010/wordml" xmlns:w15="http://schemas.microsoft.com/office/word/2012/wordml" xmlns:w16se="http://schemas.microsoft.com/office/word/2015/wordml/symex" xmlns:wpg="http://schemas.microsoft.com/office/word/2010/wordprocessingGroup" xmlns:wpi="http://schemas.microsoft.com/office/word/2010/wordprocessingInk" xmlns:wne="http://schemas.microsoft.com/office/word/2006/wordml" xmlns:wps="http://schemas.microsoft.com/office/word/2010/wordprocessingShape" mc:Ignorable="w14 w15 w16se wp14">
+  <w15:commentEx w15:paraId="2EC531E0" w15:done="0"/>
+  <w15:commentEx w15:paraId="388C4804" w15:done="0"/>
+  <w15:commentEx w15:paraId="07CEA937" w15:done="0"/>
+</w15:commentsEx>
+</file>
+
 <file path=word/endnotes.xml><?xml version="1.0" encoding="utf-8"?>
-<w:endnotes xmlns:wpc="http://schemas.microsoft.com/office/word/2010/wordprocessingCanvas" xmlns:cx="http://schemas.microsoft.com/office/drawing/2014/chartex" xmlns:cx1="http://schemas.microsoft.com/office/drawing/2015/9/8/chartex" xmlns:cx2="http://schemas.microsoft.com/office/drawing/2015/10/21/chartex" xmlns:cx3="http://schemas.microsoft.com/office/drawing/2016/5/9/chartex" xmlns:cx4="http://schemas.microsoft.com/office/drawing/2016/5/10/chartex" xmlns:cx5="http://schemas.microsoft.com/office/drawing/2016/5/11/chartex" xmlns:cx6="http://schemas.microsoft.com/office/drawing/2016/5/12/chartex" xmlns:cx7="http://schemas.microsoft.com/office/drawing/2016/5/13/chartex" xmlns:cx8="http://schemas.microsoft.com/office/drawing/2016/5/14/chartex" xmlns:mc="http://schemas.openxmlformats.org/markup-compatibility/2006" xmlns:aink="http://schemas.microsoft.com/office/drawing/2016/ink" xmlns:am3d="http://schemas.microsoft.com/office/drawing/2017/model3d" xmlns:o="urn:schemas-microsoft-com:office:office" xmlns:r="http://schemas.openxmlformats.org/officeDocument/2006/relationships" xmlns:m="http://schemas.openxmlformats.org/officeDocument/2006/math" xmlns:v="urn:schemas-microsoft-com:vml" xmlns:wp14="http://schemas.microsoft.com/office/word/2010/wordprocessingDrawing" xmlns:wp="http://schemas.openxmlformats.org/drawingml/2006/wordprocessingDrawing" xmlns:w10="urn:schemas-microsoft-com:office:word" xmlns:w="http://schemas.openxmlformats.org/wordprocessingml/2006/main" xmlns:w14="http://schemas.microsoft.com/office/word/2010/wordml" xmlns:w15="http://schemas.microsoft.com/office/word/2012/wordml" xmlns:w16cid="http://schemas.microsoft.com/office/word/2016/wordml/cid" xmlns:w16se="http://schemas.microsoft.com/office/word/2015/wordml/symex" xmlns:wpg="http://schemas.microsoft.com/office/word/2010/wordprocessingGroup" xmlns:wpi="http://schemas.microsoft.com/office/word/2010/wordprocessingInk" xmlns:wne="http://schemas.microsoft.com/office/word/2006/wordml" xmlns:wps="http://schemas.microsoft.com/office/word/2010/wordprocessingShape" mc:Ignorable="w14 w15 w16se w16cid wp14">
+<w:endnotes xmlns:wpc="http://schemas.microsoft.com/office/word/2010/wordprocessingCanvas" xmlns:cx="http://schemas.microsoft.com/office/drawing/2014/chartex" xmlns:mc="http://schemas.openxmlformats.org/markup-compatibility/2006" xmlns:o="urn:schemas-microsoft-com:office:office" xmlns:r="http://schemas.openxmlformats.org/officeDocument/2006/relationships" xmlns:m="http://schemas.openxmlformats.org/officeDocument/2006/math" xmlns:v="urn:schemas-microsoft-com:vml" xmlns:wp14="http://schemas.microsoft.com/office/word/2010/wordprocessingDrawing" xmlns:wp="http://schemas.openxmlformats.org/drawingml/2006/wordprocessingDrawing" xmlns:w10="urn:schemas-microsoft-com:office:word" xmlns:w="http://schemas.openxmlformats.org/wordprocessingml/2006/main" xmlns:w14="http://schemas.microsoft.com/office/word/2010/wordml" xmlns:w15="http://schemas.microsoft.com/office/word/2012/wordml" xmlns:w16se="http://schemas.microsoft.com/office/word/2015/wordml/symex" xmlns:wpg="http://schemas.microsoft.com/office/word/2010/wordprocessingGroup" xmlns:wpi="http://schemas.microsoft.com/office/word/2010/wordprocessingInk" xmlns:wne="http://schemas.microsoft.com/office/word/2006/wordml" xmlns:wps="http://schemas.microsoft.com/office/word/2010/wordprocessingShape" mc:Ignorable="w14 w15 w16se wp14">
   <w:endnote w:type="separator" w:id="-1">
     <w:p>
       <w:pPr>
@@ -151,7 +1226,7 @@
 </file>
 
 <file path=word/footer1.xml><?xml version="1.0" encoding="utf-8"?>
-<w:ftr xmlns:wpc="http://schemas.microsoft.com/office/word/2010/wordprocessingCanvas" xmlns:cx="http://schemas.microsoft.com/office/drawing/2014/chartex" xmlns:cx1="http://schemas.microsoft.com/office/drawing/2015/9/8/chartex" xmlns:cx2="http://schemas.microsoft.com/office/drawing/2015/10/21/chartex" xmlns:cx3="http://schemas.microsoft.com/office/drawing/2016/5/9/chartex" xmlns:cx4="http://schemas.microsoft.com/office/drawing/2016/5/10/chartex" xmlns:cx5="http://schemas.microsoft.com/office/drawing/2016/5/11/chartex" xmlns:cx6="http://schemas.microsoft.com/office/drawing/2016/5/12/chartex" xmlns:cx7="http://schemas.microsoft.com/office/drawing/2016/5/13/chartex" xmlns:cx8="http://schemas.microsoft.com/office/drawing/2016/5/14/chartex" xmlns:mc="http://schemas.openxmlformats.org/markup-compatibility/2006" xmlns:aink="http://schemas.microsoft.com/office/drawing/2016/ink" xmlns:am3d="http://schemas.microsoft.com/office/drawing/2017/model3d" xmlns:o="urn:schemas-microsoft-com:office:office" xmlns:r="http://schemas.openxmlformats.org/officeDocument/2006/relationships" xmlns:m="http://schemas.openxmlformats.org/officeDocument/2006/math" xmlns:v="urn:schemas-microsoft-com:vml" xmlns:wp14="http://schemas.microsoft.com/office/word/2010/wordprocessingDrawing" xmlns:wp="http://schemas.openxmlformats.org/drawingml/2006/wordprocessingDrawing" xmlns:w10="urn:schemas-microsoft-com:office:word" xmlns:w="http://schemas.openxmlformats.org/wordprocessingml/2006/main" xmlns:w14="http://schemas.microsoft.com/office/word/2010/wordml" xmlns:w15="http://schemas.microsoft.com/office/word/2012/wordml" xmlns:w16cid="http://schemas.microsoft.com/office/word/2016/wordml/cid" xmlns:w16se="http://schemas.microsoft.com/office/word/2015/wordml/symex" xmlns:wpg="http://schemas.microsoft.com/office/word/2010/wordprocessingGroup" xmlns:wpi="http://schemas.microsoft.com/office/word/2010/wordprocessingInk" xmlns:wne="http://schemas.microsoft.com/office/word/2006/wordml" xmlns:wps="http://schemas.microsoft.com/office/word/2010/wordprocessingShape" mc:Ignorable="w14 w15 w16se w16cid wp14">
+<w:ftr xmlns:wpc="http://schemas.microsoft.com/office/word/2010/wordprocessingCanvas" xmlns:cx="http://schemas.microsoft.com/office/drawing/2014/chartex" xmlns:mc="http://schemas.openxmlformats.org/markup-compatibility/2006" xmlns:o="urn:schemas-microsoft-com:office:office" xmlns:r="http://schemas.openxmlformats.org/officeDocument/2006/relationships" xmlns:m="http://schemas.openxmlformats.org/officeDocument/2006/math" xmlns:v="urn:schemas-microsoft-com:vml" xmlns:wp14="http://schemas.microsoft.com/office/word/2010/wordprocessingDrawing" xmlns:wp="http://schemas.openxmlformats.org/drawingml/2006/wordprocessingDrawing" xmlns:w10="urn:schemas-microsoft-com:office:word" xmlns:w="http://schemas.openxmlformats.org/wordprocessingml/2006/main" xmlns:w14="http://schemas.microsoft.com/office/word/2010/wordml" xmlns:w15="http://schemas.microsoft.com/office/word/2012/wordml" xmlns:w16se="http://schemas.microsoft.com/office/word/2015/wordml/symex" xmlns:wpg="http://schemas.microsoft.com/office/word/2010/wordprocessingGroup" xmlns:wpi="http://schemas.microsoft.com/office/word/2010/wordprocessingInk" xmlns:wne="http://schemas.microsoft.com/office/word/2006/wordml" xmlns:wps="http://schemas.microsoft.com/office/word/2010/wordprocessingShape" mc:Ignorable="w14 w15 w16se wp14">
   <w:p>
     <w:pPr>
       <w:pStyle w:val="Fuzeile"/>
@@ -209,7 +1284,10 @@
       <w:fldChar w:fldCharType="separate"/>
     </w:r>
     <w:r>
-      <w:t>2</w:t>
+      <w:rPr>
+        <w:noProof/>
+      </w:rPr>
+      <w:t>1</w:t>
     </w:r>
     <w:r>
       <w:fldChar w:fldCharType="end"/>
@@ -219,7 +1297,7 @@
 </file>
 
 <file path=word/footer2.xml><?xml version="1.0" encoding="utf-8"?>
-<w:ftr xmlns:wpc="http://schemas.microsoft.com/office/word/2010/wordprocessingCanvas" xmlns:cx="http://schemas.microsoft.com/office/drawing/2014/chartex" xmlns:cx1="http://schemas.microsoft.com/office/drawing/2015/9/8/chartex" xmlns:cx2="http://schemas.microsoft.com/office/drawing/2015/10/21/chartex" xmlns:cx3="http://schemas.microsoft.com/office/drawing/2016/5/9/chartex" xmlns:cx4="http://schemas.microsoft.com/office/drawing/2016/5/10/chartex" xmlns:cx5="http://schemas.microsoft.com/office/drawing/2016/5/11/chartex" xmlns:cx6="http://schemas.microsoft.com/office/drawing/2016/5/12/chartex" xmlns:cx7="http://schemas.microsoft.com/office/drawing/2016/5/13/chartex" xmlns:cx8="http://schemas.microsoft.com/office/drawing/2016/5/14/chartex" xmlns:mc="http://schemas.openxmlformats.org/markup-compatibility/2006" xmlns:aink="http://schemas.microsoft.com/office/drawing/2016/ink" xmlns:am3d="http://schemas.microsoft.com/office/drawing/2017/model3d" xmlns:o="urn:schemas-microsoft-com:office:office" xmlns:r="http://schemas.openxmlformats.org/officeDocument/2006/relationships" xmlns:m="http://schemas.openxmlformats.org/officeDocument/2006/math" xmlns:v="urn:schemas-microsoft-com:vml" xmlns:wp14="http://schemas.microsoft.com/office/word/2010/wordprocessingDrawing" xmlns:wp="http://schemas.openxmlformats.org/drawingml/2006/wordprocessingDrawing" xmlns:w10="urn:schemas-microsoft-com:office:word" xmlns:w="http://schemas.openxmlformats.org/wordprocessingml/2006/main" xmlns:w14="http://schemas.microsoft.com/office/word/2010/wordml" xmlns:w15="http://schemas.microsoft.com/office/word/2012/wordml" xmlns:w16cid="http://schemas.microsoft.com/office/word/2016/wordml/cid" xmlns:w16se="http://schemas.microsoft.com/office/word/2015/wordml/symex" xmlns:wpg="http://schemas.microsoft.com/office/word/2010/wordprocessingGroup" xmlns:wpi="http://schemas.microsoft.com/office/word/2010/wordprocessingInk" xmlns:wne="http://schemas.microsoft.com/office/word/2006/wordml" xmlns:wps="http://schemas.microsoft.com/office/word/2010/wordprocessingShape" mc:Ignorable="w14 w15 w16se w16cid wp14">
+<w:ftr xmlns:wpc="http://schemas.microsoft.com/office/word/2010/wordprocessingCanvas" xmlns:cx="http://schemas.microsoft.com/office/drawing/2014/chartex" xmlns:mc="http://schemas.openxmlformats.org/markup-compatibility/2006" xmlns:o="urn:schemas-microsoft-com:office:office" xmlns:r="http://schemas.openxmlformats.org/officeDocument/2006/relationships" xmlns:m="http://schemas.openxmlformats.org/officeDocument/2006/math" xmlns:v="urn:schemas-microsoft-com:vml" xmlns:wp14="http://schemas.microsoft.com/office/word/2010/wordprocessingDrawing" xmlns:wp="http://schemas.openxmlformats.org/drawingml/2006/wordprocessingDrawing" xmlns:w10="urn:schemas-microsoft-com:office:word" xmlns:w="http://schemas.openxmlformats.org/wordprocessingml/2006/main" xmlns:w14="http://schemas.microsoft.com/office/word/2010/wordml" xmlns:w15="http://schemas.microsoft.com/office/word/2012/wordml" xmlns:w16se="http://schemas.microsoft.com/office/word/2015/wordml/symex" xmlns:wpg="http://schemas.microsoft.com/office/word/2010/wordprocessingGroup" xmlns:wpi="http://schemas.microsoft.com/office/word/2010/wordprocessingInk" xmlns:wne="http://schemas.microsoft.com/office/word/2006/wordml" xmlns:wps="http://schemas.microsoft.com/office/word/2010/wordprocessingShape" mc:Ignorable="w14 w15 w16se wp14">
   <w:p>
     <w:pPr>
       <w:pStyle w:val="Fuzeile"/>
@@ -295,7 +1373,7 @@
 </file>
 
 <file path=word/footnotes.xml><?xml version="1.0" encoding="utf-8"?>
-<w:footnotes xmlns:wpc="http://schemas.microsoft.com/office/word/2010/wordprocessingCanvas" xmlns:cx="http://schemas.microsoft.com/office/drawing/2014/chartex" xmlns:cx1="http://schemas.microsoft.com/office/drawing/2015/9/8/chartex" xmlns:cx2="http://schemas.microsoft.com/office/drawing/2015/10/21/chartex" xmlns:cx3="http://schemas.microsoft.com/office/drawing/2016/5/9/chartex" xmlns:cx4="http://schemas.microsoft.com/office/drawing/2016/5/10/chartex" xmlns:cx5="http://schemas.microsoft.com/office/drawing/2016/5/11/chartex" xmlns:cx6="http://schemas.microsoft.com/office/drawing/2016/5/12/chartex" xmlns:cx7="http://schemas.microsoft.com/office/drawing/2016/5/13/chartex" xmlns:cx8="http://schemas.microsoft.com/office/drawing/2016/5/14/chartex" xmlns:mc="http://schemas.openxmlformats.org/markup-compatibility/2006" xmlns:aink="http://schemas.microsoft.com/office/drawing/2016/ink" xmlns:am3d="http://schemas.microsoft.com/office/drawing/2017/model3d" xmlns:o="urn:schemas-microsoft-com:office:office" xmlns:r="http://schemas.openxmlformats.org/officeDocument/2006/relationships" xmlns:m="http://schemas.openxmlformats.org/officeDocument/2006/math" xmlns:v="urn:schemas-microsoft-com:vml" xmlns:wp14="http://schemas.microsoft.com/office/word/2010/wordprocessingDrawing" xmlns:wp="http://schemas.openxmlformats.org/drawingml/2006/wordprocessingDrawing" xmlns:w10="urn:schemas-microsoft-com:office:word" xmlns:w="http://schemas.openxmlformats.org/wordprocessingml/2006/main" xmlns:w14="http://schemas.microsoft.com/office/word/2010/wordml" xmlns:w15="http://schemas.microsoft.com/office/word/2012/wordml" xmlns:w16cid="http://schemas.microsoft.com/office/word/2016/wordml/cid" xmlns:w16se="http://schemas.microsoft.com/office/word/2015/wordml/symex" xmlns:wpg="http://schemas.microsoft.com/office/word/2010/wordprocessingGroup" xmlns:wpi="http://schemas.microsoft.com/office/word/2010/wordprocessingInk" xmlns:wne="http://schemas.microsoft.com/office/word/2006/wordml" xmlns:wps="http://schemas.microsoft.com/office/word/2010/wordprocessingShape" mc:Ignorable="w14 w15 w16se w16cid wp14">
+<w:footnotes xmlns:wpc="http://schemas.microsoft.com/office/word/2010/wordprocessingCanvas" xmlns:cx="http://schemas.microsoft.com/office/drawing/2014/chartex" xmlns:mc="http://schemas.openxmlformats.org/markup-compatibility/2006" xmlns:o="urn:schemas-microsoft-com:office:office" xmlns:r="http://schemas.openxmlformats.org/officeDocument/2006/relationships" xmlns:m="http://schemas.openxmlformats.org/officeDocument/2006/math" xmlns:v="urn:schemas-microsoft-com:vml" xmlns:wp14="http://schemas.microsoft.com/office/word/2010/wordprocessingDrawing" xmlns:wp="http://schemas.openxmlformats.org/drawingml/2006/wordprocessingDrawing" xmlns:w10="urn:schemas-microsoft-com:office:word" xmlns:w="http://schemas.openxmlformats.org/wordprocessingml/2006/main" xmlns:w14="http://schemas.microsoft.com/office/word/2010/wordml" xmlns:w15="http://schemas.microsoft.com/office/word/2012/wordml" xmlns:w16se="http://schemas.microsoft.com/office/word/2015/wordml/symex" xmlns:wpg="http://schemas.microsoft.com/office/word/2010/wordprocessingGroup" xmlns:wpi="http://schemas.microsoft.com/office/word/2010/wordprocessingInk" xmlns:wne="http://schemas.microsoft.com/office/word/2006/wordml" xmlns:wps="http://schemas.microsoft.com/office/word/2010/wordprocessingShape" mc:Ignorable="w14 w15 w16se wp14">
   <w:footnote w:type="separator" w:id="-1">
     <w:p>
       <w:pPr>
@@ -313,6 +1391,56 @@
       </w:pPr>
       <w:r>
         <w:continuationSeparator/>
+      </w:r>
+    </w:p>
+  </w:footnote>
+  <w:footnote w:id="1">
+    <w:p>
+      <w:pPr>
+        <w:pStyle w:val="Funotentext"/>
+      </w:pPr>
+      <w:r>
+        <w:rPr>
+          <w:rStyle w:val="Funotenzeichen"/>
+        </w:rPr>
+        <w:footnoteRef/>
+      </w:r>
+      <w:r>
+        <w:t xml:space="preserve"> </w:t>
+      </w:r>
+      <w:r>
+        <w:rPr>
+          <w:lang w:eastAsia="de-DE"/>
+        </w:rPr>
+        <w:t>Fehler werden im VBA Direktfenster ausgegeben. Dort, wo die Named Ranges auf ganze Bereiche, nicht nur auf einzelnen Zellen verweisen, gibt es Fehler.</w:t>
+      </w:r>
+    </w:p>
+  </w:footnote>
+  <w:footnote w:id="2">
+    <w:p>
+      <w:pPr>
+        <w:pStyle w:val="Funotentext"/>
+      </w:pPr>
+      <w:r>
+        <w:rPr>
+          <w:rStyle w:val="Funotenzeichen"/>
+        </w:rPr>
+        <w:footnoteRef/>
+      </w:r>
+      <w:r>
+        <w:t xml:space="preserve"> </w:t>
+      </w:r>
+      <w:r>
+        <w:rPr>
+          <w:b/>
+        </w:rPr>
+        <w:t>Achtung</w:t>
+      </w:r>
+      <w:r>
+        <w:t xml:space="preserve">: </w:t>
+      </w:r>
+      <w:r>
+        <w:t>Angaben, die nicht über das Exchange Sheet mit PEExcel Named ranges verbunden sind, sind nicht wirksam.</w:t>
       </w:r>
     </w:p>
   </w:footnote>
@@ -320,7 +1448,7 @@
 </file>
 
 <file path=word/numbering.xml><?xml version="1.0" encoding="utf-8"?>
-<w:numbering xmlns:wpc="http://schemas.microsoft.com/office/word/2010/wordprocessingCanvas" xmlns:cx="http://schemas.microsoft.com/office/drawing/2014/chartex" xmlns:cx1="http://schemas.microsoft.com/office/drawing/2015/9/8/chartex" xmlns:cx2="http://schemas.microsoft.com/office/drawing/2015/10/21/chartex" xmlns:cx3="http://schemas.microsoft.com/office/drawing/2016/5/9/chartex" xmlns:cx4="http://schemas.microsoft.com/office/drawing/2016/5/10/chartex" xmlns:cx5="http://schemas.microsoft.com/office/drawing/2016/5/11/chartex" xmlns:cx6="http://schemas.microsoft.com/office/drawing/2016/5/12/chartex" xmlns:cx7="http://schemas.microsoft.com/office/drawing/2016/5/13/chartex" xmlns:cx8="http://schemas.microsoft.com/office/drawing/2016/5/14/chartex" xmlns:mc="http://schemas.openxmlformats.org/markup-compatibility/2006" xmlns:aink="http://schemas.microsoft.com/office/drawing/2016/ink" xmlns:am3d="http://schemas.microsoft.com/office/drawing/2017/model3d" xmlns:o="urn:schemas-microsoft-com:office:office" xmlns:r="http://schemas.openxmlformats.org/officeDocument/2006/relationships" xmlns:m="http://schemas.openxmlformats.org/officeDocument/2006/math" xmlns:v="urn:schemas-microsoft-com:vml" xmlns:wp14="http://schemas.microsoft.com/office/word/2010/wordprocessingDrawing" xmlns:wp="http://schemas.openxmlformats.org/drawingml/2006/wordprocessingDrawing" xmlns:w10="urn:schemas-microsoft-com:office:word" xmlns:w="http://schemas.openxmlformats.org/wordprocessingml/2006/main" xmlns:w14="http://schemas.microsoft.com/office/word/2010/wordml" xmlns:w15="http://schemas.microsoft.com/office/word/2012/wordml" xmlns:w16cid="http://schemas.microsoft.com/office/word/2016/wordml/cid" xmlns:w16se="http://schemas.microsoft.com/office/word/2015/wordml/symex" xmlns:wpg="http://schemas.microsoft.com/office/word/2010/wordprocessingGroup" xmlns:wpi="http://schemas.microsoft.com/office/word/2010/wordprocessingInk" xmlns:wne="http://schemas.microsoft.com/office/word/2006/wordml" xmlns:wps="http://schemas.microsoft.com/office/word/2010/wordprocessingShape" mc:Ignorable="w14 w15 w16se w16cid wp14">
+<w:numbering xmlns:wpc="http://schemas.microsoft.com/office/word/2010/wordprocessingCanvas" xmlns:cx="http://schemas.microsoft.com/office/drawing/2014/chartex" xmlns:mc="http://schemas.openxmlformats.org/markup-compatibility/2006" xmlns:o="urn:schemas-microsoft-com:office:office" xmlns:r="http://schemas.openxmlformats.org/officeDocument/2006/relationships" xmlns:m="http://schemas.openxmlformats.org/officeDocument/2006/math" xmlns:v="urn:schemas-microsoft-com:vml" xmlns:wp14="http://schemas.microsoft.com/office/word/2010/wordprocessingDrawing" xmlns:wp="http://schemas.openxmlformats.org/drawingml/2006/wordprocessingDrawing" xmlns:w10="urn:schemas-microsoft-com:office:word" xmlns:w="http://schemas.openxmlformats.org/wordprocessingml/2006/main" xmlns:w14="http://schemas.microsoft.com/office/word/2010/wordml" xmlns:w15="http://schemas.microsoft.com/office/word/2012/wordml" xmlns:w16se="http://schemas.microsoft.com/office/word/2015/wordml/symex" xmlns:wpg="http://schemas.microsoft.com/office/word/2010/wordprocessingGroup" xmlns:wpi="http://schemas.microsoft.com/office/word/2010/wordprocessingInk" xmlns:wne="http://schemas.microsoft.com/office/word/2006/wordml" xmlns:wps="http://schemas.microsoft.com/office/word/2010/wordprocessingShape" mc:Ignorable="w14 w15 w16se wp14">
   <w:abstractNum w:abstractNumId="0" w15:restartNumberingAfterBreak="0">
     <w:nsid w:val="1842471A"/>
     <w:multiLevelType w:val="hybridMultilevel"/>
@@ -425,6 +1553,119 @@
     </w:lvl>
   </w:abstractNum>
   <w:abstractNum w:abstractNumId="1" w15:restartNumberingAfterBreak="0">
+    <w:nsid w:val="2199304B"/>
+    <w:multiLevelType w:val="hybridMultilevel"/>
+    <w:tmpl w:val="628AC4D4"/>
+    <w:lvl w:ilvl="0" w:tplc="0C070001">
+      <w:start w:val="1"/>
+      <w:numFmt w:val="bullet"/>
+      <w:lvlText w:val=""/>
+      <w:lvlJc w:val="left"/>
+      <w:pPr>
+        <w:ind w:left="720" w:hanging="360"/>
+      </w:pPr>
+      <w:rPr>
+        <w:rFonts w:ascii="Symbol" w:hAnsi="Symbol" w:hint="default"/>
+      </w:rPr>
+    </w:lvl>
+    <w:lvl w:ilvl="1" w:tplc="0C07000F">
+      <w:start w:val="1"/>
+      <w:numFmt w:val="decimal"/>
+      <w:lvlText w:val="%2."/>
+      <w:lvlJc w:val="left"/>
+      <w:pPr>
+        <w:ind w:left="1440" w:hanging="360"/>
+      </w:pPr>
+      <w:rPr>
+        <w:rFonts w:hint="default"/>
+      </w:rPr>
+    </w:lvl>
+    <w:lvl w:ilvl="2" w:tplc="0C070005" w:tentative="1">
+      <w:start w:val="1"/>
+      <w:numFmt w:val="bullet"/>
+      <w:lvlText w:val=""/>
+      <w:lvlJc w:val="left"/>
+      <w:pPr>
+        <w:ind w:left="2160" w:hanging="360"/>
+      </w:pPr>
+      <w:rPr>
+        <w:rFonts w:ascii="Wingdings" w:hAnsi="Wingdings" w:hint="default"/>
+      </w:rPr>
+    </w:lvl>
+    <w:lvl w:ilvl="3" w:tplc="0C070001" w:tentative="1">
+      <w:start w:val="1"/>
+      <w:numFmt w:val="bullet"/>
+      <w:lvlText w:val=""/>
+      <w:lvlJc w:val="left"/>
+      <w:pPr>
+        <w:ind w:left="2880" w:hanging="360"/>
+      </w:pPr>
+      <w:rPr>
+        <w:rFonts w:ascii="Symbol" w:hAnsi="Symbol" w:hint="default"/>
+      </w:rPr>
+    </w:lvl>
+    <w:lvl w:ilvl="4" w:tplc="0C070003" w:tentative="1">
+      <w:start w:val="1"/>
+      <w:numFmt w:val="bullet"/>
+      <w:lvlText w:val="o"/>
+      <w:lvlJc w:val="left"/>
+      <w:pPr>
+        <w:ind w:left="3600" w:hanging="360"/>
+      </w:pPr>
+      <w:rPr>
+        <w:rFonts w:ascii="Courier New" w:hAnsi="Courier New" w:cs="Courier New" w:hint="default"/>
+      </w:rPr>
+    </w:lvl>
+    <w:lvl w:ilvl="5" w:tplc="0C070005" w:tentative="1">
+      <w:start w:val="1"/>
+      <w:numFmt w:val="bullet"/>
+      <w:lvlText w:val=""/>
+      <w:lvlJc w:val="left"/>
+      <w:pPr>
+        <w:ind w:left="4320" w:hanging="360"/>
+      </w:pPr>
+      <w:rPr>
+        <w:rFonts w:ascii="Wingdings" w:hAnsi="Wingdings" w:hint="default"/>
+      </w:rPr>
+    </w:lvl>
+    <w:lvl w:ilvl="6" w:tplc="0C070001" w:tentative="1">
+      <w:start w:val="1"/>
+      <w:numFmt w:val="bullet"/>
+      <w:lvlText w:val=""/>
+      <w:lvlJc w:val="left"/>
+      <w:pPr>
+        <w:ind w:left="5040" w:hanging="360"/>
+      </w:pPr>
+      <w:rPr>
+        <w:rFonts w:ascii="Symbol" w:hAnsi="Symbol" w:hint="default"/>
+      </w:rPr>
+    </w:lvl>
+    <w:lvl w:ilvl="7" w:tplc="0C070003" w:tentative="1">
+      <w:start w:val="1"/>
+      <w:numFmt w:val="bullet"/>
+      <w:lvlText w:val="o"/>
+      <w:lvlJc w:val="left"/>
+      <w:pPr>
+        <w:ind w:left="5760" w:hanging="360"/>
+      </w:pPr>
+      <w:rPr>
+        <w:rFonts w:ascii="Courier New" w:hAnsi="Courier New" w:cs="Courier New" w:hint="default"/>
+      </w:rPr>
+    </w:lvl>
+    <w:lvl w:ilvl="8" w:tplc="0C070005" w:tentative="1">
+      <w:start w:val="1"/>
+      <w:numFmt w:val="bullet"/>
+      <w:lvlText w:val=""/>
+      <w:lvlJc w:val="left"/>
+      <w:pPr>
+        <w:ind w:left="6480" w:hanging="360"/>
+      </w:pPr>
+      <w:rPr>
+        <w:rFonts w:ascii="Wingdings" w:hAnsi="Wingdings" w:hint="default"/>
+      </w:rPr>
+    </w:lvl>
+  </w:abstractNum>
+  <w:abstractNum w:abstractNumId="2" w15:restartNumberingAfterBreak="0">
     <w:nsid w:val="2EA8156D"/>
     <w:multiLevelType w:val="hybridMultilevel"/>
     <w:tmpl w:val="A2702ABC"/>
@@ -536,7 +1777,7 @@
       </w:rPr>
     </w:lvl>
   </w:abstractNum>
-  <w:abstractNum w:abstractNumId="2" w15:restartNumberingAfterBreak="0">
+  <w:abstractNum w:abstractNumId="3" w15:restartNumberingAfterBreak="0">
     <w:nsid w:val="38FA1BE2"/>
     <w:multiLevelType w:val="hybridMultilevel"/>
     <w:tmpl w:val="D294ED74"/>
@@ -650,7 +1891,7 @@
       </w:rPr>
     </w:lvl>
   </w:abstractNum>
-  <w:abstractNum w:abstractNumId="3" w15:restartNumberingAfterBreak="0">
+  <w:abstractNum w:abstractNumId="4" w15:restartNumberingAfterBreak="0">
     <w:nsid w:val="42A02AE3"/>
     <w:multiLevelType w:val="hybridMultilevel"/>
     <w:tmpl w:val="0FB05034"/>
@@ -753,7 +1994,7 @@
       </w:pPr>
     </w:lvl>
   </w:abstractNum>
-  <w:abstractNum w:abstractNumId="4" w15:restartNumberingAfterBreak="0">
+  <w:abstractNum w:abstractNumId="5" w15:restartNumberingAfterBreak="0">
     <w:nsid w:val="45970312"/>
     <w:multiLevelType w:val="multilevel"/>
     <w:tmpl w:val="390611E4"/>
@@ -768,7 +2009,7 @@
         <w:ind w:left="340" w:hanging="340"/>
       </w:pPr>
       <w:rPr>
-        <w:rFonts w:ascii="Calibri Bold" w:hAnsi="Calibri Bold" w:hint="default"/>
+        <w:rFonts w:ascii="calibri bold" w:hAnsi="calibri bold" w:hint="default"/>
         <w:color w:val="000000"/>
         <w:u w:val="none" w:color="E30613"/>
       </w:rPr>
@@ -874,7 +2115,206 @@
       </w:rPr>
     </w:lvl>
   </w:abstractNum>
-  <w:abstractNum w:abstractNumId="5" w15:restartNumberingAfterBreak="0">
+  <w:abstractNum w:abstractNumId="6" w15:restartNumberingAfterBreak="0">
+    <w:nsid w:val="4642071F"/>
+    <w:multiLevelType w:val="hybridMultilevel"/>
+    <w:tmpl w:val="9D22CFB6"/>
+    <w:lvl w:ilvl="0" w:tplc="0C070001">
+      <w:start w:val="1"/>
+      <w:numFmt w:val="bullet"/>
+      <w:lvlText w:val=""/>
+      <w:lvlJc w:val="left"/>
+      <w:pPr>
+        <w:ind w:left="720" w:hanging="360"/>
+      </w:pPr>
+      <w:rPr>
+        <w:rFonts w:ascii="Symbol" w:hAnsi="Symbol" w:hint="default"/>
+      </w:rPr>
+    </w:lvl>
+    <w:lvl w:ilvl="1" w:tplc="0C070003" w:tentative="1">
+      <w:start w:val="1"/>
+      <w:numFmt w:val="bullet"/>
+      <w:lvlText w:val="o"/>
+      <w:lvlJc w:val="left"/>
+      <w:pPr>
+        <w:ind w:left="1440" w:hanging="360"/>
+      </w:pPr>
+      <w:rPr>
+        <w:rFonts w:ascii="Courier New" w:hAnsi="Courier New" w:cs="Courier New" w:hint="default"/>
+      </w:rPr>
+    </w:lvl>
+    <w:lvl w:ilvl="2" w:tplc="0C070005" w:tentative="1">
+      <w:start w:val="1"/>
+      <w:numFmt w:val="bullet"/>
+      <w:lvlText w:val=""/>
+      <w:lvlJc w:val="left"/>
+      <w:pPr>
+        <w:ind w:left="2160" w:hanging="360"/>
+      </w:pPr>
+      <w:rPr>
+        <w:rFonts w:ascii="Wingdings" w:hAnsi="Wingdings" w:hint="default"/>
+      </w:rPr>
+    </w:lvl>
+    <w:lvl w:ilvl="3" w:tplc="0C070001" w:tentative="1">
+      <w:start w:val="1"/>
+      <w:numFmt w:val="bullet"/>
+      <w:lvlText w:val=""/>
+      <w:lvlJc w:val="left"/>
+      <w:pPr>
+        <w:ind w:left="2880" w:hanging="360"/>
+      </w:pPr>
+      <w:rPr>
+        <w:rFonts w:ascii="Symbol" w:hAnsi="Symbol" w:hint="default"/>
+      </w:rPr>
+    </w:lvl>
+    <w:lvl w:ilvl="4" w:tplc="0C070003" w:tentative="1">
+      <w:start w:val="1"/>
+      <w:numFmt w:val="bullet"/>
+      <w:lvlText w:val="o"/>
+      <w:lvlJc w:val="left"/>
+      <w:pPr>
+        <w:ind w:left="3600" w:hanging="360"/>
+      </w:pPr>
+      <w:rPr>
+        <w:rFonts w:ascii="Courier New" w:hAnsi="Courier New" w:cs="Courier New" w:hint="default"/>
+      </w:rPr>
+    </w:lvl>
+    <w:lvl w:ilvl="5" w:tplc="0C070005" w:tentative="1">
+      <w:start w:val="1"/>
+      <w:numFmt w:val="bullet"/>
+      <w:lvlText w:val=""/>
+      <w:lvlJc w:val="left"/>
+      <w:pPr>
+        <w:ind w:left="4320" w:hanging="360"/>
+      </w:pPr>
+      <w:rPr>
+        <w:rFonts w:ascii="Wingdings" w:hAnsi="Wingdings" w:hint="default"/>
+      </w:rPr>
+    </w:lvl>
+    <w:lvl w:ilvl="6" w:tplc="0C070001" w:tentative="1">
+      <w:start w:val="1"/>
+      <w:numFmt w:val="bullet"/>
+      <w:lvlText w:val=""/>
+      <w:lvlJc w:val="left"/>
+      <w:pPr>
+        <w:ind w:left="5040" w:hanging="360"/>
+      </w:pPr>
+      <w:rPr>
+        <w:rFonts w:ascii="Symbol" w:hAnsi="Symbol" w:hint="default"/>
+      </w:rPr>
+    </w:lvl>
+    <w:lvl w:ilvl="7" w:tplc="0C070003" w:tentative="1">
+      <w:start w:val="1"/>
+      <w:numFmt w:val="bullet"/>
+      <w:lvlText w:val="o"/>
+      <w:lvlJc w:val="left"/>
+      <w:pPr>
+        <w:ind w:left="5760" w:hanging="360"/>
+      </w:pPr>
+      <w:rPr>
+        <w:rFonts w:ascii="Courier New" w:hAnsi="Courier New" w:cs="Courier New" w:hint="default"/>
+      </w:rPr>
+    </w:lvl>
+    <w:lvl w:ilvl="8" w:tplc="0C070005" w:tentative="1">
+      <w:start w:val="1"/>
+      <w:numFmt w:val="bullet"/>
+      <w:lvlText w:val=""/>
+      <w:lvlJc w:val="left"/>
+      <w:pPr>
+        <w:ind w:left="6480" w:hanging="360"/>
+      </w:pPr>
+      <w:rPr>
+        <w:rFonts w:ascii="Wingdings" w:hAnsi="Wingdings" w:hint="default"/>
+      </w:rPr>
+    </w:lvl>
+  </w:abstractNum>
+  <w:abstractNum w:abstractNumId="7" w15:restartNumberingAfterBreak="0">
+    <w:nsid w:val="617F1971"/>
+    <w:multiLevelType w:val="hybridMultilevel"/>
+    <w:tmpl w:val="5C0CD082"/>
+    <w:lvl w:ilvl="0" w:tplc="0C070019">
+      <w:start w:val="1"/>
+      <w:numFmt w:val="lowerLetter"/>
+      <w:lvlText w:val="%1."/>
+      <w:lvlJc w:val="left"/>
+      <w:pPr>
+        <w:ind w:left="360" w:hanging="360"/>
+      </w:pPr>
+    </w:lvl>
+    <w:lvl w:ilvl="1" w:tplc="0C070019" w:tentative="1">
+      <w:start w:val="1"/>
+      <w:numFmt w:val="lowerLetter"/>
+      <w:lvlText w:val="%2."/>
+      <w:lvlJc w:val="left"/>
+      <w:pPr>
+        <w:ind w:left="1080" w:hanging="360"/>
+      </w:pPr>
+    </w:lvl>
+    <w:lvl w:ilvl="2" w:tplc="0C07001B" w:tentative="1">
+      <w:start w:val="1"/>
+      <w:numFmt w:val="lowerRoman"/>
+      <w:lvlText w:val="%3."/>
+      <w:lvlJc w:val="right"/>
+      <w:pPr>
+        <w:ind w:left="1800" w:hanging="180"/>
+      </w:pPr>
+    </w:lvl>
+    <w:lvl w:ilvl="3" w:tplc="0C07000F" w:tentative="1">
+      <w:start w:val="1"/>
+      <w:numFmt w:val="decimal"/>
+      <w:lvlText w:val="%4."/>
+      <w:lvlJc w:val="left"/>
+      <w:pPr>
+        <w:ind w:left="2520" w:hanging="360"/>
+      </w:pPr>
+    </w:lvl>
+    <w:lvl w:ilvl="4" w:tplc="0C070019" w:tentative="1">
+      <w:start w:val="1"/>
+      <w:numFmt w:val="lowerLetter"/>
+      <w:lvlText w:val="%5."/>
+      <w:lvlJc w:val="left"/>
+      <w:pPr>
+        <w:ind w:left="3240" w:hanging="360"/>
+      </w:pPr>
+    </w:lvl>
+    <w:lvl w:ilvl="5" w:tplc="0C07001B" w:tentative="1">
+      <w:start w:val="1"/>
+      <w:numFmt w:val="lowerRoman"/>
+      <w:lvlText w:val="%6."/>
+      <w:lvlJc w:val="right"/>
+      <w:pPr>
+        <w:ind w:left="3960" w:hanging="180"/>
+      </w:pPr>
+    </w:lvl>
+    <w:lvl w:ilvl="6" w:tplc="0C07000F" w:tentative="1">
+      <w:start w:val="1"/>
+      <w:numFmt w:val="decimal"/>
+      <w:lvlText w:val="%7."/>
+      <w:lvlJc w:val="left"/>
+      <w:pPr>
+        <w:ind w:left="4680" w:hanging="360"/>
+      </w:pPr>
+    </w:lvl>
+    <w:lvl w:ilvl="7" w:tplc="0C070019" w:tentative="1">
+      <w:start w:val="1"/>
+      <w:numFmt w:val="lowerLetter"/>
+      <w:lvlText w:val="%8."/>
+      <w:lvlJc w:val="left"/>
+      <w:pPr>
+        <w:ind w:left="5400" w:hanging="360"/>
+      </w:pPr>
+    </w:lvl>
+    <w:lvl w:ilvl="8" w:tplc="0C07001B" w:tentative="1">
+      <w:start w:val="1"/>
+      <w:numFmt w:val="lowerRoman"/>
+      <w:lvlText w:val="%9."/>
+      <w:lvlJc w:val="right"/>
+      <w:pPr>
+        <w:ind w:left="6120" w:hanging="180"/>
+      </w:pPr>
+    </w:lvl>
+  </w:abstractNum>
+  <w:abstractNum w:abstractNumId="8" w15:restartNumberingAfterBreak="0">
     <w:nsid w:val="72DC26E7"/>
     <w:multiLevelType w:val="hybridMultilevel"/>
     <w:tmpl w:val="57F6F0C2"/>
@@ -989,7 +2429,206 @@
       </w:rPr>
     </w:lvl>
   </w:abstractNum>
-  <w:abstractNum w:abstractNumId="6" w15:restartNumberingAfterBreak="0">
+  <w:abstractNum w:abstractNumId="9" w15:restartNumberingAfterBreak="0">
+    <w:nsid w:val="747E4709"/>
+    <w:multiLevelType w:val="hybridMultilevel"/>
+    <w:tmpl w:val="DA5813E4"/>
+    <w:lvl w:ilvl="0" w:tplc="0C070001">
+      <w:start w:val="1"/>
+      <w:numFmt w:val="bullet"/>
+      <w:lvlText w:val=""/>
+      <w:lvlJc w:val="left"/>
+      <w:pPr>
+        <w:ind w:left="720" w:hanging="360"/>
+      </w:pPr>
+      <w:rPr>
+        <w:rFonts w:ascii="Symbol" w:hAnsi="Symbol" w:hint="default"/>
+      </w:rPr>
+    </w:lvl>
+    <w:lvl w:ilvl="1" w:tplc="0C070003">
+      <w:start w:val="1"/>
+      <w:numFmt w:val="bullet"/>
+      <w:lvlText w:val="o"/>
+      <w:lvlJc w:val="left"/>
+      <w:pPr>
+        <w:ind w:left="1440" w:hanging="360"/>
+      </w:pPr>
+      <w:rPr>
+        <w:rFonts w:ascii="Courier New" w:hAnsi="Courier New" w:cs="Courier New" w:hint="default"/>
+      </w:rPr>
+    </w:lvl>
+    <w:lvl w:ilvl="2" w:tplc="0C070005">
+      <w:start w:val="1"/>
+      <w:numFmt w:val="bullet"/>
+      <w:lvlText w:val=""/>
+      <w:lvlJc w:val="left"/>
+      <w:pPr>
+        <w:ind w:left="2160" w:hanging="360"/>
+      </w:pPr>
+      <w:rPr>
+        <w:rFonts w:ascii="Wingdings" w:hAnsi="Wingdings" w:hint="default"/>
+      </w:rPr>
+    </w:lvl>
+    <w:lvl w:ilvl="3" w:tplc="0C070001" w:tentative="1">
+      <w:start w:val="1"/>
+      <w:numFmt w:val="bullet"/>
+      <w:lvlText w:val=""/>
+      <w:lvlJc w:val="left"/>
+      <w:pPr>
+        <w:ind w:left="2880" w:hanging="360"/>
+      </w:pPr>
+      <w:rPr>
+        <w:rFonts w:ascii="Symbol" w:hAnsi="Symbol" w:hint="default"/>
+      </w:rPr>
+    </w:lvl>
+    <w:lvl w:ilvl="4" w:tplc="0C070003" w:tentative="1">
+      <w:start w:val="1"/>
+      <w:numFmt w:val="bullet"/>
+      <w:lvlText w:val="o"/>
+      <w:lvlJc w:val="left"/>
+      <w:pPr>
+        <w:ind w:left="3600" w:hanging="360"/>
+      </w:pPr>
+      <w:rPr>
+        <w:rFonts w:ascii="Courier New" w:hAnsi="Courier New" w:cs="Courier New" w:hint="default"/>
+      </w:rPr>
+    </w:lvl>
+    <w:lvl w:ilvl="5" w:tplc="0C070005" w:tentative="1">
+      <w:start w:val="1"/>
+      <w:numFmt w:val="bullet"/>
+      <w:lvlText w:val=""/>
+      <w:lvlJc w:val="left"/>
+      <w:pPr>
+        <w:ind w:left="4320" w:hanging="360"/>
+      </w:pPr>
+      <w:rPr>
+        <w:rFonts w:ascii="Wingdings" w:hAnsi="Wingdings" w:hint="default"/>
+      </w:rPr>
+    </w:lvl>
+    <w:lvl w:ilvl="6" w:tplc="0C070001" w:tentative="1">
+      <w:start w:val="1"/>
+      <w:numFmt w:val="bullet"/>
+      <w:lvlText w:val=""/>
+      <w:lvlJc w:val="left"/>
+      <w:pPr>
+        <w:ind w:left="5040" w:hanging="360"/>
+      </w:pPr>
+      <w:rPr>
+        <w:rFonts w:ascii="Symbol" w:hAnsi="Symbol" w:hint="default"/>
+      </w:rPr>
+    </w:lvl>
+    <w:lvl w:ilvl="7" w:tplc="0C070003" w:tentative="1">
+      <w:start w:val="1"/>
+      <w:numFmt w:val="bullet"/>
+      <w:lvlText w:val="o"/>
+      <w:lvlJc w:val="left"/>
+      <w:pPr>
+        <w:ind w:left="5760" w:hanging="360"/>
+      </w:pPr>
+      <w:rPr>
+        <w:rFonts w:ascii="Courier New" w:hAnsi="Courier New" w:cs="Courier New" w:hint="default"/>
+      </w:rPr>
+    </w:lvl>
+    <w:lvl w:ilvl="8" w:tplc="0C070005" w:tentative="1">
+      <w:start w:val="1"/>
+      <w:numFmt w:val="bullet"/>
+      <w:lvlText w:val=""/>
+      <w:lvlJc w:val="left"/>
+      <w:pPr>
+        <w:ind w:left="6480" w:hanging="360"/>
+      </w:pPr>
+      <w:rPr>
+        <w:rFonts w:ascii="Wingdings" w:hAnsi="Wingdings" w:hint="default"/>
+      </w:rPr>
+    </w:lvl>
+  </w:abstractNum>
+  <w:abstractNum w:abstractNumId="10" w15:restartNumberingAfterBreak="0">
+    <w:nsid w:val="7A335608"/>
+    <w:multiLevelType w:val="hybridMultilevel"/>
+    <w:tmpl w:val="8BD01D36"/>
+    <w:lvl w:ilvl="0" w:tplc="0C07000F">
+      <w:start w:val="1"/>
+      <w:numFmt w:val="decimal"/>
+      <w:lvlText w:val="%1."/>
+      <w:lvlJc w:val="left"/>
+      <w:pPr>
+        <w:ind w:left="720" w:hanging="360"/>
+      </w:pPr>
+    </w:lvl>
+    <w:lvl w:ilvl="1" w:tplc="0C070019">
+      <w:start w:val="1"/>
+      <w:numFmt w:val="lowerLetter"/>
+      <w:lvlText w:val="%2."/>
+      <w:lvlJc w:val="left"/>
+      <w:pPr>
+        <w:ind w:left="1440" w:hanging="360"/>
+      </w:pPr>
+    </w:lvl>
+    <w:lvl w:ilvl="2" w:tplc="0C07001B">
+      <w:start w:val="1"/>
+      <w:numFmt w:val="lowerRoman"/>
+      <w:lvlText w:val="%3."/>
+      <w:lvlJc w:val="right"/>
+      <w:pPr>
+        <w:ind w:left="2160" w:hanging="180"/>
+      </w:pPr>
+    </w:lvl>
+    <w:lvl w:ilvl="3" w:tplc="0C07000F" w:tentative="1">
+      <w:start w:val="1"/>
+      <w:numFmt w:val="decimal"/>
+      <w:lvlText w:val="%4."/>
+      <w:lvlJc w:val="left"/>
+      <w:pPr>
+        <w:ind w:left="2880" w:hanging="360"/>
+      </w:pPr>
+    </w:lvl>
+    <w:lvl w:ilvl="4" w:tplc="0C070019" w:tentative="1">
+      <w:start w:val="1"/>
+      <w:numFmt w:val="lowerLetter"/>
+      <w:lvlText w:val="%5."/>
+      <w:lvlJc w:val="left"/>
+      <w:pPr>
+        <w:ind w:left="3600" w:hanging="360"/>
+      </w:pPr>
+    </w:lvl>
+    <w:lvl w:ilvl="5" w:tplc="0C07001B" w:tentative="1">
+      <w:start w:val="1"/>
+      <w:numFmt w:val="lowerRoman"/>
+      <w:lvlText w:val="%6."/>
+      <w:lvlJc w:val="right"/>
+      <w:pPr>
+        <w:ind w:left="4320" w:hanging="180"/>
+      </w:pPr>
+    </w:lvl>
+    <w:lvl w:ilvl="6" w:tplc="0C07000F" w:tentative="1">
+      <w:start w:val="1"/>
+      <w:numFmt w:val="decimal"/>
+      <w:lvlText w:val="%7."/>
+      <w:lvlJc w:val="left"/>
+      <w:pPr>
+        <w:ind w:left="5040" w:hanging="360"/>
+      </w:pPr>
+    </w:lvl>
+    <w:lvl w:ilvl="7" w:tplc="0C070019" w:tentative="1">
+      <w:start w:val="1"/>
+      <w:numFmt w:val="lowerLetter"/>
+      <w:lvlText w:val="%8."/>
+      <w:lvlJc w:val="left"/>
+      <w:pPr>
+        <w:ind w:left="5760" w:hanging="360"/>
+      </w:pPr>
+    </w:lvl>
+    <w:lvl w:ilvl="8" w:tplc="0C07001B" w:tentative="1">
+      <w:start w:val="1"/>
+      <w:numFmt w:val="lowerRoman"/>
+      <w:lvlText w:val="%9."/>
+      <w:lvlJc w:val="right"/>
+      <w:pPr>
+        <w:ind w:left="6480" w:hanging="180"/>
+      </w:pPr>
+    </w:lvl>
+  </w:abstractNum>
+  <w:abstractNum w:abstractNumId="11" w15:restartNumberingAfterBreak="0">
     <w:nsid w:val="7F67642F"/>
     <w:multiLevelType w:val="hybridMultilevel"/>
     <w:tmpl w:val="4AAE8152"/>
@@ -1093,32 +2732,55 @@
     </w:lvl>
   </w:abstractNum>
   <w:num w:numId="1">
-    <w:abstractNumId w:val="4"/>
+    <w:abstractNumId w:val="5"/>
   </w:num>
   <w:num w:numId="2">
-    <w:abstractNumId w:val="5"/>
+    <w:abstractNumId w:val="8"/>
   </w:num>
   <w:num w:numId="3">
     <w:abstractNumId w:val="0"/>
   </w:num>
   <w:num w:numId="4">
-    <w:abstractNumId w:val="6"/>
+    <w:abstractNumId w:val="11"/>
   </w:num>
   <w:num w:numId="5">
+    <w:abstractNumId w:val="4"/>
+  </w:num>
+  <w:num w:numId="6">
     <w:abstractNumId w:val="3"/>
   </w:num>
-  <w:num w:numId="6">
+  <w:num w:numId="7">
     <w:abstractNumId w:val="2"/>
   </w:num>
-  <w:num w:numId="7">
+  <w:num w:numId="8">
+    <w:abstractNumId w:val="10"/>
+  </w:num>
+  <w:num w:numId="9">
     <w:abstractNumId w:val="1"/>
+  </w:num>
+  <w:num w:numId="10">
+    <w:abstractNumId w:val="9"/>
+  </w:num>
+  <w:num w:numId="11">
+    <w:abstractNumId w:val="7"/>
+  </w:num>
+  <w:num w:numId="12">
+    <w:abstractNumId w:val="6"/>
   </w:num>
   <w:numIdMacAtCleanup w:val="3"/>
 </w:numbering>
 </file>
 
+<file path=word/people.xml><?xml version="1.0" encoding="utf-8"?>
+<w15:people xmlns:wpc="http://schemas.microsoft.com/office/word/2010/wordprocessingCanvas" xmlns:cx="http://schemas.microsoft.com/office/drawing/2014/chartex" xmlns:mc="http://schemas.openxmlformats.org/markup-compatibility/2006" xmlns:o="urn:schemas-microsoft-com:office:office" xmlns:r="http://schemas.openxmlformats.org/officeDocument/2006/relationships" xmlns:m="http://schemas.openxmlformats.org/officeDocument/2006/math" xmlns:v="urn:schemas-microsoft-com:vml" xmlns:wp14="http://schemas.microsoft.com/office/word/2010/wordprocessingDrawing" xmlns:wp="http://schemas.openxmlformats.org/drawingml/2006/wordprocessingDrawing" xmlns:w10="urn:schemas-microsoft-com:office:word" xmlns:w="http://schemas.openxmlformats.org/wordprocessingml/2006/main" xmlns:w14="http://schemas.microsoft.com/office/word/2010/wordml" xmlns:w15="http://schemas.microsoft.com/office/word/2012/wordml" xmlns:w16se="http://schemas.microsoft.com/office/word/2015/wordml/symex" xmlns:wpg="http://schemas.microsoft.com/office/word/2010/wordprocessingGroup" xmlns:wpi="http://schemas.microsoft.com/office/word/2010/wordprocessingInk" xmlns:wne="http://schemas.microsoft.com/office/word/2006/wordml" xmlns:wps="http://schemas.microsoft.com/office/word/2010/wordprocessingShape" mc:Ignorable="w14 w15 w16se wp14">
+  <w15:person w15:author="Simon Schneider">
+    <w15:presenceInfo w15:providerId="Windows Live" w15:userId="572453d936140585"/>
+  </w15:person>
+</w15:people>
+</file>
+
 <file path=word/styles.xml><?xml version="1.0" encoding="utf-8"?>
-<w:styles xmlns:mc="http://schemas.openxmlformats.org/markup-compatibility/2006" xmlns:r="http://schemas.openxmlformats.org/officeDocument/2006/relationships" xmlns:w="http://schemas.openxmlformats.org/wordprocessingml/2006/main" xmlns:w14="http://schemas.microsoft.com/office/word/2010/wordml" xmlns:w15="http://schemas.microsoft.com/office/word/2012/wordml" xmlns:w16cid="http://schemas.microsoft.com/office/word/2016/wordml/cid" xmlns:w16se="http://schemas.microsoft.com/office/word/2015/wordml/symex" mc:Ignorable="w14 w15 w16se w16cid">
+<w:styles xmlns:mc="http://schemas.openxmlformats.org/markup-compatibility/2006" xmlns:r="http://schemas.openxmlformats.org/officeDocument/2006/relationships" xmlns:w="http://schemas.openxmlformats.org/wordprocessingml/2006/main" xmlns:w14="http://schemas.microsoft.com/office/word/2010/wordml" xmlns:w15="http://schemas.microsoft.com/office/word/2012/wordml" xmlns:w16se="http://schemas.microsoft.com/office/word/2015/wordml/symex" mc:Ignorable="w14 w15 w16se">
   <w:docDefaults>
     <w:rPrDefault>
       <w:rPr>
@@ -1128,7 +2790,7 @@
     </w:rPrDefault>
     <w:pPrDefault/>
   </w:docDefaults>
-  <w:latentStyles w:defLockedState="0" w:defUIPriority="99" w:defSemiHidden="0" w:defUnhideWhenUsed="0" w:defQFormat="0" w:count="375">
+  <w:latentStyles w:defLockedState="0" w:defUIPriority="99" w:defSemiHidden="0" w:defUnhideWhenUsed="0" w:defQFormat="0" w:count="371">
     <w:lsdException w:name="Normal" w:uiPriority="0" w:qFormat="1"/>
     <w:lsdException w:name="heading 1" w:uiPriority="9" w:qFormat="1"/>
     <w:lsdException w:name="heading 2" w:semiHidden="1" w:uiPriority="9" w:unhideWhenUsed="1" w:qFormat="1"/>
@@ -1499,10 +3161,6 @@
     <w:lsdException w:name="List Table 5 Dark Accent 6" w:uiPriority="50"/>
     <w:lsdException w:name="List Table 6 Colorful Accent 6" w:uiPriority="51"/>
     <w:lsdException w:name="List Table 7 Colorful Accent 6" w:uiPriority="52"/>
-    <w:lsdException w:name="Mention" w:semiHidden="1" w:unhideWhenUsed="1"/>
-    <w:lsdException w:name="Smart Hyperlink" w:semiHidden="1" w:unhideWhenUsed="1"/>
-    <w:lsdException w:name="Hashtag" w:semiHidden="1" w:unhideWhenUsed="1"/>
-    <w:lsdException w:name="Unresolved Mention" w:semiHidden="1" w:unhideWhenUsed="1"/>
   </w:latentStyles>
   <w:style w:type="paragraph" w:default="1" w:styleId="Standard">
     <w:name w:val="Normal"/>
@@ -1534,7 +3192,7 @@
       <w:outlineLvl w:val="0"/>
     </w:pPr>
     <w:rPr>
-      <w:rFonts w:ascii="Calibri Bold" w:eastAsia="Times New Roman" w:hAnsi="Calibri Bold"/>
+      <w:rFonts w:ascii="calibri bold" w:eastAsia="Times New Roman" w:hAnsi="calibri bold"/>
       <w:color w:val="000000"/>
       <w:sz w:val="32"/>
       <w:szCs w:val="32"/>
@@ -1710,7 +3368,7 @@
     <w:uiPriority w:val="9"/>
     <w:rsid w:val="00BC33E5"/>
     <w:rPr>
-      <w:rFonts w:ascii="Calibri Bold" w:eastAsia="Times New Roman" w:hAnsi="Calibri Bold"/>
+      <w:rFonts w:ascii="calibri bold" w:eastAsia="Times New Roman" w:hAnsi="calibri bold"/>
       <w:color w:val="000000"/>
       <w:sz w:val="32"/>
       <w:szCs w:val="32"/>
@@ -2181,6 +3839,98 @@
       <w:color w:val="A9040E" w:themeColor="accent1" w:themeShade="BF"/>
       <w:sz w:val="23"/>
       <w:szCs w:val="24"/>
+    </w:rPr>
+  </w:style>
+  <w:style w:type="character" w:styleId="Kommentarzeichen">
+    <w:name w:val="annotation reference"/>
+    <w:basedOn w:val="Absatz-Standardschriftart"/>
+    <w:uiPriority w:val="99"/>
+    <w:semiHidden/>
+    <w:unhideWhenUsed/>
+    <w:rsid w:val="00AC40A6"/>
+    <w:rPr>
+      <w:sz w:val="16"/>
+      <w:szCs w:val="16"/>
+    </w:rPr>
+  </w:style>
+  <w:style w:type="paragraph" w:styleId="Kommentartext">
+    <w:name w:val="annotation text"/>
+    <w:basedOn w:val="Standard"/>
+    <w:link w:val="KommentartextZchn"/>
+    <w:uiPriority w:val="99"/>
+    <w:semiHidden/>
+    <w:unhideWhenUsed/>
+    <w:rsid w:val="00AC40A6"/>
+    <w:pPr>
+      <w:spacing w:line="240" w:lineRule="auto"/>
+    </w:pPr>
+    <w:rPr>
+      <w:sz w:val="20"/>
+      <w:szCs w:val="20"/>
+    </w:rPr>
+  </w:style>
+  <w:style w:type="character" w:customStyle="1" w:styleId="KommentartextZchn">
+    <w:name w:val="Kommentartext Zchn"/>
+    <w:basedOn w:val="Absatz-Standardschriftart"/>
+    <w:link w:val="Kommentartext"/>
+    <w:uiPriority w:val="99"/>
+    <w:semiHidden/>
+    <w:rsid w:val="00AC40A6"/>
+  </w:style>
+  <w:style w:type="paragraph" w:styleId="Kommentarthema">
+    <w:name w:val="annotation subject"/>
+    <w:basedOn w:val="Kommentartext"/>
+    <w:next w:val="Kommentartext"/>
+    <w:link w:val="KommentarthemaZchn"/>
+    <w:uiPriority w:val="99"/>
+    <w:semiHidden/>
+    <w:unhideWhenUsed/>
+    <w:rsid w:val="00AC40A6"/>
+    <w:rPr>
+      <w:b/>
+      <w:bCs/>
+    </w:rPr>
+  </w:style>
+  <w:style w:type="character" w:customStyle="1" w:styleId="KommentarthemaZchn">
+    <w:name w:val="Kommentarthema Zchn"/>
+    <w:basedOn w:val="KommentartextZchn"/>
+    <w:link w:val="Kommentarthema"/>
+    <w:uiPriority w:val="99"/>
+    <w:semiHidden/>
+    <w:rsid w:val="00AC40A6"/>
+    <w:rPr>
+      <w:b/>
+      <w:bCs/>
+    </w:rPr>
+  </w:style>
+  <w:style w:type="paragraph" w:styleId="Sprechblasentext">
+    <w:name w:val="Balloon Text"/>
+    <w:basedOn w:val="Standard"/>
+    <w:link w:val="SprechblasentextZchn"/>
+    <w:uiPriority w:val="99"/>
+    <w:semiHidden/>
+    <w:unhideWhenUsed/>
+    <w:rsid w:val="00AC40A6"/>
+    <w:pPr>
+      <w:spacing w:before="0" w:line="240" w:lineRule="auto"/>
+    </w:pPr>
+    <w:rPr>
+      <w:rFonts w:ascii="Segoe UI" w:hAnsi="Segoe UI" w:cs="Segoe UI"/>
+      <w:sz w:val="18"/>
+      <w:szCs w:val="18"/>
+    </w:rPr>
+  </w:style>
+  <w:style w:type="character" w:customStyle="1" w:styleId="SprechblasentextZchn">
+    <w:name w:val="Sprechblasentext Zchn"/>
+    <w:basedOn w:val="Absatz-Standardschriftart"/>
+    <w:link w:val="Sprechblasentext"/>
+    <w:uiPriority w:val="99"/>
+    <w:semiHidden/>
+    <w:rsid w:val="00AC40A6"/>
+    <w:rPr>
+      <w:rFonts w:ascii="Segoe UI" w:hAnsi="Segoe UI" w:cs="Segoe UI"/>
+      <w:sz w:val="18"/>
+      <w:szCs w:val="18"/>
     </w:rPr>
   </w:style>
 </w:styles>
@@ -2392,7 +4142,7 @@
 </file>
 
 <file path=customXml/itemProps1.xml><?xml version="1.0" encoding="utf-8"?>
-<ds:datastoreItem xmlns:ds="http://schemas.openxmlformats.org/officeDocument/2006/customXml" ds:itemID="{32F3A9FA-6F0C-4D22-BDA5-BB04CE3FF8CD}">
+<ds:datastoreItem xmlns:ds="http://schemas.openxmlformats.org/officeDocument/2006/customXml" ds:itemID="{8A311FBB-427E-4BEC-92A1-1876F871DAAC}">
   <ds:schemaRefs>
     <ds:schemaRef ds:uri="http://schemas.openxmlformats.org/officeDocument/2006/bibliography"/>
   </ds:schemaRefs>

</xml_diff>

<commit_message>
PEQ CHEQ Aktennotizen eingearbeitet: Formatierungen, Beschreibungen, etc. (nichts an den Berechnungen) PEQ CHEQ Anmerkungen: Funktionalität und Tool allgemein beschrieben
</commit_message>
<xml_diff>
--- a/PEQ CHEQ/Anmerkung Excel Tool.docx
+++ b/PEQ CHEQ/Anmerkung Excel Tool.docx
@@ -1,6 +1,6 @@
 
 <file path=word/document.xml><?xml version="1.0" encoding="utf-8"?>
-<w:document xmlns:wpc="http://schemas.microsoft.com/office/word/2010/wordprocessingCanvas" xmlns:cx="http://schemas.microsoft.com/office/drawing/2014/chartex" xmlns:mc="http://schemas.openxmlformats.org/markup-compatibility/2006" xmlns:o="urn:schemas-microsoft-com:office:office" xmlns:r="http://schemas.openxmlformats.org/officeDocument/2006/relationships" xmlns:m="http://schemas.openxmlformats.org/officeDocument/2006/math" xmlns:v="urn:schemas-microsoft-com:vml" xmlns:wp14="http://schemas.microsoft.com/office/word/2010/wordprocessingDrawing" xmlns:wp="http://schemas.openxmlformats.org/drawingml/2006/wordprocessingDrawing" xmlns:w10="urn:schemas-microsoft-com:office:word" xmlns:w="http://schemas.openxmlformats.org/wordprocessingml/2006/main" xmlns:w14="http://schemas.microsoft.com/office/word/2010/wordml" xmlns:w15="http://schemas.microsoft.com/office/word/2012/wordml" xmlns:w16se="http://schemas.microsoft.com/office/word/2015/wordml/symex" xmlns:wpg="http://schemas.microsoft.com/office/word/2010/wordprocessingGroup" xmlns:wpi="http://schemas.microsoft.com/office/word/2010/wordprocessingInk" xmlns:wne="http://schemas.microsoft.com/office/word/2006/wordml" xmlns:wps="http://schemas.microsoft.com/office/word/2010/wordprocessingShape" mc:Ignorable="w14 w15 w16se wp14">
+<w:document xmlns:wpc="http://schemas.microsoft.com/office/word/2010/wordprocessingCanvas" xmlns:cx="http://schemas.microsoft.com/office/drawing/2014/chartex" xmlns:cx1="http://schemas.microsoft.com/office/drawing/2015/9/8/chartex" xmlns:cx2="http://schemas.microsoft.com/office/drawing/2015/10/21/chartex" xmlns:cx3="http://schemas.microsoft.com/office/drawing/2016/5/9/chartex" xmlns:cx4="http://schemas.microsoft.com/office/drawing/2016/5/10/chartex" xmlns:cx5="http://schemas.microsoft.com/office/drawing/2016/5/11/chartex" xmlns:cx6="http://schemas.microsoft.com/office/drawing/2016/5/12/chartex" xmlns:cx7="http://schemas.microsoft.com/office/drawing/2016/5/13/chartex" xmlns:cx8="http://schemas.microsoft.com/office/drawing/2016/5/14/chartex" xmlns:mc="http://schemas.openxmlformats.org/markup-compatibility/2006" xmlns:aink="http://schemas.microsoft.com/office/drawing/2016/ink" xmlns:am3d="http://schemas.microsoft.com/office/drawing/2017/model3d" xmlns:o="urn:schemas-microsoft-com:office:office" xmlns:r="http://schemas.openxmlformats.org/officeDocument/2006/relationships" xmlns:m="http://schemas.openxmlformats.org/officeDocument/2006/math" xmlns:v="urn:schemas-microsoft-com:vml" xmlns:wp14="http://schemas.microsoft.com/office/word/2010/wordprocessingDrawing" xmlns:wp="http://schemas.openxmlformats.org/drawingml/2006/wordprocessingDrawing" xmlns:w10="urn:schemas-microsoft-com:office:word" xmlns:w="http://schemas.openxmlformats.org/wordprocessingml/2006/main" xmlns:w14="http://schemas.microsoft.com/office/word/2010/wordml" xmlns:w15="http://schemas.microsoft.com/office/word/2012/wordml" xmlns:w16cid="http://schemas.microsoft.com/office/word/2016/wordml/cid" xmlns:w16se="http://schemas.microsoft.com/office/word/2015/wordml/symex" xmlns:wpg="http://schemas.microsoft.com/office/word/2010/wordprocessingGroup" xmlns:wpi="http://schemas.microsoft.com/office/word/2010/wordprocessingInk" xmlns:wne="http://schemas.microsoft.com/office/word/2006/wordml" xmlns:wps="http://schemas.microsoft.com/office/word/2010/wordprocessingShape" mc:Ignorable="w14 w15 w16se w16cid wp14">
   <w:body>
     <w:p>
       <w:pPr>
@@ -52,35 +52,247 @@
     </w:p>
     <w:p>
       <w:pPr>
-        <w:rPr>
-          <w:lang w:val="de-DE" w:eastAsia="de-DE"/>
-        </w:rPr>
-      </w:pPr>
-      <w:r>
-        <w:rPr>
-          <w:lang w:val="de-DE" w:eastAsia="de-DE"/>
+        <w:pStyle w:val="berschrift3"/>
+        <w:rPr>
+          <w:lang w:eastAsia="de-DE"/>
+        </w:rPr>
+      </w:pPr>
+      <w:r>
+        <w:rPr>
+          <w:lang w:eastAsia="de-DE"/>
         </w:rPr>
         <w:t>Funktionalität des Tools:</w:t>
       </w:r>
       <w:commentRangeEnd w:id="0"/>
       <w:r>
         <w:rPr>
-          <w:rStyle w:val="Kommentarzeichen"/>
+          <w:lang w:eastAsia="de-DE"/>
         </w:rPr>
         <w:commentReference w:id="0"/>
       </w:r>
     </w:p>
     <w:p>
       <w:pPr>
-        <w:rPr>
-          <w:lang w:val="de-DE" w:eastAsia="de-DE"/>
-        </w:rPr>
-      </w:pPr>
-    </w:p>
-    <w:p>
-      <w:pPr>
-        <w:rPr>
-          <w:lang w:val="de-DE" w:eastAsia="de-DE"/>
+        <w:pStyle w:val="StandardohneAbstand"/>
+        <w:jc w:val="both"/>
+        <w:rPr>
+          <w:lang w:eastAsia="de-DE"/>
+        </w:rPr>
+      </w:pPr>
+      <w:r>
+        <w:rPr>
+          <w:lang w:eastAsia="de-DE"/>
+        </w:rPr>
+        <w:t xml:space="preserve">PEQ CHEQ </w:t>
+      </w:r>
+      <w:r>
+        <w:rPr>
+          <w:lang w:eastAsia="de-DE"/>
+        </w:rPr>
+        <w:t>soll in</w:t>
+      </w:r>
+      <w:r>
+        <w:rPr>
+          <w:lang w:eastAsia="de-DE"/>
+        </w:rPr>
+        <w:t xml:space="preserve"> einer frühen Planungsphase anhand von wenigen Eingaben eine erste Abschätzung hinsichtlich Plusenergie bieten. </w:t>
+      </w:r>
+      <w:r>
+        <w:rPr>
+          <w:lang w:eastAsia="de-DE"/>
+        </w:rPr>
+        <w:t xml:space="preserve">Zum einen werden erste Anforderungen ersichtlich (PV-Größe, Nutzung von Potentialen) und zum anderen wird eine </w:t>
+      </w:r>
+      <w:r>
+        <w:rPr>
+          <w:lang w:eastAsia="de-DE"/>
+        </w:rPr>
+        <w:t>e</w:t>
+      </w:r>
+      <w:r>
+        <w:rPr>
+          <w:lang w:eastAsia="de-DE"/>
+        </w:rPr>
+        <w:t xml:space="preserve">rste Abschätzung bezüglich Mehrkosten bzw. Differenzkosten zu konventionellen Baustandards ausgewiesen. </w:t>
+      </w:r>
+      <w:r>
+        <w:rPr>
+          <w:lang w:eastAsia="de-DE"/>
+        </w:rPr>
+        <w:t>Die Inputs der NutzerInnen und übersichtliche Ergebnisse des Quartiers finden sich</w:t>
+      </w:r>
+      <w:r>
+        <w:rPr>
+          <w:lang w:eastAsia="de-DE"/>
+        </w:rPr>
+        <w:t xml:space="preserve"> im Blatt „Widmung“.</w:t>
+      </w:r>
+    </w:p>
+    <w:p>
+      <w:pPr>
+        <w:spacing w:before="0" w:line="240" w:lineRule="auto"/>
+        <w:rPr>
+          <w:lang w:eastAsia="de-DE"/>
+        </w:rPr>
+      </w:pPr>
+      <w:r>
+        <w:rPr>
+          <w:lang w:eastAsia="de-DE"/>
+        </w:rPr>
+        <w:t xml:space="preserve"> </w:t>
+      </w:r>
+    </w:p>
+    <w:p>
+      <w:pPr>
+        <w:pStyle w:val="StandardohneAbstand"/>
+        <w:rPr>
+          <w:b/>
+          <w:lang w:eastAsia="de-DE"/>
+        </w:rPr>
+      </w:pPr>
+      <w:r>
+        <w:rPr>
+          <w:b/>
+          <w:lang w:eastAsia="de-DE"/>
+        </w:rPr>
+        <w:t>Eingabemöglichkeiten und Empfehlung:</w:t>
+      </w:r>
+    </w:p>
+    <w:p>
+      <w:pPr>
+        <w:jc w:val="both"/>
+        <w:rPr>
+          <w:lang w:eastAsia="de-DE"/>
+        </w:rPr>
+      </w:pPr>
+      <w:r>
+        <w:rPr>
+          <w:lang w:eastAsia="de-DE"/>
+        </w:rPr>
+        <w:t>Der allgemeine Input liegt im Blatt „Widmung“</w:t>
+      </w:r>
+      <w:r>
+        <w:rPr>
+          <w:lang w:eastAsia="de-DE"/>
+        </w:rPr>
+        <w:t xml:space="preserve"> und beschränkt sich auf die Abschätzungen unterschiedlicher Flächen. Dabei wird die Grundstücksfläche, die Bruttogrundfläche und eine mögliche Unterscheidung in unterschiedliche Nutzungen abgefragt. Außerdem die Anzahl der Geschoße, die durchschnittliche Geschoßhöhe und eine Abschätzung des Oberflächen-Volumen-Verhältnis (A/V).</w:t>
+      </w:r>
+    </w:p>
+    <w:p>
+      <w:pPr>
+        <w:keepNext/>
+        <w:jc w:val="center"/>
+      </w:pPr>
+      <w:r>
+        <w:rPr>
+          <w:noProof/>
+        </w:rPr>
+        <w:drawing>
+          <wp:inline distT="0" distB="0" distL="0" distR="0" wp14:anchorId="63F57E2D" wp14:editId="4407C07C">
+            <wp:extent cx="5759450" cy="1058462"/>
+            <wp:effectExtent l="0" t="0" r="0" b="8890"/>
+            <wp:docPr id="48" name="Grafik 48"/>
+            <wp:cNvGraphicFramePr>
+              <a:graphicFrameLocks xmlns:a="http://schemas.openxmlformats.org/drawingml/2006/main" noChangeAspect="1"/>
+            </wp:cNvGraphicFramePr>
+            <a:graphic xmlns:a="http://schemas.openxmlformats.org/drawingml/2006/main">
+              <a:graphicData uri="http://schemas.openxmlformats.org/drawingml/2006/picture">
+                <pic:pic xmlns:pic="http://schemas.openxmlformats.org/drawingml/2006/picture">
+                  <pic:nvPicPr>
+                    <pic:cNvPr id="0" name="Picture 7"/>
+                    <pic:cNvPicPr>
+                      <a:picLocks noChangeAspect="1" noChangeArrowheads="1"/>
+                    </pic:cNvPicPr>
+                  </pic:nvPicPr>
+                  <pic:blipFill>
+                    <a:blip r:embed="rId11">
+                      <a:extLst>
+                        <a:ext uri="{28A0092B-C50C-407E-A947-70E740481C1C}">
+                          <a14:useLocalDpi xmlns:a14="http://schemas.microsoft.com/office/drawing/2010/main" val="0"/>
+                        </a:ext>
+                      </a:extLst>
+                    </a:blip>
+                    <a:srcRect/>
+                    <a:stretch>
+                      <a:fillRect/>
+                    </a:stretch>
+                  </pic:blipFill>
+                  <pic:spPr bwMode="auto">
+                    <a:xfrm>
+                      <a:off x="0" y="0"/>
+                      <a:ext cx="5759450" cy="1058462"/>
+                    </a:xfrm>
+                    <a:prstGeom prst="rect">
+                      <a:avLst/>
+                    </a:prstGeom>
+                    <a:noFill/>
+                    <a:ln>
+                      <a:noFill/>
+                    </a:ln>
+                  </pic:spPr>
+                </pic:pic>
+              </a:graphicData>
+            </a:graphic>
+          </wp:inline>
+        </w:drawing>
+      </w:r>
+    </w:p>
+    <w:p>
+      <w:pPr>
+        <w:pStyle w:val="Beschriftung"/>
+        <w:jc w:val="center"/>
+        <w:rPr>
+          <w:lang w:eastAsia="de-DE"/>
+        </w:rPr>
+      </w:pPr>
+      <w:r>
+        <w:t xml:space="preserve">Abbildung </w:t>
+      </w:r>
+      <w:fldSimple w:instr=" SEQ Abbildung \* ARABIC ">
+        <w:r>
+          <w:rPr>
+            <w:noProof/>
+          </w:rPr>
+          <w:t>1</w:t>
+        </w:r>
+      </w:fldSimple>
+      <w:r>
+        <w:t>: Ausschnitt PEQ CHEQ Tool - Eingabefelder 1</w:t>
+      </w:r>
+    </w:p>
+    <w:p>
+      <w:pPr>
+        <w:jc w:val="both"/>
+        <w:rPr>
+          <w:lang w:eastAsia="de-DE"/>
+        </w:rPr>
+      </w:pPr>
+      <w:r>
+        <w:rPr>
+          <w:lang w:eastAsia="de-DE"/>
+        </w:rPr>
+        <w:t>Das Tool ist darauf ausgelegt, dass möglichst wenige Eingaben notwendig sind, zusätzlich aber einige optionale Eingabemöglichkeiten gegeben sind, falls diese vorhanden sind.</w:t>
+      </w:r>
+    </w:p>
+    <w:p>
+      <w:pPr>
+        <w:jc w:val="both"/>
+        <w:rPr>
+          <w:lang w:eastAsia="de-DE"/>
+        </w:rPr>
+      </w:pPr>
+      <w:r>
+        <w:rPr>
+          <w:lang w:eastAsia="de-DE"/>
+        </w:rPr>
+        <w:t>Abseits der Flächen muss zur Quartiersbeschreibung nur mehr eine Bauweise gewählt werden.</w:t>
+      </w:r>
+    </w:p>
+    <w:p>
+      <w:pPr>
+        <w:jc w:val="center"/>
+        <w:rPr>
+          <w:lang w:eastAsia="de-DE"/>
         </w:rPr>
       </w:pPr>
       <w:bookmarkStart w:id="1" w:name="_GoBack"/>
@@ -88,6 +300,828 @@
     </w:p>
     <w:p>
       <w:pPr>
+        <w:keepNext/>
+        <w:jc w:val="center"/>
+      </w:pPr>
+      <w:r>
+        <w:rPr>
+          <w:noProof/>
+        </w:rPr>
+        <w:lastRenderedPageBreak/>
+        <w:drawing>
+          <wp:inline distT="0" distB="0" distL="0" distR="0" wp14:anchorId="76EE6B85" wp14:editId="7153DA9D">
+            <wp:extent cx="3714750" cy="962025"/>
+            <wp:effectExtent l="0" t="0" r="0" b="9525"/>
+            <wp:docPr id="15" name="Grafik 15"/>
+            <wp:cNvGraphicFramePr>
+              <a:graphicFrameLocks xmlns:a="http://schemas.openxmlformats.org/drawingml/2006/main" noChangeAspect="1"/>
+            </wp:cNvGraphicFramePr>
+            <a:graphic xmlns:a="http://schemas.openxmlformats.org/drawingml/2006/main">
+              <a:graphicData uri="http://schemas.openxmlformats.org/drawingml/2006/picture">
+                <pic:pic xmlns:pic="http://schemas.openxmlformats.org/drawingml/2006/picture">
+                  <pic:nvPicPr>
+                    <pic:cNvPr id="0" name="Picture 2"/>
+                    <pic:cNvPicPr>
+                      <a:picLocks noChangeAspect="1" noChangeArrowheads="1"/>
+                    </pic:cNvPicPr>
+                  </pic:nvPicPr>
+                  <pic:blipFill>
+                    <a:blip r:embed="rId12">
+                      <a:extLst>
+                        <a:ext uri="{28A0092B-C50C-407E-A947-70E740481C1C}">
+                          <a14:useLocalDpi xmlns:a14="http://schemas.microsoft.com/office/drawing/2010/main" val="0"/>
+                        </a:ext>
+                      </a:extLst>
+                    </a:blip>
+                    <a:srcRect/>
+                    <a:stretch>
+                      <a:fillRect/>
+                    </a:stretch>
+                  </pic:blipFill>
+                  <pic:spPr bwMode="auto">
+                    <a:xfrm>
+                      <a:off x="0" y="0"/>
+                      <a:ext cx="3714750" cy="962025"/>
+                    </a:xfrm>
+                    <a:prstGeom prst="rect">
+                      <a:avLst/>
+                    </a:prstGeom>
+                    <a:noFill/>
+                    <a:ln>
+                      <a:noFill/>
+                    </a:ln>
+                  </pic:spPr>
+                </pic:pic>
+              </a:graphicData>
+            </a:graphic>
+          </wp:inline>
+        </w:drawing>
+      </w:r>
+    </w:p>
+    <w:p>
+      <w:pPr>
+        <w:pStyle w:val="Beschriftung"/>
+        <w:jc w:val="center"/>
+        <w:rPr>
+          <w:lang w:eastAsia="de-DE"/>
+        </w:rPr>
+      </w:pPr>
+      <w:r>
+        <w:t xml:space="preserve">Abbildung </w:t>
+      </w:r>
+      <w:fldSimple w:instr=" SEQ Abbildung \* ARABIC ">
+        <w:r>
+          <w:rPr>
+            <w:noProof/>
+          </w:rPr>
+          <w:t>2</w:t>
+        </w:r>
+      </w:fldSimple>
+      <w:r>
+        <w:t>: Ausschnitt PEQ CHEQ Tool - Thermische Gebäudestandards</w:t>
+      </w:r>
+    </w:p>
+    <w:p>
+      <w:pPr>
+        <w:jc w:val="both"/>
+        <w:rPr>
+          <w:lang w:eastAsia="de-DE"/>
+        </w:rPr>
+      </w:pPr>
+      <w:r>
+        <w:rPr>
+          <w:lang w:eastAsia="de-DE"/>
+        </w:rPr>
+        <w:t>Für die Berechnung der Energiebilanzen kann noch ergänzt werden, ob Demand-Side-Management (DSM) betrieben wird.</w:t>
+      </w:r>
+    </w:p>
+    <w:p>
+      <w:pPr>
+        <w:keepNext/>
+        <w:jc w:val="center"/>
+      </w:pPr>
+      <w:r>
+        <w:rPr>
+          <w:noProof/>
+        </w:rPr>
+        <w:drawing>
+          <wp:inline distT="0" distB="0" distL="0" distR="0" wp14:anchorId="337D9F3F" wp14:editId="49AF085A">
+            <wp:extent cx="5688117" cy="396443"/>
+            <wp:effectExtent l="0" t="0" r="0" b="3810"/>
+            <wp:docPr id="52" name="Grafik 52"/>
+            <wp:cNvGraphicFramePr>
+              <a:graphicFrameLocks xmlns:a="http://schemas.openxmlformats.org/drawingml/2006/main" noChangeAspect="1"/>
+            </wp:cNvGraphicFramePr>
+            <a:graphic xmlns:a="http://schemas.openxmlformats.org/drawingml/2006/main">
+              <a:graphicData uri="http://schemas.openxmlformats.org/drawingml/2006/picture">
+                <pic:pic xmlns:pic="http://schemas.openxmlformats.org/drawingml/2006/picture">
+                  <pic:nvPicPr>
+                    <pic:cNvPr id="0" name="Picture 8"/>
+                    <pic:cNvPicPr>
+                      <a:picLocks noChangeAspect="1" noChangeArrowheads="1"/>
+                    </pic:cNvPicPr>
+                  </pic:nvPicPr>
+                  <pic:blipFill rotWithShape="1">
+                    <a:blip r:embed="rId13">
+                      <a:extLst>
+                        <a:ext uri="{28A0092B-C50C-407E-A947-70E740481C1C}">
+                          <a14:useLocalDpi xmlns:a14="http://schemas.microsoft.com/office/drawing/2010/main" val="0"/>
+                        </a:ext>
+                      </a:extLst>
+                    </a:blip>
+                    <a:srcRect r="19526"/>
+                    <a:stretch/>
+                  </pic:blipFill>
+                  <pic:spPr bwMode="auto">
+                    <a:xfrm>
+                      <a:off x="0" y="0"/>
+                      <a:ext cx="5819554" cy="405604"/>
+                    </a:xfrm>
+                    <a:prstGeom prst="rect">
+                      <a:avLst/>
+                    </a:prstGeom>
+                    <a:noFill/>
+                    <a:ln>
+                      <a:noFill/>
+                    </a:ln>
+                    <a:extLst>
+                      <a:ext uri="{53640926-AAD7-44D8-BBD7-CCE9431645EC}">
+                        <a14:shadowObscured xmlns:a14="http://schemas.microsoft.com/office/drawing/2010/main"/>
+                      </a:ext>
+                    </a:extLst>
+                  </pic:spPr>
+                </pic:pic>
+              </a:graphicData>
+            </a:graphic>
+          </wp:inline>
+        </w:drawing>
+      </w:r>
+    </w:p>
+    <w:p>
+      <w:pPr>
+        <w:pStyle w:val="Beschriftung"/>
+        <w:jc w:val="center"/>
+        <w:rPr>
+          <w:lang w:eastAsia="de-DE"/>
+        </w:rPr>
+      </w:pPr>
+      <w:r>
+        <w:t xml:space="preserve">Abbildung </w:t>
+      </w:r>
+      <w:fldSimple w:instr=" SEQ Abbildung \* ARABIC ">
+        <w:r>
+          <w:rPr>
+            <w:noProof/>
+          </w:rPr>
+          <w:t>3</w:t>
+        </w:r>
+      </w:fldSimple>
+      <w:r>
+        <w:t>: Ausschnitt PEQ CHEQ Tool - Demand-Side-Management</w:t>
+      </w:r>
+    </w:p>
+    <w:p>
+      <w:pPr>
+        <w:jc w:val="both"/>
+        <w:rPr>
+          <w:lang w:eastAsia="de-DE"/>
+        </w:rPr>
+      </w:pPr>
+      <w:r>
+        <w:rPr>
+          <w:lang w:eastAsia="de-DE"/>
+        </w:rPr>
+        <w:t xml:space="preserve">Nachdem das Quartier definiert ist, wird eine Referenzvariante zur Differenzkostenermittlung erstellt. Dabei </w:t>
+      </w:r>
+      <w:r>
+        <w:rPr>
+          <w:lang w:eastAsia="de-DE"/>
+        </w:rPr>
+        <w:t>kann</w:t>
+      </w:r>
+      <w:r>
+        <w:rPr>
+          <w:lang w:eastAsia="de-DE"/>
+        </w:rPr>
+        <w:t xml:space="preserve"> die Wärmeabgabe, die Wärmeversorgung und die Art der Lüftung </w:t>
+      </w:r>
+      <w:r>
+        <w:rPr>
+          <w:lang w:eastAsia="de-DE"/>
+        </w:rPr>
+        <w:t>differenziert werden.</w:t>
+      </w:r>
+    </w:p>
+    <w:p>
+      <w:pPr>
+        <w:keepNext/>
+        <w:jc w:val="center"/>
+      </w:pPr>
+      <w:r>
+        <w:rPr>
+          <w:noProof/>
+        </w:rPr>
+        <w:drawing>
+          <wp:inline distT="0" distB="0" distL="0" distR="0" wp14:anchorId="52DBC766" wp14:editId="71D9839E">
+            <wp:extent cx="5759450" cy="2469520"/>
+            <wp:effectExtent l="0" t="0" r="0" b="6985"/>
+            <wp:docPr id="45" name="Grafik 45"/>
+            <wp:cNvGraphicFramePr>
+              <a:graphicFrameLocks xmlns:a="http://schemas.openxmlformats.org/drawingml/2006/main" noChangeAspect="1"/>
+            </wp:cNvGraphicFramePr>
+            <a:graphic xmlns:a="http://schemas.openxmlformats.org/drawingml/2006/main">
+              <a:graphicData uri="http://schemas.openxmlformats.org/drawingml/2006/picture">
+                <pic:pic xmlns:pic="http://schemas.openxmlformats.org/drawingml/2006/picture">
+                  <pic:nvPicPr>
+                    <pic:cNvPr id="0" name="Picture 5"/>
+                    <pic:cNvPicPr>
+                      <a:picLocks noChangeAspect="1" noChangeArrowheads="1"/>
+                    </pic:cNvPicPr>
+                  </pic:nvPicPr>
+                  <pic:blipFill>
+                    <a:blip r:embed="rId14">
+                      <a:extLst>
+                        <a:ext uri="{28A0092B-C50C-407E-A947-70E740481C1C}">
+                          <a14:useLocalDpi xmlns:a14="http://schemas.microsoft.com/office/drawing/2010/main" val="0"/>
+                        </a:ext>
+                      </a:extLst>
+                    </a:blip>
+                    <a:srcRect/>
+                    <a:stretch>
+                      <a:fillRect/>
+                    </a:stretch>
+                  </pic:blipFill>
+                  <pic:spPr bwMode="auto">
+                    <a:xfrm>
+                      <a:off x="0" y="0"/>
+                      <a:ext cx="5759450" cy="2469520"/>
+                    </a:xfrm>
+                    <a:prstGeom prst="rect">
+                      <a:avLst/>
+                    </a:prstGeom>
+                    <a:noFill/>
+                    <a:ln>
+                      <a:noFill/>
+                    </a:ln>
+                  </pic:spPr>
+                </pic:pic>
+              </a:graphicData>
+            </a:graphic>
+          </wp:inline>
+        </w:drawing>
+      </w:r>
+    </w:p>
+    <w:p>
+      <w:pPr>
+        <w:pStyle w:val="Beschriftung"/>
+        <w:jc w:val="center"/>
+        <w:rPr>
+          <w:lang w:eastAsia="de-DE"/>
+        </w:rPr>
+      </w:pPr>
+      <w:r>
+        <w:t xml:space="preserve">Abbildung </w:t>
+      </w:r>
+      <w:fldSimple w:instr=" SEQ Abbildung \* ARABIC ">
+        <w:r>
+          <w:rPr>
+            <w:noProof/>
+          </w:rPr>
+          <w:t>4</w:t>
+        </w:r>
+      </w:fldSimple>
+      <w:r>
+        <w:t>: Ausschnitt PEQ CHEQ Tool - Eingaben zur Referenzvariante</w:t>
+      </w:r>
+    </w:p>
+    <w:p>
+      <w:pPr>
+        <w:jc w:val="both"/>
+        <w:rPr>
+          <w:lang w:eastAsia="de-DE"/>
+        </w:rPr>
+      </w:pPr>
+      <w:r>
+        <w:rPr>
+          <w:lang w:eastAsia="de-DE"/>
+        </w:rPr>
+        <w:t>Die Differenzkosten werden</w:t>
+      </w:r>
+      <w:r>
+        <w:rPr>
+          <w:lang w:eastAsia="de-DE"/>
+        </w:rPr>
+        <w:t xml:space="preserve"> in Bezug auf eine optimierte Variante mit Erdsonden-Wärmepumpe, Wärmeverteilung mittels Bauteilaktivierung sowie einer mechanischen Lüftung mit 85% Wärmerückgewinnung ermittelt.</w:t>
+      </w:r>
+    </w:p>
+    <w:p>
+      <w:pPr>
+        <w:rPr>
+          <w:b/>
+          <w:lang w:eastAsia="de-DE"/>
+        </w:rPr>
+      </w:pPr>
+      <w:r>
+        <w:rPr>
+          <w:b/>
+          <w:lang w:eastAsia="de-DE"/>
+        </w:rPr>
+        <w:t>Ergebnisdarstellung</w:t>
+      </w:r>
+      <w:r>
+        <w:rPr>
+          <w:b/>
+          <w:lang w:eastAsia="de-DE"/>
+        </w:rPr>
+        <w:t>:</w:t>
+      </w:r>
+    </w:p>
+    <w:p>
+      <w:pPr>
+        <w:jc w:val="both"/>
+        <w:rPr>
+          <w:lang w:eastAsia="de-DE"/>
+        </w:rPr>
+      </w:pPr>
+      <w:r>
+        <w:rPr>
+          <w:lang w:eastAsia="de-DE"/>
+        </w:rPr>
+        <w:t xml:space="preserve">In </w:t>
+      </w:r>
+      <w:r>
+        <w:rPr>
+          <w:lang w:eastAsia="de-DE"/>
+        </w:rPr>
+        <w:fldChar w:fldCharType="begin"/>
+      </w:r>
+      <w:r>
+        <w:rPr>
+          <w:lang w:eastAsia="de-DE"/>
+        </w:rPr>
+        <w:instrText xml:space="preserve"> REF _Ref92290077 \h </w:instrText>
+      </w:r>
+      <w:r>
+        <w:rPr>
+          <w:lang w:eastAsia="de-DE"/>
+        </w:rPr>
+      </w:r>
+      <w:r>
+        <w:rPr>
+          <w:lang w:eastAsia="de-DE"/>
+        </w:rPr>
+        <w:fldChar w:fldCharType="separate"/>
+      </w:r>
+      <w:r>
+        <w:t xml:space="preserve">Abbildung </w:t>
+      </w:r>
+      <w:r>
+        <w:rPr>
+          <w:noProof/>
+        </w:rPr>
+        <w:t>5</w:t>
+      </w:r>
+      <w:r>
+        <w:rPr>
+          <w:lang w:eastAsia="de-DE"/>
+        </w:rPr>
+        <w:fldChar w:fldCharType="end"/>
+      </w:r>
+      <w:r>
+        <w:rPr>
+          <w:lang w:eastAsia="de-DE"/>
+        </w:rPr>
+        <w:t xml:space="preserve"> ist die eine Ergebnisgrafik des Tools</w:t>
+      </w:r>
+      <w:r>
+        <w:rPr>
+          <w:lang w:eastAsia="de-DE"/>
+        </w:rPr>
+        <w:t xml:space="preserve"> zu sehen</w:t>
+      </w:r>
+      <w:r>
+        <w:rPr>
+          <w:lang w:eastAsia="de-DE"/>
+        </w:rPr>
+        <w:t xml:space="preserve">. Der Primärenergiesaldo ist der Hauptindikator zur Erreichung des Plusenergiestandard nach ZQ Definition. Primärenergieimport (Netzstrom, Fernwärme, etc.) in das System wird negativ gewertet. Primärenergieexport, z.B. in Form von eigener Stromproduktion wird für die Bilanz positiv gewertet. Der Saldo (Import + Export) </w:t>
+      </w:r>
+      <w:r>
+        <w:rPr>
+          <w:lang w:eastAsia="de-DE"/>
+        </w:rPr>
+        <w:lastRenderedPageBreak/>
+        <w:t xml:space="preserve">ist dann der Indikator zum Plusenergiequartier. </w:t>
+      </w:r>
+      <w:r>
+        <w:rPr>
+          <w:lang w:eastAsia="de-DE"/>
+        </w:rPr>
+        <w:t>Der Zielwert für Plusenergie wird in der Grafik durch eine strichlierte Linie dargestellt. Per Default werden unterschiedliche Energiebereitstellungen verglichen – für PEQ CHEQ dient die Grafik des Vergleichs unterschiedlicher Energieträger. Es ist kein Primärenergieexport ersichtlich, da in der dargestellten Phase erst ermittelt wird wieviel PV zum Plusenergiestandard notwendig wäre.</w:t>
+      </w:r>
+    </w:p>
+    <w:p>
+      <w:pPr>
+        <w:keepNext/>
+        <w:jc w:val="center"/>
+      </w:pPr>
+      <w:r>
+        <w:rPr>
+          <w:b/>
+          <w:noProof/>
+          <w:lang w:eastAsia="de-DE"/>
+        </w:rPr>
+        <w:drawing>
+          <wp:inline distT="0" distB="0" distL="0" distR="0" wp14:anchorId="66E9B0E0" wp14:editId="1F52CAC8">
+            <wp:extent cx="4980940" cy="3456940"/>
+            <wp:effectExtent l="0" t="0" r="0" b="0"/>
+            <wp:docPr id="53" name="Grafik 53"/>
+            <wp:cNvGraphicFramePr>
+              <a:graphicFrameLocks xmlns:a="http://schemas.openxmlformats.org/drawingml/2006/main" noChangeAspect="1"/>
+            </wp:cNvGraphicFramePr>
+            <a:graphic xmlns:a="http://schemas.openxmlformats.org/drawingml/2006/main">
+              <a:graphicData uri="http://schemas.openxmlformats.org/drawingml/2006/picture">
+                <pic:pic xmlns:pic="http://schemas.openxmlformats.org/drawingml/2006/picture">
+                  <pic:nvPicPr>
+                    <pic:cNvPr id="0" name="Picture 42"/>
+                    <pic:cNvPicPr>
+                      <a:picLocks noChangeAspect="1" noChangeArrowheads="1"/>
+                    </pic:cNvPicPr>
+                  </pic:nvPicPr>
+                  <pic:blipFill>
+                    <a:blip r:embed="rId15">
+                      <a:extLst>
+                        <a:ext uri="{28A0092B-C50C-407E-A947-70E740481C1C}">
+                          <a14:useLocalDpi xmlns:a14="http://schemas.microsoft.com/office/drawing/2010/main" val="0"/>
+                        </a:ext>
+                      </a:extLst>
+                    </a:blip>
+                    <a:srcRect/>
+                    <a:stretch>
+                      <a:fillRect/>
+                    </a:stretch>
+                  </pic:blipFill>
+                  <pic:spPr bwMode="auto">
+                    <a:xfrm>
+                      <a:off x="0" y="0"/>
+                      <a:ext cx="4980940" cy="3456940"/>
+                    </a:xfrm>
+                    <a:prstGeom prst="rect">
+                      <a:avLst/>
+                    </a:prstGeom>
+                    <a:noFill/>
+                  </pic:spPr>
+                </pic:pic>
+              </a:graphicData>
+            </a:graphic>
+          </wp:inline>
+        </w:drawing>
+      </w:r>
+    </w:p>
+    <w:p>
+      <w:pPr>
+        <w:pStyle w:val="Beschriftung"/>
+        <w:jc w:val="center"/>
+        <w:rPr>
+          <w:b/>
+          <w:lang w:eastAsia="de-DE"/>
+        </w:rPr>
+      </w:pPr>
+      <w:bookmarkStart w:id="2" w:name="_Ref92290077"/>
+      <w:r>
+        <w:t xml:space="preserve">Abbildung </w:t>
+      </w:r>
+      <w:fldSimple w:instr=" SEQ Abbildung \* ARABIC ">
+        <w:r>
+          <w:rPr>
+            <w:noProof/>
+          </w:rPr>
+          <w:t>5</w:t>
+        </w:r>
+      </w:fldSimple>
+      <w:bookmarkEnd w:id="2"/>
+      <w:r>
+        <w:t>: Darstellung Primärenergiesaldo mit unterschiedlichen Energieträgern</w:t>
+      </w:r>
+    </w:p>
+    <w:p>
+      <w:pPr>
+        <w:rPr>
+          <w:lang w:eastAsia="de-DE"/>
+        </w:rPr>
+      </w:pPr>
+      <w:r>
+        <w:rPr>
+          <w:lang w:eastAsia="de-DE"/>
+        </w:rPr>
+        <w:t>Final wird eine Bewertung von 1-5 Punkten in sechs Kategorien vorgenommen. Daraus kann erschlossen werden, wo Verbesserungspotential besteht und wo bereits „optimale“ Bedingungen vorliegen.</w:t>
+      </w:r>
+    </w:p>
+    <w:p>
+      <w:pPr>
+        <w:keepNext/>
+        <w:jc w:val="center"/>
+      </w:pPr>
+      <w:r>
+        <w:rPr>
+          <w:noProof/>
+        </w:rPr>
+        <w:drawing>
+          <wp:inline distT="0" distB="0" distL="0" distR="0" wp14:anchorId="635AE7C9" wp14:editId="58EF2791">
+            <wp:extent cx="5735649" cy="1595887"/>
+            <wp:effectExtent l="0" t="0" r="0" b="4445"/>
+            <wp:docPr id="54" name="Grafik 54"/>
+            <wp:cNvGraphicFramePr>
+              <a:graphicFrameLocks xmlns:a="http://schemas.openxmlformats.org/drawingml/2006/main" noChangeAspect="1"/>
+            </wp:cNvGraphicFramePr>
+            <a:graphic xmlns:a="http://schemas.openxmlformats.org/drawingml/2006/main">
+              <a:graphicData uri="http://schemas.openxmlformats.org/drawingml/2006/picture">
+                <pic:pic xmlns:pic="http://schemas.openxmlformats.org/drawingml/2006/picture">
+                  <pic:nvPicPr>
+                    <pic:cNvPr id="0" name="Picture 10"/>
+                    <pic:cNvPicPr>
+                      <a:picLocks noChangeAspect="1" noChangeArrowheads="1"/>
+                    </pic:cNvPicPr>
+                  </pic:nvPicPr>
+                  <pic:blipFill rotWithShape="1">
+                    <a:blip r:embed="rId16">
+                      <a:extLst>
+                        <a:ext uri="{28A0092B-C50C-407E-A947-70E740481C1C}">
+                          <a14:useLocalDpi xmlns:a14="http://schemas.microsoft.com/office/drawing/2010/main" val="0"/>
+                        </a:ext>
+                      </a:extLst>
+                    </a:blip>
+                    <a:srcRect r="12205"/>
+                    <a:stretch/>
+                  </pic:blipFill>
+                  <pic:spPr bwMode="auto">
+                    <a:xfrm>
+                      <a:off x="0" y="0"/>
+                      <a:ext cx="5758412" cy="1602221"/>
+                    </a:xfrm>
+                    <a:prstGeom prst="rect">
+                      <a:avLst/>
+                    </a:prstGeom>
+                    <a:noFill/>
+                    <a:ln>
+                      <a:noFill/>
+                    </a:ln>
+                    <a:extLst>
+                      <a:ext uri="{53640926-AAD7-44D8-BBD7-CCE9431645EC}">
+                        <a14:shadowObscured xmlns:a14="http://schemas.microsoft.com/office/drawing/2010/main"/>
+                      </a:ext>
+                    </a:extLst>
+                  </pic:spPr>
+                </pic:pic>
+              </a:graphicData>
+            </a:graphic>
+          </wp:inline>
+        </w:drawing>
+      </w:r>
+    </w:p>
+    <w:p>
+      <w:pPr>
+        <w:pStyle w:val="Beschriftung"/>
+        <w:jc w:val="center"/>
+        <w:rPr>
+          <w:b/>
+          <w:lang w:eastAsia="de-DE"/>
+        </w:rPr>
+      </w:pPr>
+      <w:r>
+        <w:t xml:space="preserve">Abbildung </w:t>
+      </w:r>
+      <w:fldSimple w:instr=" SEQ Abbildung \* ARABIC ">
+        <w:r>
+          <w:rPr>
+            <w:noProof/>
+          </w:rPr>
+          <w:t>6</w:t>
+        </w:r>
+      </w:fldSimple>
+      <w:r>
+        <w:t>: Eignung für ein PEQ</w:t>
+      </w:r>
+    </w:p>
+    <w:p>
+      <w:pPr>
+        <w:jc w:val="both"/>
+        <w:rPr>
+          <w:lang w:eastAsia="de-DE"/>
+        </w:rPr>
+      </w:pPr>
+      <w:r>
+        <w:rPr>
+          <w:lang w:eastAsia="de-DE"/>
+        </w:rPr>
+        <w:t>Zusätzlich zu den Mehrkosten „Wärme/Kälte“ und „PV“ werden die Minderenergiekosten gegenüber Erdgas und Fernwärme abgeschätzt.</w:t>
+      </w:r>
+    </w:p>
+    <w:p>
+      <w:pPr>
+        <w:jc w:val="both"/>
+        <w:rPr>
+          <w:lang w:eastAsia="de-DE"/>
+        </w:rPr>
+      </w:pPr>
+      <w:r>
+        <w:rPr>
+          <w:lang w:eastAsia="de-DE"/>
+        </w:rPr>
+        <w:lastRenderedPageBreak/>
+        <w:t>Außerdem werden als Input für Architekturwettbewerbe die Größe einer PV-Anlage und die Größe der Haustechnikräume abgeschätzt.</w:t>
+      </w:r>
+    </w:p>
+    <w:p>
+      <w:pPr>
+        <w:jc w:val="both"/>
+        <w:rPr>
+          <w:b/>
+          <w:lang w:eastAsia="de-DE"/>
+        </w:rPr>
+      </w:pPr>
+      <w:r>
+        <w:rPr>
+          <w:b/>
+          <w:lang w:eastAsia="de-DE"/>
+        </w:rPr>
+        <w:t>E</w:t>
+      </w:r>
+      <w:r>
+        <w:rPr>
+          <w:b/>
+          <w:lang w:eastAsia="de-DE"/>
+        </w:rPr>
+        <w:t>rweiterte Dokumentation</w:t>
+      </w:r>
+      <w:r>
+        <w:rPr>
+          <w:b/>
+          <w:lang w:eastAsia="de-DE"/>
+        </w:rPr>
+        <w:t>:</w:t>
+      </w:r>
+    </w:p>
+    <w:p>
+      <w:pPr>
+        <w:pStyle w:val="StandardohneAbstand"/>
+        <w:jc w:val="both"/>
+        <w:rPr>
+          <w:lang w:eastAsia="de-DE"/>
+        </w:rPr>
+      </w:pPr>
+      <w:r>
+        <w:rPr>
+          <w:lang w:eastAsia="de-DE"/>
+        </w:rPr>
+        <w:t>Die beiden ausgeblendeten Tabellenblätter „</w:t>
+      </w:r>
+      <w:proofErr w:type="spellStart"/>
+      <w:r>
+        <w:rPr>
+          <w:lang w:eastAsia="de-DE"/>
+        </w:rPr>
+        <w:t>Calculation</w:t>
+      </w:r>
+      <w:proofErr w:type="spellEnd"/>
+      <w:r>
+        <w:rPr>
+          <w:lang w:eastAsia="de-DE"/>
+        </w:rPr>
+        <w:t xml:space="preserve">“ und „Exchange“ dienen vorrangig zur internen Berechnung und als Schnittstelle zum </w:t>
+      </w:r>
+      <w:r>
+        <w:rPr>
+          <w:lang w:eastAsia="de-DE"/>
+        </w:rPr>
+        <w:t>verknüpften</w:t>
+      </w:r>
+      <w:r>
+        <w:rPr>
+          <w:lang w:eastAsia="de-DE"/>
+        </w:rPr>
+        <w:t xml:space="preserve"> Berechnungsfile „</w:t>
+      </w:r>
+      <w:proofErr w:type="spellStart"/>
+      <w:r>
+        <w:rPr>
+          <w:lang w:eastAsia="de-DE"/>
+        </w:rPr>
+        <w:t>PlusenergieExcel</w:t>
+      </w:r>
+      <w:proofErr w:type="spellEnd"/>
+      <w:r>
+        <w:rPr>
+          <w:lang w:eastAsia="de-DE"/>
+        </w:rPr>
+        <w:t>“. Im Tabellenblatt „</w:t>
+      </w:r>
+      <w:proofErr w:type="spellStart"/>
+      <w:r>
+        <w:rPr>
+          <w:lang w:eastAsia="de-DE"/>
+        </w:rPr>
+        <w:t>Results</w:t>
+      </w:r>
+      <w:proofErr w:type="spellEnd"/>
+      <w:r>
+        <w:rPr>
+          <w:lang w:eastAsia="de-DE"/>
+        </w:rPr>
+        <w:t>“</w:t>
+      </w:r>
+      <w:r>
+        <w:rPr>
+          <w:lang w:eastAsia="de-DE"/>
+        </w:rPr>
+        <w:t xml:space="preserve"> </w:t>
+      </w:r>
+      <w:r>
+        <w:rPr>
+          <w:lang w:eastAsia="de-DE"/>
+        </w:rPr>
+        <w:t>(ausgeblendet)</w:t>
+      </w:r>
+      <w:r>
+        <w:rPr>
+          <w:lang w:eastAsia="de-DE"/>
+        </w:rPr>
+        <w:t xml:space="preserve"> sind erweiterte Ergebnisse darstellt (Energiebilanz, Treibhausgasemission, etc.).</w:t>
+      </w:r>
+      <w:r>
+        <w:rPr>
+          <w:lang w:eastAsia="de-DE"/>
+        </w:rPr>
+        <w:t xml:space="preserve"> Diese dienen der einfacheren Verbindung mit dem </w:t>
+      </w:r>
+      <w:proofErr w:type="spellStart"/>
+      <w:r>
+        <w:rPr>
+          <w:lang w:eastAsia="de-DE"/>
+        </w:rPr>
+        <w:t>Berechnungsexcel</w:t>
+      </w:r>
+      <w:proofErr w:type="spellEnd"/>
+      <w:r>
+        <w:rPr>
+          <w:lang w:eastAsia="de-DE"/>
+        </w:rPr>
+        <w:t xml:space="preserve"> und sind daher nur teilweise den Inputs aus „Widmung“ zuzuordnen.</w:t>
+      </w:r>
+      <w:r>
+        <w:rPr>
+          <w:lang w:eastAsia="de-DE"/>
+        </w:rPr>
+        <w:t xml:space="preserve"> Die </w:t>
+      </w:r>
+      <w:r>
+        <w:rPr>
+          <w:lang w:eastAsia="de-DE"/>
+        </w:rPr>
+        <w:t>(ausgeblendeten)</w:t>
+      </w:r>
+      <w:r>
+        <w:rPr>
+          <w:lang w:eastAsia="de-DE"/>
+        </w:rPr>
+        <w:t xml:space="preserve"> </w:t>
+      </w:r>
+      <w:r>
+        <w:rPr>
+          <w:lang w:eastAsia="de-DE"/>
+        </w:rPr>
+        <w:t>Tabellenblätter „</w:t>
+      </w:r>
+      <w:proofErr w:type="spellStart"/>
+      <w:r>
+        <w:rPr>
+          <w:lang w:eastAsia="de-DE"/>
+        </w:rPr>
+        <w:t>cost</w:t>
+      </w:r>
+      <w:proofErr w:type="spellEnd"/>
+      <w:r>
+        <w:rPr>
+          <w:lang w:eastAsia="de-DE"/>
+        </w:rPr>
+        <w:t xml:space="preserve"> </w:t>
+      </w:r>
+      <w:proofErr w:type="spellStart"/>
+      <w:r>
+        <w:rPr>
+          <w:lang w:eastAsia="de-DE"/>
+        </w:rPr>
+        <w:t>data</w:t>
+      </w:r>
+      <w:proofErr w:type="spellEnd"/>
+      <w:r>
+        <w:rPr>
+          <w:lang w:eastAsia="de-DE"/>
+        </w:rPr>
+        <w:t>“ und „Planungsbegleitung“ werden hier nicht behandelt und sind in der derzeitigen Version des Tools nicht integriert.</w:t>
+      </w:r>
+    </w:p>
+    <w:p>
+      <w:pPr>
         <w:pStyle w:val="berschrift1"/>
         <w:rPr>
           <w:lang w:val="de-DE" w:eastAsia="de-DE"/>
@@ -118,30 +1152,48 @@
           <w:b/>
           <w:lang w:val="de-DE" w:eastAsia="de-DE"/>
         </w:rPr>
-        <w:t>Blattschutz Passwort: „test“</w:t>
-      </w:r>
-    </w:p>
-    <w:p>
-      <w:pPr>
-        <w:pStyle w:val="berschrift3"/>
+        <w:t>Blattschutz Passwort: „</w:t>
+      </w:r>
+      <w:proofErr w:type="spellStart"/>
+      <w:r>
         <w:rPr>
           <w:b/>
           <w:lang w:val="de-DE" w:eastAsia="de-DE"/>
         </w:rPr>
-      </w:pPr>
-      <w:r>
-        <w:rPr>
-          <w:lang w:val="de-DE" w:eastAsia="de-DE"/>
-        </w:rPr>
-        <w:t xml:space="preserve">Button </w:t>
-      </w:r>
+        <w:t>test</w:t>
+      </w:r>
+      <w:proofErr w:type="spellEnd"/>
       <w:r>
         <w:rPr>
           <w:b/>
           <w:lang w:val="de-DE" w:eastAsia="de-DE"/>
         </w:rPr>
+        <w:t>“</w:t>
+      </w:r>
+    </w:p>
+    <w:p>
+      <w:pPr>
+        <w:pStyle w:val="berschrift3"/>
+        <w:rPr>
+          <w:b/>
+          <w:lang w:val="de-DE" w:eastAsia="de-DE"/>
+        </w:rPr>
+      </w:pPr>
+      <w:r>
+        <w:rPr>
+          <w:lang w:val="de-DE" w:eastAsia="de-DE"/>
+        </w:rPr>
+        <w:t xml:space="preserve">Button </w:t>
+      </w:r>
+      <w:proofErr w:type="spellStart"/>
+      <w:r>
+        <w:rPr>
+          <w:b/>
+          <w:lang w:val="de-DE" w:eastAsia="de-DE"/>
+        </w:rPr>
         <w:t>Calculate</w:t>
       </w:r>
+      <w:proofErr w:type="spellEnd"/>
     </w:p>
     <w:p>
       <w:pPr>
@@ -192,7 +1244,21 @@
         <w:rPr>
           <w:lang w:val="de-DE" w:eastAsia="de-DE"/>
         </w:rPr>
-        <w:t xml:space="preserve">Das PEExcel muss die Bauweisen in folgender Reihenfolge hinterlegt </w:t>
+        <w:t xml:space="preserve">Das </w:t>
+      </w:r>
+      <w:proofErr w:type="spellStart"/>
+      <w:r>
+        <w:rPr>
+          <w:lang w:val="de-DE" w:eastAsia="de-DE"/>
+        </w:rPr>
+        <w:t>PEExcel</w:t>
+      </w:r>
+      <w:proofErr w:type="spellEnd"/>
+      <w:r>
+        <w:rPr>
+          <w:lang w:val="de-DE" w:eastAsia="de-DE"/>
+        </w:rPr>
+        <w:t xml:space="preserve"> muss die Bauweisen in folgender Reihenfolge hinterlegt </w:t>
       </w:r>
       <w:r>
         <w:rPr>
@@ -227,11 +1293,19 @@
           <w:lang w:val="de-DE" w:eastAsia="de-DE"/>
         </w:rPr>
       </w:pPr>
+      <w:proofErr w:type="spellStart"/>
       <w:r>
         <w:rPr>
           <w:lang w:val="de-DE" w:eastAsia="de-DE"/>
         </w:rPr>
-        <w:t>PEExcel wird identifiziert, wenn Fehlschlag: Abbruch</w:t>
+        <w:t>PEExcel</w:t>
+      </w:r>
+      <w:proofErr w:type="spellEnd"/>
+      <w:r>
+        <w:rPr>
+          <w:lang w:val="de-DE" w:eastAsia="de-DE"/>
+        </w:rPr>
+        <w:t xml:space="preserve"> wird identifiziert, wenn Fehlschlag: Abbruch</w:t>
       </w:r>
     </w:p>
     <w:p>
@@ -297,13 +1371,41 @@
         <w:rPr>
           <w:lang w:eastAsia="de-DE"/>
         </w:rPr>
-        <w:t xml:space="preserve"> werden im PEExcel </w:t>
-      </w:r>
-      <w:r>
-        <w:rPr>
-          <w:lang w:eastAsia="de-DE"/>
-        </w:rPr>
-        <w:t>an der Stelle der angegebenen Named Range</w:t>
+        <w:t xml:space="preserve"> werden im </w:t>
+      </w:r>
+      <w:proofErr w:type="spellStart"/>
+      <w:r>
+        <w:rPr>
+          <w:lang w:eastAsia="de-DE"/>
+        </w:rPr>
+        <w:t>PEExcel</w:t>
+      </w:r>
+      <w:proofErr w:type="spellEnd"/>
+      <w:r>
+        <w:rPr>
+          <w:lang w:eastAsia="de-DE"/>
+        </w:rPr>
+        <w:t xml:space="preserve"> </w:t>
+      </w:r>
+      <w:r>
+        <w:rPr>
+          <w:lang w:eastAsia="de-DE"/>
+        </w:rPr>
+        <w:t xml:space="preserve">an der Stelle der angegebenen </w:t>
+      </w:r>
+      <w:proofErr w:type="spellStart"/>
+      <w:r>
+        <w:rPr>
+          <w:lang w:eastAsia="de-DE"/>
+        </w:rPr>
+        <w:t>Named</w:t>
+      </w:r>
+      <w:proofErr w:type="spellEnd"/>
+      <w:r>
+        <w:rPr>
+          <w:lang w:eastAsia="de-DE"/>
+        </w:rPr>
+        <w:t xml:space="preserve"> Range</w:t>
       </w:r>
       <w:r>
         <w:rPr>
@@ -347,13 +1449,41 @@
         <w:rPr>
           <w:lang w:eastAsia="de-DE"/>
         </w:rPr>
-        <w:t>Simulation im PEEXcel n</w:t>
-      </w:r>
-      <w:r>
-        <w:rPr>
-          <w:lang w:eastAsia="de-DE"/>
-        </w:rPr>
-        <w:t>ach Bestätigung der Dialogbox „Run Calculation?“</w:t>
+        <w:t xml:space="preserve">Simulation im </w:t>
+      </w:r>
+      <w:proofErr w:type="spellStart"/>
+      <w:r>
+        <w:rPr>
+          <w:lang w:eastAsia="de-DE"/>
+        </w:rPr>
+        <w:t>PEEXcel</w:t>
+      </w:r>
+      <w:proofErr w:type="spellEnd"/>
+      <w:r>
+        <w:rPr>
+          <w:lang w:eastAsia="de-DE"/>
+        </w:rPr>
+        <w:t xml:space="preserve"> n</w:t>
+      </w:r>
+      <w:r>
+        <w:rPr>
+          <w:lang w:eastAsia="de-DE"/>
+        </w:rPr>
+        <w:t xml:space="preserve">ach Bestätigung der Dialogbox „Run </w:t>
+      </w:r>
+      <w:proofErr w:type="spellStart"/>
+      <w:r>
+        <w:rPr>
+          <w:lang w:eastAsia="de-DE"/>
+        </w:rPr>
+        <w:t>Calculation</w:t>
+      </w:r>
+      <w:proofErr w:type="spellEnd"/>
+      <w:r>
+        <w:rPr>
+          <w:lang w:eastAsia="de-DE"/>
+        </w:rPr>
+        <w:t>?“</w:t>
       </w:r>
     </w:p>
     <w:p>
@@ -371,13 +1501,55 @@
         <w:rPr>
           <w:lang w:eastAsia="de-DE"/>
         </w:rPr>
-        <w:t>Alle Variablen im PEExcel „Namen”</w:t>
-      </w:r>
-      <w:r>
-        <w:rPr>
-          <w:lang w:eastAsia="de-DE"/>
-        </w:rPr>
-        <w:t>, die im PEQ CHEQ eine entsprechende named range haben, werden dort gespeichert.</w:t>
+        <w:t xml:space="preserve">Alle Variablen im </w:t>
+      </w:r>
+      <w:proofErr w:type="spellStart"/>
+      <w:r>
+        <w:rPr>
+          <w:lang w:eastAsia="de-DE"/>
+        </w:rPr>
+        <w:t>PEExcel</w:t>
+      </w:r>
+      <w:proofErr w:type="spellEnd"/>
+      <w:r>
+        <w:rPr>
+          <w:lang w:eastAsia="de-DE"/>
+        </w:rPr>
+        <w:t xml:space="preserve"> „Namen”</w:t>
+      </w:r>
+      <w:r>
+        <w:rPr>
+          <w:lang w:eastAsia="de-DE"/>
+        </w:rPr>
+        <w:t xml:space="preserve">, die im PEQ CHEQ eine entsprechende </w:t>
+      </w:r>
+      <w:proofErr w:type="spellStart"/>
+      <w:r>
+        <w:rPr>
+          <w:lang w:eastAsia="de-DE"/>
+        </w:rPr>
+        <w:t>named</w:t>
+      </w:r>
+      <w:proofErr w:type="spellEnd"/>
+      <w:r>
+        <w:rPr>
+          <w:lang w:eastAsia="de-DE"/>
+        </w:rPr>
+        <w:t xml:space="preserve"> </w:t>
+      </w:r>
+      <w:proofErr w:type="spellStart"/>
+      <w:r>
+        <w:rPr>
+          <w:lang w:eastAsia="de-DE"/>
+        </w:rPr>
+        <w:t>range</w:t>
+      </w:r>
+      <w:proofErr w:type="spellEnd"/>
+      <w:r>
+        <w:rPr>
+          <w:lang w:eastAsia="de-DE"/>
+        </w:rPr>
+        <w:t xml:space="preserve"> haben, werden dort gespeichert.</w:t>
       </w:r>
     </w:p>
     <w:p>
@@ -391,8 +1563,21 @@
         <w:rPr>
           <w:lang w:eastAsia="de-DE"/>
         </w:rPr>
-        <w:lastRenderedPageBreak/>
-        <w:t>Verknüpfen von PEQ CHEQ Eingaben mit PEExcel Variablen</w:t>
+        <w:t xml:space="preserve">Verknüpfen von PEQ CHEQ Eingaben mit </w:t>
+      </w:r>
+      <w:proofErr w:type="spellStart"/>
+      <w:r>
+        <w:rPr>
+          <w:lang w:eastAsia="de-DE"/>
+        </w:rPr>
+        <w:t>PEExcel</w:t>
+      </w:r>
+      <w:proofErr w:type="spellEnd"/>
+      <w:r>
+        <w:rPr>
+          <w:lang w:eastAsia="de-DE"/>
+        </w:rPr>
+        <w:t xml:space="preserve"> Variablen</w:t>
       </w:r>
     </w:p>
     <w:p>
@@ -410,27 +1595,50 @@
         <w:rPr>
           <w:lang w:eastAsia="de-DE"/>
         </w:rPr>
-        <w:t xml:space="preserve">Alle </w:t>
-      </w:r>
-      <w:r>
-        <w:rPr>
-          <w:lang w:eastAsia="de-DE"/>
-        </w:rPr>
-        <w:t>Angaben</w:t>
-      </w:r>
-      <w:r>
-        <w:rPr>
-          <w:lang w:eastAsia="de-DE"/>
-        </w:rPr>
-        <w:t>, die im PEExcel verwendet werden sollen, müssen im PEQ CHEQ Exchange Sheet gelistet sein. Wichtig: Die in der ersten Spalte angegebene Named Range muss sich im PEExcel als solche finden</w:t>
-      </w:r>
-    </w:p>
-    <w:p>
-      <w:pPr>
-        <w:rPr>
-          <w:lang w:eastAsia="de-DE"/>
-        </w:rPr>
-      </w:pPr>
+        <w:t xml:space="preserve">Alle Angaben, die im </w:t>
+      </w:r>
+      <w:proofErr w:type="spellStart"/>
+      <w:r>
+        <w:rPr>
+          <w:lang w:eastAsia="de-DE"/>
+        </w:rPr>
+        <w:t>PEExcel</w:t>
+      </w:r>
+      <w:proofErr w:type="spellEnd"/>
+      <w:r>
+        <w:rPr>
+          <w:lang w:eastAsia="de-DE"/>
+        </w:rPr>
+        <w:t xml:space="preserve"> verwendet werden sollen, müssen im PEQ CHEQ Exchange Sheet gelistet sein. Wichtig: Die in der ersten Spalte angegebene </w:t>
+      </w:r>
+      <w:proofErr w:type="spellStart"/>
+      <w:r>
+        <w:rPr>
+          <w:lang w:eastAsia="de-DE"/>
+        </w:rPr>
+        <w:t>Named</w:t>
+      </w:r>
+      <w:proofErr w:type="spellEnd"/>
+      <w:r>
+        <w:rPr>
+          <w:lang w:eastAsia="de-DE"/>
+        </w:rPr>
+        <w:t xml:space="preserve"> Range muss sich im </w:t>
+      </w:r>
+      <w:proofErr w:type="spellStart"/>
+      <w:r>
+        <w:rPr>
+          <w:lang w:eastAsia="de-DE"/>
+        </w:rPr>
+        <w:t>PEExcel</w:t>
+      </w:r>
+      <w:proofErr w:type="spellEnd"/>
+      <w:r>
+        <w:rPr>
+          <w:lang w:eastAsia="de-DE"/>
+        </w:rPr>
+        <w:t xml:space="preserve"> als solche finden</w:t>
+      </w:r>
     </w:p>
     <w:p>
       <w:pPr>
@@ -443,6 +1651,7 @@
         <w:rPr>
           <w:lang w:eastAsia="de-DE"/>
         </w:rPr>
+        <w:lastRenderedPageBreak/>
         <w:t>Offene Punkte Simon 24.8.2021: (bitte ergänzen)</w:t>
       </w:r>
     </w:p>
@@ -461,7 +1670,63 @@
         <w:rPr>
           <w:lang w:eastAsia="de-DE"/>
         </w:rPr>
-        <w:t>Die Berechnung macht zuerst nur OHNE PV Sinn, da ja erst nach PEExcel Simulatin im PEQ ChEQ berechnet wird, wieviel PV zur der Deckung des Strombedarfs nötig wäre</w:t>
+        <w:t xml:space="preserve">Die Berechnung macht zuerst nur OHNE PV Sinn, da ja erst nach </w:t>
+      </w:r>
+      <w:proofErr w:type="spellStart"/>
+      <w:r>
+        <w:rPr>
+          <w:lang w:eastAsia="de-DE"/>
+        </w:rPr>
+        <w:t>PEExcel</w:t>
+      </w:r>
+      <w:proofErr w:type="spellEnd"/>
+      <w:r>
+        <w:rPr>
+          <w:lang w:eastAsia="de-DE"/>
+        </w:rPr>
+        <w:t xml:space="preserve"> </w:t>
+      </w:r>
+      <w:proofErr w:type="spellStart"/>
+      <w:r>
+        <w:rPr>
+          <w:lang w:eastAsia="de-DE"/>
+        </w:rPr>
+        <w:t>Simulatin</w:t>
+      </w:r>
+      <w:proofErr w:type="spellEnd"/>
+      <w:r>
+        <w:rPr>
+          <w:lang w:eastAsia="de-DE"/>
+        </w:rPr>
+        <w:t xml:space="preserve"> im PEQ </w:t>
+      </w:r>
+      <w:proofErr w:type="spellStart"/>
+      <w:r>
+        <w:rPr>
+          <w:lang w:eastAsia="de-DE"/>
+        </w:rPr>
+        <w:t>ChEQ</w:t>
+      </w:r>
+      <w:proofErr w:type="spellEnd"/>
+      <w:r>
+        <w:rPr>
+          <w:lang w:eastAsia="de-DE"/>
+        </w:rPr>
+        <w:t xml:space="preserve"> berechnet wird, wieviel PV </w:t>
+      </w:r>
+      <w:proofErr w:type="gramStart"/>
+      <w:r>
+        <w:rPr>
+          <w:lang w:eastAsia="de-DE"/>
+        </w:rPr>
+        <w:t>zur der Deckung</w:t>
+      </w:r>
+      <w:proofErr w:type="gramEnd"/>
+      <w:r>
+        <w:rPr>
+          <w:lang w:eastAsia="de-DE"/>
+        </w:rPr>
+        <w:t xml:space="preserve"> des Strombedarfs nötig wäre</w:t>
       </w:r>
       <w:r>
         <w:rPr>
@@ -485,7 +1750,21 @@
         <w:rPr>
           <w:lang w:eastAsia="de-DE"/>
         </w:rPr>
-        <w:t xml:space="preserve">Es könnte Sinn machen, die Simulation zuerst ohne PV durchzuspielen, ohne zu speichern (results), die benötigte PV zu bekommen, dann einzusetzen (PV Skalierung Dach und Fassade), nochmal durchlaufen zu lassen und dann erst alles zu speichern. </w:t>
+        <w:t>Es könnte Sinn machen, die Simulation zuerst ohne PV durchzuspielen, ohne zu speichern (</w:t>
+      </w:r>
+      <w:proofErr w:type="spellStart"/>
+      <w:r>
+        <w:rPr>
+          <w:lang w:eastAsia="de-DE"/>
+        </w:rPr>
+        <w:t>results</w:t>
+      </w:r>
+      <w:proofErr w:type="spellEnd"/>
+      <w:r>
+        <w:rPr>
+          <w:lang w:eastAsia="de-DE"/>
+        </w:rPr>
+        <w:t xml:space="preserve">), die benötigte PV zu bekommen, dann einzusetzen (PV Skalierung Dach und Fassade), nochmal durchlaufen zu lassen und dann erst alles zu speichern. </w:t>
       </w:r>
     </w:p>
     <w:p>
@@ -517,6 +1796,7 @@
           <w:lang w:eastAsia="de-DE"/>
         </w:rPr>
       </w:pPr>
+      <w:proofErr w:type="spellStart"/>
       <w:r>
         <w:rPr>
           <w:lang w:eastAsia="de-DE"/>
@@ -527,7 +1807,42 @@
         <w:rPr>
           <w:lang w:eastAsia="de-DE"/>
         </w:rPr>
-        <w:t xml:space="preserve">ults sollten vermutlich einfach das „Ergebnisse“ sheet aus dem PEExcel kopieren, mit einem Datum im Namen des Sheets </w:t>
+        <w:t>ults</w:t>
+      </w:r>
+      <w:proofErr w:type="spellEnd"/>
+      <w:r>
+        <w:rPr>
+          <w:lang w:eastAsia="de-DE"/>
+        </w:rPr>
+        <w:t xml:space="preserve"> sollten vermutlich einfach das „Ergebnisse“ </w:t>
+      </w:r>
+      <w:proofErr w:type="spellStart"/>
+      <w:r>
+        <w:rPr>
+          <w:lang w:eastAsia="de-DE"/>
+        </w:rPr>
+        <w:t>sheet</w:t>
+      </w:r>
+      <w:proofErr w:type="spellEnd"/>
+      <w:r>
+        <w:rPr>
+          <w:lang w:eastAsia="de-DE"/>
+        </w:rPr>
+        <w:t xml:space="preserve"> aus dem </w:t>
+      </w:r>
+      <w:proofErr w:type="spellStart"/>
+      <w:r>
+        <w:rPr>
+          <w:lang w:eastAsia="de-DE"/>
+        </w:rPr>
+        <w:t>PEExcel</w:t>
+      </w:r>
+      <w:proofErr w:type="spellEnd"/>
+      <w:r>
+        <w:rPr>
+          <w:lang w:eastAsia="de-DE"/>
+        </w:rPr>
+        <w:t xml:space="preserve"> kopieren, mit einem Datum im Namen des Sheets </w:t>
       </w:r>
     </w:p>
     <w:p>
@@ -541,11 +1856,47 @@
           <w:lang w:eastAsia="de-DE"/>
         </w:rPr>
       </w:pPr>
-      <w:r>
-        <w:rPr>
-          <w:lang w:eastAsia="de-DE"/>
-        </w:rPr>
-        <w:t>EinE PV Nutzung ÜBER 100% sollte eine sichtbare formatierte Warnung anzeigen (Conditional formatting)</w:t>
+      <w:proofErr w:type="spellStart"/>
+      <w:r>
+        <w:rPr>
+          <w:lang w:eastAsia="de-DE"/>
+        </w:rPr>
+        <w:t>EinE</w:t>
+      </w:r>
+      <w:proofErr w:type="spellEnd"/>
+      <w:r>
+        <w:rPr>
+          <w:lang w:eastAsia="de-DE"/>
+        </w:rPr>
+        <w:t xml:space="preserve"> PV Nutzung ÜBER 100% sollte eine sichtbare formatierte Warnung anzeigen (</w:t>
+      </w:r>
+      <w:proofErr w:type="spellStart"/>
+      <w:r>
+        <w:rPr>
+          <w:lang w:eastAsia="de-DE"/>
+        </w:rPr>
+        <w:t>Conditional</w:t>
+      </w:r>
+      <w:proofErr w:type="spellEnd"/>
+      <w:r>
+        <w:rPr>
+          <w:lang w:eastAsia="de-DE"/>
+        </w:rPr>
+        <w:t xml:space="preserve"> </w:t>
+      </w:r>
+      <w:proofErr w:type="spellStart"/>
+      <w:r>
+        <w:rPr>
+          <w:lang w:eastAsia="de-DE"/>
+        </w:rPr>
+        <w:t>formatting</w:t>
+      </w:r>
+      <w:proofErr w:type="spellEnd"/>
+      <w:r>
+        <w:rPr>
+          <w:lang w:eastAsia="de-DE"/>
+        </w:rPr>
+        <w:t>)</w:t>
       </w:r>
     </w:p>
     <w:p>
@@ -561,12 +1912,14 @@
         </w:rPr>
         <w:t xml:space="preserve"> </w:t>
       </w:r>
+      <w:proofErr w:type="spellStart"/>
       <w:r>
         <w:rPr>
           <w:lang w:val="de-DE" w:eastAsia="de-DE"/>
         </w:rPr>
         <w:t>Changelog</w:t>
       </w:r>
+      <w:proofErr w:type="spellEnd"/>
     </w:p>
     <w:p>
       <w:pPr>
@@ -605,7 +1958,7 @@
         </w:rPr>
         <w:t xml:space="preserve"> Felix Wimmer [</w:t>
       </w:r>
-      <w:hyperlink r:id="rId10" w:history="1">
+      <w:hyperlink r:id="rId17" w:history="1">
         <w:r>
           <w:rPr>
             <w:rStyle w:val="Hyperlink"/>
@@ -660,7 +2013,7 @@
         </w:rPr>
         <w:t xml:space="preserve"> David Sengl &lt;</w:t>
       </w:r>
-      <w:hyperlink r:id="rId11" w:history="1">
+      <w:hyperlink r:id="rId18" w:history="1">
         <w:r>
           <w:rPr>
             <w:rStyle w:val="Hyperlink"/>
@@ -695,7 +2048,7 @@
         </w:rPr>
         <w:t xml:space="preserve"> 'Simon Schneider' &lt;</w:t>
       </w:r>
-      <w:hyperlink r:id="rId12" w:history="1">
+      <w:hyperlink r:id="rId19" w:history="1">
         <w:r>
           <w:rPr>
             <w:rStyle w:val="Hyperlink"/>
@@ -708,9 +2061,23 @@
         <w:rPr>
           <w:lang w:val="de-DE" w:eastAsia="de-DE"/>
         </w:rPr>
-        <w:t>&gt;; 'Schöfmann Petra' &lt;</w:t>
-      </w:r>
-      <w:hyperlink r:id="rId13" w:history="1">
+        <w:t>&gt;; '</w:t>
+      </w:r>
+      <w:proofErr w:type="spellStart"/>
+      <w:r>
+        <w:rPr>
+          <w:lang w:val="de-DE" w:eastAsia="de-DE"/>
+        </w:rPr>
+        <w:t>Schöfmann</w:t>
+      </w:r>
+      <w:proofErr w:type="spellEnd"/>
+      <w:r>
+        <w:rPr>
+          <w:lang w:val="de-DE" w:eastAsia="de-DE"/>
+        </w:rPr>
+        <w:t xml:space="preserve"> Petra' &lt;</w:t>
+      </w:r>
+      <w:hyperlink r:id="rId20" w:history="1">
         <w:r>
           <w:rPr>
             <w:rStyle w:val="Hyperlink"/>
@@ -743,8 +2110,16 @@
         <w:rPr>
           <w:lang w:val="de-DE" w:eastAsia="de-DE"/>
         </w:rPr>
-        <w:t xml:space="preserve"> AW: "User"-Feedback PEQ-Cheq</w:t>
-      </w:r>
+        <w:t xml:space="preserve"> AW: "User"-Feedback PEQ-</w:t>
+      </w:r>
+      <w:proofErr w:type="spellStart"/>
+      <w:r>
+        <w:rPr>
+          <w:lang w:val="de-DE" w:eastAsia="de-DE"/>
+        </w:rPr>
+        <w:t>Cheq</w:t>
+      </w:r>
+      <w:proofErr w:type="spellEnd"/>
     </w:p>
     <w:p>
       <w:r>
@@ -798,8 +2173,16 @@
         <w:rPr>
           <w:color w:val="FF0000"/>
         </w:rPr>
-        <w:t xml:space="preserve"> mehrkosten</w:t>
-      </w:r>
+        <w:t xml:space="preserve"> </w:t>
+      </w:r>
+      <w:proofErr w:type="spellStart"/>
+      <w:r>
+        <w:rPr>
+          <w:color w:val="FF0000"/>
+        </w:rPr>
+        <w:t>mehrkosten</w:t>
+      </w:r>
+      <w:proofErr w:type="spellEnd"/>
       <w:r>
         <w:br/>
         <w:t xml:space="preserve">-) Button zur Wahlmöglichkeit Wohnen wird temperiert (standardmäßig) oder gekühlt - </w:t>
@@ -829,26 +2212,86 @@
       </w:r>
       <w:r>
         <w:br/>
-        <w:t xml:space="preserve">-) Berechnung der Sondenlänge ist im Excel fehlerhaft (im Anhang gibt’s da eine funktionierende Lösung) – </w:t>
+        <w:t xml:space="preserve">-) Berechnung der </w:t>
+      </w:r>
+      <w:proofErr w:type="spellStart"/>
+      <w:r>
+        <w:t>Sondenlänge</w:t>
+      </w:r>
+      <w:proofErr w:type="spellEnd"/>
+      <w:r>
+        <w:t xml:space="preserve"> ist im Excel fehlerhaft (im Anhang gibt’s da eine funktionierende Lösung) – </w:t>
       </w:r>
       <w:r>
         <w:rPr>
           <w:color w:val="00B050"/>
         </w:rPr>
-        <w:t>schon durch felix erledigt</w:t>
+        <w:t xml:space="preserve">schon durch </w:t>
+      </w:r>
+      <w:proofErr w:type="spellStart"/>
+      <w:r>
+        <w:rPr>
+          <w:color w:val="00B050"/>
+        </w:rPr>
+        <w:t>felix</w:t>
+      </w:r>
+      <w:proofErr w:type="spellEnd"/>
+      <w:r>
+        <w:rPr>
+          <w:color w:val="00B050"/>
+        </w:rPr>
+        <w:t xml:space="preserve"> erledigt</w:t>
       </w:r>
       <w:r>
         <w:br/>
       </w:r>
-      <w:commentRangeStart w:id="2"/>
-      <w:r>
-        <w:t xml:space="preserve">hier vielleicht noch der Hinweis, dass der COP bei der Dimensionierung (Quelleseitige Wärmenentzug/einspeisung) berücksichtigt werden sollte und würde den Vorschlag einbringen, dass man Heiz und Kühlleistung bei W/lfm Sonde trennt, genauso </w:t>
+      <w:commentRangeStart w:id="3"/>
+      <w:r>
+        <w:t xml:space="preserve">hier vielleicht noch der Hinweis, dass der COP bei der Dimensionierung (Quelleseitige </w:t>
+      </w:r>
+      <w:proofErr w:type="spellStart"/>
+      <w:r>
+        <w:t>Wärmenentzug</w:t>
+      </w:r>
+      <w:proofErr w:type="spellEnd"/>
+      <w:r>
+        <w:t>/</w:t>
+      </w:r>
+      <w:proofErr w:type="spellStart"/>
+      <w:r>
+        <w:t>einspeisung</w:t>
+      </w:r>
+      <w:proofErr w:type="spellEnd"/>
+      <w:r>
+        <w:t>) berücksichtigt werden sollte und würde den Vorschlag einbringen, dass man Heiz und Kühlleistung bei W/</w:t>
+      </w:r>
+      <w:proofErr w:type="spellStart"/>
+      <w:r>
+        <w:t>lfm</w:t>
+      </w:r>
+      <w:proofErr w:type="spellEnd"/>
+      <w:r>
+        <w:t xml:space="preserve"> Sonde trennt, genauso </w:t>
       </w:r>
       <w:r>
         <w:rPr>
           <w:color w:val="FF0000"/>
         </w:rPr>
-        <w:t>SEER + SCOP um realisitsche Werte zu bekommen</w:t>
+        <w:t xml:space="preserve">SEER + SCOP um </w:t>
+      </w:r>
+      <w:proofErr w:type="spellStart"/>
+      <w:r>
+        <w:rPr>
+          <w:color w:val="FF0000"/>
+        </w:rPr>
+        <w:t>realisitsche</w:t>
+      </w:r>
+      <w:proofErr w:type="spellEnd"/>
+      <w:r>
+        <w:rPr>
+          <w:color w:val="FF0000"/>
+        </w:rPr>
+        <w:t xml:space="preserve"> Werte zu bekommen</w:t>
       </w:r>
       <w:r>
         <w:t xml:space="preserve"> – </w:t>
@@ -865,16 +2308,20 @@
         </w:rPr>
         <w:t xml:space="preserve"> </w:t>
       </w:r>
-      <w:commentRangeEnd w:id="2"/>
+      <w:commentRangeEnd w:id="3"/>
       <w:r>
         <w:rPr>
           <w:rStyle w:val="Kommentarzeichen"/>
         </w:rPr>
-        <w:commentReference w:id="2"/>
+        <w:commentReference w:id="3"/>
       </w:r>
       <w:r>
         <w:br/>
-        <w:t xml:space="preserve">-) derzeit wird bei Kälte-Wärme-Balance die Leistungen Heizen und Kühlen verglichen, da sollte man sicher mit den Energiemengen (Input, Output der Sonden) rechnen </w:t>
+        <w:t xml:space="preserve">-) derzeit wird bei Kälte-Wärme-Balance die Leistungen Heizen und Kühlen verglichen, da sollte </w:t>
+      </w:r>
+      <w:r>
+        <w:lastRenderedPageBreak/>
+        <w:t xml:space="preserve">man sicher mit den Energiemengen (Input, Output der Sonden) rechnen </w:t>
       </w:r>
       <w:r>
         <w:rPr>
@@ -890,7 +2337,21 @@
         <w:rPr>
           <w:color w:val="00B050"/>
         </w:rPr>
-        <w:t> - schon durch felix erledigt</w:t>
+        <w:t xml:space="preserve"> - schon durch </w:t>
+      </w:r>
+      <w:proofErr w:type="spellStart"/>
+      <w:r>
+        <w:rPr>
+          <w:color w:val="00B050"/>
+        </w:rPr>
+        <w:t>felix</w:t>
+      </w:r>
+      <w:proofErr w:type="spellEnd"/>
+      <w:r>
+        <w:rPr>
+          <w:color w:val="00B050"/>
+        </w:rPr>
+        <w:t xml:space="preserve"> erledigt</w:t>
       </w:r>
       <w:r>
         <w:br/>
@@ -906,28 +2367,86 @@
         <w:rPr>
           <w:color w:val="FF0000"/>
         </w:rPr>
-        <w:t>– nur dummywerte aus anderen projekten bzw Thomas &amp; Felix Excel</w:t>
+        <w:t xml:space="preserve">– nur </w:t>
+      </w:r>
+      <w:proofErr w:type="spellStart"/>
+      <w:r>
+        <w:rPr>
+          <w:color w:val="FF0000"/>
+        </w:rPr>
+        <w:t>dummywerte</w:t>
+      </w:r>
+      <w:proofErr w:type="spellEnd"/>
+      <w:r>
+        <w:rPr>
+          <w:color w:val="FF0000"/>
+        </w:rPr>
+        <w:t xml:space="preserve"> aus anderen </w:t>
+      </w:r>
+      <w:proofErr w:type="spellStart"/>
+      <w:r>
+        <w:rPr>
+          <w:color w:val="FF0000"/>
+        </w:rPr>
+        <w:t>projekten</w:t>
+      </w:r>
+      <w:proofErr w:type="spellEnd"/>
+      <w:r>
+        <w:rPr>
+          <w:color w:val="FF0000"/>
+        </w:rPr>
+        <w:t xml:space="preserve"> </w:t>
+      </w:r>
+      <w:proofErr w:type="spellStart"/>
+      <w:r>
+        <w:rPr>
+          <w:color w:val="FF0000"/>
+        </w:rPr>
+        <w:t>bzw</w:t>
+      </w:r>
+      <w:proofErr w:type="spellEnd"/>
+      <w:r>
+        <w:rPr>
+          <w:color w:val="FF0000"/>
+        </w:rPr>
+        <w:t xml:space="preserve"> Thomas &amp; Felix Excel</w:t>
       </w:r>
       <w:r>
         <w:br/>
         <w:t>-)</w:t>
       </w:r>
-      <w:commentRangeStart w:id="3"/>
-      <w:r>
-        <w:t xml:space="preserve"> bei sich Ändernder Bauordnungs Linie sollte sich gefühlsmäßig die PV-Fläche erhöhen, tut es aber derzeit nicht – </w:t>
+      <w:commentRangeStart w:id="4"/>
+      <w:r>
+        <w:t xml:space="preserve"> bei sich Ändernder </w:t>
+      </w:r>
+      <w:proofErr w:type="spellStart"/>
+      <w:r>
+        <w:t>Bauordnungs</w:t>
+      </w:r>
+      <w:proofErr w:type="spellEnd"/>
+      <w:r>
+        <w:t xml:space="preserve"> Linie sollte sich gefühlsmäßig die PV-Fläche erhöhen, tut es aber derzeit nicht – </w:t>
       </w:r>
       <w:r>
         <w:rPr>
           <w:color w:val="00B050"/>
         </w:rPr>
-        <w:t>erhöht sich geringfügig aber nur nach simulation</w:t>
-      </w:r>
-      <w:commentRangeEnd w:id="3"/>
+        <w:t xml:space="preserve">erhöht sich geringfügig aber nur nach </w:t>
+      </w:r>
+      <w:proofErr w:type="spellStart"/>
+      <w:r>
+        <w:rPr>
+          <w:color w:val="00B050"/>
+        </w:rPr>
+        <w:t>simulation</w:t>
+      </w:r>
+      <w:commentRangeEnd w:id="4"/>
+      <w:proofErr w:type="spellEnd"/>
       <w:r>
         <w:rPr>
           <w:rStyle w:val="Kommentarzeichen"/>
         </w:rPr>
-        <w:commentReference w:id="3"/>
+        <w:commentReference w:id="4"/>
       </w:r>
       <w:r>
         <w:br/>
@@ -951,7 +2470,15 @@
       </w:r>
       <w:r>
         <w:br/>
-        <w:t>-) PV-Verordnung - &gt; Disclaimer „Hier wird mit reinnutzigen Gebäuden“ gerechnet –</w:t>
+        <w:t xml:space="preserve">-) PV-Verordnung - &gt; Disclaimer „Hier wird mit </w:t>
+      </w:r>
+      <w:proofErr w:type="spellStart"/>
+      <w:r>
+        <w:t>reinnutzigen</w:t>
+      </w:r>
+      <w:proofErr w:type="spellEnd"/>
+      <w:r>
+        <w:t xml:space="preserve"> Gebäuden“ gerechnet –</w:t>
       </w:r>
       <w:r>
         <w:rPr>
@@ -981,7 +2508,15 @@
       </w:r>
       <w:r>
         <w:br/>
-        <w:t xml:space="preserve">-) Ausnutzung der nutzbaren PV_Flächen als neues KPI Kriterien </w:t>
+        <w:t xml:space="preserve">-) Ausnutzung der nutzbaren </w:t>
+      </w:r>
+      <w:proofErr w:type="spellStart"/>
+      <w:r>
+        <w:t>PV_Flächen</w:t>
+      </w:r>
+      <w:proofErr w:type="spellEnd"/>
+      <w:r>
+        <w:t xml:space="preserve"> als neues KPI Kriterien </w:t>
       </w:r>
       <w:r>
         <w:rPr>
@@ -991,7 +2526,15 @@
       </w:r>
       <w:r>
         <w:br/>
-        <w:t xml:space="preserve">-) Überdimensionierung WP anders formulieren (z.B. Leistungsreserve)/weglassen und standardmäßig auf max 10% setzen </w:t>
+        <w:t xml:space="preserve">-) Überdimensionierung WP anders formulieren (z.B. Leistungsreserve)/weglassen und standardmäßig auf </w:t>
+      </w:r>
+      <w:proofErr w:type="spellStart"/>
+      <w:r>
+        <w:t>max</w:t>
+      </w:r>
+      <w:proofErr w:type="spellEnd"/>
+      <w:r>
+        <w:t xml:space="preserve"> 10% setzen </w:t>
       </w:r>
       <w:r>
         <w:rPr>
@@ -1007,7 +2550,21 @@
         <w:rPr>
           <w:color w:val="FF0000"/>
         </w:rPr>
-        <w:t xml:space="preserve">– kosten nicht berücksichtigbar da das nur die Auslegung ist aber keine referenz da ist </w:t>
+        <w:t xml:space="preserve">– kosten nicht berücksichtigbar da das nur die Auslegung ist aber keine </w:t>
+      </w:r>
+      <w:proofErr w:type="spellStart"/>
+      <w:r>
+        <w:rPr>
+          <w:color w:val="FF0000"/>
+        </w:rPr>
+        <w:t>referenz</w:t>
+      </w:r>
+      <w:proofErr w:type="spellEnd"/>
+      <w:r>
+        <w:rPr>
+          <w:color w:val="FF0000"/>
+        </w:rPr>
+        <w:t xml:space="preserve"> da ist </w:t>
       </w:r>
     </w:p>
     <w:p>
@@ -1068,11 +2625,16 @@
         </w:numPr>
       </w:pPr>
       <w:r>
-        <w:t>bzw. testen, wie nah das Tool an die Simulation herankommt, wenn keine WP Versorgung (glaube BKA ist immer fix, aber zumindest FW statt WP Versorgung kann in Simulation</w:t>
+        <w:t xml:space="preserve">bzw. testen, wie nah das Tool an die Simulation herankommt, wenn keine WP Versorgung (glaube BKA ist immer fix, aber zumindest FW statt WP Versorgung kann in </w:t>
+      </w:r>
+      <w:proofErr w:type="spellStart"/>
+      <w:r>
+        <w:t>Simulation</w:t>
       </w:r>
       <w:r>
         <w:t>sexcel</w:t>
       </w:r>
+      <w:proofErr w:type="spellEnd"/>
       <w:r>
         <w:t xml:space="preserve"> gewählt werden, damit diese Variante getestet wird, und dann auch gleich 0% E-Cars</w:t>
       </w:r>
@@ -1092,7 +2654,23 @@
         </w:numPr>
       </w:pPr>
       <w:r>
-        <w:t>Für spätere Erweiterung/Verbesserung: Übernahme der erforderlichen Anlagengröße für xy% Eigenverbrauch in die Übersichtstabelle und in die Variantendarstellung (&lt;&gt; hängt zusammen wenn Makros aktiviert sind!).</w:t>
+        <w:t xml:space="preserve">Für spätere Erweiterung/Verbesserung: Übernahme der erforderlichen Anlagengröße für </w:t>
+      </w:r>
+      <w:proofErr w:type="spellStart"/>
+      <w:r>
+        <w:t>xy</w:t>
+      </w:r>
+      <w:proofErr w:type="spellEnd"/>
+      <w:r>
+        <w:t xml:space="preserve">% Eigenverbrauch in die Übersichtstabelle und in die Variantendarstellung (&lt;&gt; hängt </w:t>
+      </w:r>
+      <w:proofErr w:type="gramStart"/>
+      <w:r>
+        <w:t>zusammen</w:t>
+      </w:r>
+      <w:proofErr w:type="gramEnd"/>
+      <w:r>
+        <w:t xml:space="preserve"> wenn Makros aktiviert sind!).</w:t>
       </w:r>
     </w:p>
     <w:p>
@@ -1120,8 +2698,8 @@
       </w:r>
     </w:p>
     <w:sectPr>
-      <w:footerReference w:type="default" r:id="rId14"/>
-      <w:footerReference w:type="first" r:id="rId15"/>
+      <w:footerReference w:type="default" r:id="rId21"/>
+      <w:footerReference w:type="first" r:id="rId22"/>
       <w:pgSz w:w="11906" w:h="16838" w:code="9"/>
       <w:pgMar w:top="2268" w:right="1418" w:bottom="1418" w:left="1418" w:header="1418" w:footer="567" w:gutter="0"/>
       <w:cols w:space="708"/>
@@ -1132,7 +2710,7 @@
 </file>
 
 <file path=word/comments.xml><?xml version="1.0" encoding="utf-8"?>
-<w:comments xmlns:wpc="http://schemas.microsoft.com/office/word/2010/wordprocessingCanvas" xmlns:cx="http://schemas.microsoft.com/office/drawing/2014/chartex" xmlns:mc="http://schemas.openxmlformats.org/markup-compatibility/2006" xmlns:o="urn:schemas-microsoft-com:office:office" xmlns:r="http://schemas.openxmlformats.org/officeDocument/2006/relationships" xmlns:m="http://schemas.openxmlformats.org/officeDocument/2006/math" xmlns:v="urn:schemas-microsoft-com:vml" xmlns:wp14="http://schemas.microsoft.com/office/word/2010/wordprocessingDrawing" xmlns:wp="http://schemas.openxmlformats.org/drawingml/2006/wordprocessingDrawing" xmlns:w10="urn:schemas-microsoft-com:office:word" xmlns:w="http://schemas.openxmlformats.org/wordprocessingml/2006/main" xmlns:w14="http://schemas.microsoft.com/office/word/2010/wordml" xmlns:w15="http://schemas.microsoft.com/office/word/2012/wordml" xmlns:w16se="http://schemas.microsoft.com/office/word/2015/wordml/symex" xmlns:wpg="http://schemas.microsoft.com/office/word/2010/wordprocessingGroup" xmlns:wpi="http://schemas.microsoft.com/office/word/2010/wordprocessingInk" xmlns:wne="http://schemas.microsoft.com/office/word/2006/wordml" xmlns:wps="http://schemas.microsoft.com/office/word/2010/wordprocessingShape" mc:Ignorable="w14 w15 w16se wp14">
+<w:comments xmlns:wpc="http://schemas.microsoft.com/office/word/2010/wordprocessingCanvas" xmlns:cx="http://schemas.microsoft.com/office/drawing/2014/chartex" xmlns:cx1="http://schemas.microsoft.com/office/drawing/2015/9/8/chartex" xmlns:cx2="http://schemas.microsoft.com/office/drawing/2015/10/21/chartex" xmlns:cx3="http://schemas.microsoft.com/office/drawing/2016/5/9/chartex" xmlns:cx4="http://schemas.microsoft.com/office/drawing/2016/5/10/chartex" xmlns:cx5="http://schemas.microsoft.com/office/drawing/2016/5/11/chartex" xmlns:cx6="http://schemas.microsoft.com/office/drawing/2016/5/12/chartex" xmlns:cx7="http://schemas.microsoft.com/office/drawing/2016/5/13/chartex" xmlns:cx8="http://schemas.microsoft.com/office/drawing/2016/5/14/chartex" xmlns:mc="http://schemas.openxmlformats.org/markup-compatibility/2006" xmlns:aink="http://schemas.microsoft.com/office/drawing/2016/ink" xmlns:am3d="http://schemas.microsoft.com/office/drawing/2017/model3d" xmlns:o="urn:schemas-microsoft-com:office:office" xmlns:r="http://schemas.openxmlformats.org/officeDocument/2006/relationships" xmlns:m="http://schemas.openxmlformats.org/officeDocument/2006/math" xmlns:v="urn:schemas-microsoft-com:vml" xmlns:wp14="http://schemas.microsoft.com/office/word/2010/wordprocessingDrawing" xmlns:wp="http://schemas.openxmlformats.org/drawingml/2006/wordprocessingDrawing" xmlns:w10="urn:schemas-microsoft-com:office:word" xmlns:w="http://schemas.openxmlformats.org/wordprocessingml/2006/main" xmlns:w14="http://schemas.microsoft.com/office/word/2010/wordml" xmlns:w15="http://schemas.microsoft.com/office/word/2012/wordml" xmlns:w16cid="http://schemas.microsoft.com/office/word/2016/wordml/cid" xmlns:w16se="http://schemas.microsoft.com/office/word/2015/wordml/symex" xmlns:wpg="http://schemas.microsoft.com/office/word/2010/wordprocessingGroup" xmlns:wpi="http://schemas.microsoft.com/office/word/2010/wordprocessingInk" xmlns:wne="http://schemas.microsoft.com/office/word/2006/wordml" xmlns:wps="http://schemas.microsoft.com/office/word/2010/wordprocessingShape" mc:Ignorable="w14 w15 w16se w16cid wp14">
   <w:comment w:id="0" w:author="Simon Schneider" w:date="2021-08-24T14:59:00Z" w:initials="SMS">
     <w:p>
       <w:pPr>
@@ -1149,7 +2727,7 @@
       </w:r>
     </w:p>
   </w:comment>
-  <w:comment w:id="2" w:author="Simon Schneider" w:date="2021-08-24T15:22:00Z" w:initials="SMS">
+  <w:comment w:id="3" w:author="Simon Schneider" w:date="2021-08-24T15:22:00Z" w:initials="SMS">
     <w:p>
       <w:pPr>
         <w:pStyle w:val="Kommentartext"/>
@@ -1173,7 +2751,7 @@
       </w:r>
     </w:p>
   </w:comment>
-  <w:comment w:id="3" w:author="Simon Schneider" w:date="2021-08-24T16:15:00Z" w:initials="SMS">
+  <w:comment w:id="4" w:author="Simon Schneider" w:date="2021-08-24T16:15:00Z" w:initials="SMS">
     <w:p>
       <w:pPr>
         <w:pStyle w:val="Kommentartext"/>
@@ -1185,7 +2763,15 @@
         <w:annotationRef/>
       </w:r>
       <w:r>
-        <w:t xml:space="preserve">Siehe oben. Problem ist, dass PV Dimensionierung erst nach Simulation erfolgen kann, die ohne PV rechnet. Ansonsten wird einfach die PV verwendet, die zufällig gerade im PEExcel hinterlegt ist (Größe der PV passt dann nicht mit der Größe des Quartiers zusammen </w:t>
+        <w:t xml:space="preserve">Siehe oben. Problem ist, dass PV Dimensionierung erst nach Simulation erfolgen kann, die ohne PV rechnet. Ansonsten wird einfach die PV verwendet, die zufällig gerade im </w:t>
+      </w:r>
+      <w:proofErr w:type="spellStart"/>
+      <w:r>
+        <w:t>PEExcel</w:t>
+      </w:r>
+      <w:proofErr w:type="spellEnd"/>
+      <w:r>
+        <w:t xml:space="preserve"> hinterlegt ist (Größe der PV passt dann nicht mit der Größe des Quartiers zusammen </w:t>
       </w:r>
     </w:p>
   </w:comment>
@@ -1193,15 +2779,23 @@
 </file>
 
 <file path=word/commentsExtended.xml><?xml version="1.0" encoding="utf-8"?>
-<w15:commentsEx xmlns:wpc="http://schemas.microsoft.com/office/word/2010/wordprocessingCanvas" xmlns:cx="http://schemas.microsoft.com/office/drawing/2014/chartex" xmlns:mc="http://schemas.openxmlformats.org/markup-compatibility/2006" xmlns:o="urn:schemas-microsoft-com:office:office" xmlns:r="http://schemas.openxmlformats.org/officeDocument/2006/relationships" xmlns:m="http://schemas.openxmlformats.org/officeDocument/2006/math" xmlns:v="urn:schemas-microsoft-com:vml" xmlns:wp14="http://schemas.microsoft.com/office/word/2010/wordprocessingDrawing" xmlns:wp="http://schemas.openxmlformats.org/drawingml/2006/wordprocessingDrawing" xmlns:w10="urn:schemas-microsoft-com:office:word" xmlns:w="http://schemas.openxmlformats.org/wordprocessingml/2006/main" xmlns:w14="http://schemas.microsoft.com/office/word/2010/wordml" xmlns:w15="http://schemas.microsoft.com/office/word/2012/wordml" xmlns:w16se="http://schemas.microsoft.com/office/word/2015/wordml/symex" xmlns:wpg="http://schemas.microsoft.com/office/word/2010/wordprocessingGroup" xmlns:wpi="http://schemas.microsoft.com/office/word/2010/wordprocessingInk" xmlns:wne="http://schemas.microsoft.com/office/word/2006/wordml" xmlns:wps="http://schemas.microsoft.com/office/word/2010/wordprocessingShape" mc:Ignorable="w14 w15 w16se wp14">
+<w15:commentsEx xmlns:wpc="http://schemas.microsoft.com/office/word/2010/wordprocessingCanvas" xmlns:cx="http://schemas.microsoft.com/office/drawing/2014/chartex" xmlns:cx1="http://schemas.microsoft.com/office/drawing/2015/9/8/chartex" xmlns:cx2="http://schemas.microsoft.com/office/drawing/2015/10/21/chartex" xmlns:cx3="http://schemas.microsoft.com/office/drawing/2016/5/9/chartex" xmlns:cx4="http://schemas.microsoft.com/office/drawing/2016/5/10/chartex" xmlns:cx5="http://schemas.microsoft.com/office/drawing/2016/5/11/chartex" xmlns:cx6="http://schemas.microsoft.com/office/drawing/2016/5/12/chartex" xmlns:cx7="http://schemas.microsoft.com/office/drawing/2016/5/13/chartex" xmlns:cx8="http://schemas.microsoft.com/office/drawing/2016/5/14/chartex" xmlns:mc="http://schemas.openxmlformats.org/markup-compatibility/2006" xmlns:aink="http://schemas.microsoft.com/office/drawing/2016/ink" xmlns:am3d="http://schemas.microsoft.com/office/drawing/2017/model3d" xmlns:o="urn:schemas-microsoft-com:office:office" xmlns:r="http://schemas.openxmlformats.org/officeDocument/2006/relationships" xmlns:m="http://schemas.openxmlformats.org/officeDocument/2006/math" xmlns:v="urn:schemas-microsoft-com:vml" xmlns:wp14="http://schemas.microsoft.com/office/word/2010/wordprocessingDrawing" xmlns:wp="http://schemas.openxmlformats.org/drawingml/2006/wordprocessingDrawing" xmlns:w10="urn:schemas-microsoft-com:office:word" xmlns:w="http://schemas.openxmlformats.org/wordprocessingml/2006/main" xmlns:w14="http://schemas.microsoft.com/office/word/2010/wordml" xmlns:w15="http://schemas.microsoft.com/office/word/2012/wordml" xmlns:w16cid="http://schemas.microsoft.com/office/word/2016/wordml/cid" xmlns:w16se="http://schemas.microsoft.com/office/word/2015/wordml/symex" xmlns:wpg="http://schemas.microsoft.com/office/word/2010/wordprocessingGroup" xmlns:wpi="http://schemas.microsoft.com/office/word/2010/wordprocessingInk" xmlns:wne="http://schemas.microsoft.com/office/word/2006/wordml" xmlns:wps="http://schemas.microsoft.com/office/word/2010/wordprocessingShape" mc:Ignorable="w14 w15 w16se w16cid wp14">
   <w15:commentEx w15:paraId="2EC531E0" w15:done="0"/>
   <w15:commentEx w15:paraId="388C4804" w15:done="0"/>
   <w15:commentEx w15:paraId="07CEA937" w15:done="0"/>
 </w15:commentsEx>
 </file>
 
+<file path=word/commentsIds.xml><?xml version="1.0" encoding="utf-8"?>
+<w16cid:commentsIds xmlns:wpc="http://schemas.microsoft.com/office/word/2010/wordprocessingCanvas" xmlns:cx="http://schemas.microsoft.com/office/drawing/2014/chartex" xmlns:cx1="http://schemas.microsoft.com/office/drawing/2015/9/8/chartex" xmlns:cx2="http://schemas.microsoft.com/office/drawing/2015/10/21/chartex" xmlns:cx3="http://schemas.microsoft.com/office/drawing/2016/5/9/chartex" xmlns:cx4="http://schemas.microsoft.com/office/drawing/2016/5/10/chartex" xmlns:cx5="http://schemas.microsoft.com/office/drawing/2016/5/11/chartex" xmlns:cx6="http://schemas.microsoft.com/office/drawing/2016/5/12/chartex" xmlns:cx7="http://schemas.microsoft.com/office/drawing/2016/5/13/chartex" xmlns:cx8="http://schemas.microsoft.com/office/drawing/2016/5/14/chartex" xmlns:mc="http://schemas.openxmlformats.org/markup-compatibility/2006" xmlns:aink="http://schemas.microsoft.com/office/drawing/2016/ink" xmlns:am3d="http://schemas.microsoft.com/office/drawing/2017/model3d" xmlns:o="urn:schemas-microsoft-com:office:office" xmlns:r="http://schemas.openxmlformats.org/officeDocument/2006/relationships" xmlns:m="http://schemas.openxmlformats.org/officeDocument/2006/math" xmlns:v="urn:schemas-microsoft-com:vml" xmlns:wp14="http://schemas.microsoft.com/office/word/2010/wordprocessingDrawing" xmlns:wp="http://schemas.openxmlformats.org/drawingml/2006/wordprocessingDrawing" xmlns:w10="urn:schemas-microsoft-com:office:word" xmlns:w="http://schemas.openxmlformats.org/wordprocessingml/2006/main" xmlns:w14="http://schemas.microsoft.com/office/word/2010/wordml" xmlns:w15="http://schemas.microsoft.com/office/word/2012/wordml" xmlns:w16cid="http://schemas.microsoft.com/office/word/2016/wordml/cid" xmlns:w16se="http://schemas.microsoft.com/office/word/2015/wordml/symex" xmlns:wpg="http://schemas.microsoft.com/office/word/2010/wordprocessingGroup" xmlns:wpi="http://schemas.microsoft.com/office/word/2010/wordprocessingInk" xmlns:wne="http://schemas.microsoft.com/office/word/2006/wordml" xmlns:wps="http://schemas.microsoft.com/office/word/2010/wordprocessingShape" mc:Ignorable="w14 w15 w16se w16cid wp14">
+  <w16cid:commentId w16cid:paraId="2EC531E0" w16cid:durableId="25688DE6"/>
+  <w16cid:commentId w16cid:paraId="388C4804" w16cid:durableId="25688DE7"/>
+  <w16cid:commentId w16cid:paraId="07CEA937" w16cid:durableId="25688DE8"/>
+</w16cid:commentsIds>
+</file>
+
 <file path=word/endnotes.xml><?xml version="1.0" encoding="utf-8"?>
-<w:endnotes xmlns:wpc="http://schemas.microsoft.com/office/word/2010/wordprocessingCanvas" xmlns:cx="http://schemas.microsoft.com/office/drawing/2014/chartex" xmlns:mc="http://schemas.openxmlformats.org/markup-compatibility/2006" xmlns:o="urn:schemas-microsoft-com:office:office" xmlns:r="http://schemas.openxmlformats.org/officeDocument/2006/relationships" xmlns:m="http://schemas.openxmlformats.org/officeDocument/2006/math" xmlns:v="urn:schemas-microsoft-com:vml" xmlns:wp14="http://schemas.microsoft.com/office/word/2010/wordprocessingDrawing" xmlns:wp="http://schemas.openxmlformats.org/drawingml/2006/wordprocessingDrawing" xmlns:w10="urn:schemas-microsoft-com:office:word" xmlns:w="http://schemas.openxmlformats.org/wordprocessingml/2006/main" xmlns:w14="http://schemas.microsoft.com/office/word/2010/wordml" xmlns:w15="http://schemas.microsoft.com/office/word/2012/wordml" xmlns:w16se="http://schemas.microsoft.com/office/word/2015/wordml/symex" xmlns:wpg="http://schemas.microsoft.com/office/word/2010/wordprocessingGroup" xmlns:wpi="http://schemas.microsoft.com/office/word/2010/wordprocessingInk" xmlns:wne="http://schemas.microsoft.com/office/word/2006/wordml" xmlns:wps="http://schemas.microsoft.com/office/word/2010/wordprocessingShape" mc:Ignorable="w14 w15 w16se wp14">
+<w:endnotes xmlns:wpc="http://schemas.microsoft.com/office/word/2010/wordprocessingCanvas" xmlns:cx="http://schemas.microsoft.com/office/drawing/2014/chartex" xmlns:cx1="http://schemas.microsoft.com/office/drawing/2015/9/8/chartex" xmlns:cx2="http://schemas.microsoft.com/office/drawing/2015/10/21/chartex" xmlns:cx3="http://schemas.microsoft.com/office/drawing/2016/5/9/chartex" xmlns:cx4="http://schemas.microsoft.com/office/drawing/2016/5/10/chartex" xmlns:cx5="http://schemas.microsoft.com/office/drawing/2016/5/11/chartex" xmlns:cx6="http://schemas.microsoft.com/office/drawing/2016/5/12/chartex" xmlns:cx7="http://schemas.microsoft.com/office/drawing/2016/5/13/chartex" xmlns:cx8="http://schemas.microsoft.com/office/drawing/2016/5/14/chartex" xmlns:mc="http://schemas.openxmlformats.org/markup-compatibility/2006" xmlns:aink="http://schemas.microsoft.com/office/drawing/2016/ink" xmlns:am3d="http://schemas.microsoft.com/office/drawing/2017/model3d" xmlns:o="urn:schemas-microsoft-com:office:office" xmlns:r="http://schemas.openxmlformats.org/officeDocument/2006/relationships" xmlns:m="http://schemas.openxmlformats.org/officeDocument/2006/math" xmlns:v="urn:schemas-microsoft-com:vml" xmlns:wp14="http://schemas.microsoft.com/office/word/2010/wordprocessingDrawing" xmlns:wp="http://schemas.openxmlformats.org/drawingml/2006/wordprocessingDrawing" xmlns:w10="urn:schemas-microsoft-com:office:word" xmlns:w="http://schemas.openxmlformats.org/wordprocessingml/2006/main" xmlns:w14="http://schemas.microsoft.com/office/word/2010/wordml" xmlns:w15="http://schemas.microsoft.com/office/word/2012/wordml" xmlns:w16cid="http://schemas.microsoft.com/office/word/2016/wordml/cid" xmlns:w16se="http://schemas.microsoft.com/office/word/2015/wordml/symex" xmlns:wpg="http://schemas.microsoft.com/office/word/2010/wordprocessingGroup" xmlns:wpi="http://schemas.microsoft.com/office/word/2010/wordprocessingInk" xmlns:wne="http://schemas.microsoft.com/office/word/2006/wordml" xmlns:wps="http://schemas.microsoft.com/office/word/2010/wordprocessingShape" mc:Ignorable="w14 w15 w16se w16cid wp14">
   <w:endnote w:type="separator" w:id="-1">
     <w:p>
       <w:pPr>
@@ -1226,7 +2820,7 @@
 </file>
 
 <file path=word/footer1.xml><?xml version="1.0" encoding="utf-8"?>
-<w:ftr xmlns:wpc="http://schemas.microsoft.com/office/word/2010/wordprocessingCanvas" xmlns:cx="http://schemas.microsoft.com/office/drawing/2014/chartex" xmlns:mc="http://schemas.openxmlformats.org/markup-compatibility/2006" xmlns:o="urn:schemas-microsoft-com:office:office" xmlns:r="http://schemas.openxmlformats.org/officeDocument/2006/relationships" xmlns:m="http://schemas.openxmlformats.org/officeDocument/2006/math" xmlns:v="urn:schemas-microsoft-com:vml" xmlns:wp14="http://schemas.microsoft.com/office/word/2010/wordprocessingDrawing" xmlns:wp="http://schemas.openxmlformats.org/drawingml/2006/wordprocessingDrawing" xmlns:w10="urn:schemas-microsoft-com:office:word" xmlns:w="http://schemas.openxmlformats.org/wordprocessingml/2006/main" xmlns:w14="http://schemas.microsoft.com/office/word/2010/wordml" xmlns:w15="http://schemas.microsoft.com/office/word/2012/wordml" xmlns:w16se="http://schemas.microsoft.com/office/word/2015/wordml/symex" xmlns:wpg="http://schemas.microsoft.com/office/word/2010/wordprocessingGroup" xmlns:wpi="http://schemas.microsoft.com/office/word/2010/wordprocessingInk" xmlns:wne="http://schemas.microsoft.com/office/word/2006/wordml" xmlns:wps="http://schemas.microsoft.com/office/word/2010/wordprocessingShape" mc:Ignorable="w14 w15 w16se wp14">
+<w:ftr xmlns:wpc="http://schemas.microsoft.com/office/word/2010/wordprocessingCanvas" xmlns:cx="http://schemas.microsoft.com/office/drawing/2014/chartex" xmlns:cx1="http://schemas.microsoft.com/office/drawing/2015/9/8/chartex" xmlns:cx2="http://schemas.microsoft.com/office/drawing/2015/10/21/chartex" xmlns:cx3="http://schemas.microsoft.com/office/drawing/2016/5/9/chartex" xmlns:cx4="http://schemas.microsoft.com/office/drawing/2016/5/10/chartex" xmlns:cx5="http://schemas.microsoft.com/office/drawing/2016/5/11/chartex" xmlns:cx6="http://schemas.microsoft.com/office/drawing/2016/5/12/chartex" xmlns:cx7="http://schemas.microsoft.com/office/drawing/2016/5/13/chartex" xmlns:cx8="http://schemas.microsoft.com/office/drawing/2016/5/14/chartex" xmlns:mc="http://schemas.openxmlformats.org/markup-compatibility/2006" xmlns:aink="http://schemas.microsoft.com/office/drawing/2016/ink" xmlns:am3d="http://schemas.microsoft.com/office/drawing/2017/model3d" xmlns:o="urn:schemas-microsoft-com:office:office" xmlns:r="http://schemas.openxmlformats.org/officeDocument/2006/relationships" xmlns:m="http://schemas.openxmlformats.org/officeDocument/2006/math" xmlns:v="urn:schemas-microsoft-com:vml" xmlns:wp14="http://schemas.microsoft.com/office/word/2010/wordprocessingDrawing" xmlns:wp="http://schemas.openxmlformats.org/drawingml/2006/wordprocessingDrawing" xmlns:w10="urn:schemas-microsoft-com:office:word" xmlns:w="http://schemas.openxmlformats.org/wordprocessingml/2006/main" xmlns:w14="http://schemas.microsoft.com/office/word/2010/wordml" xmlns:w15="http://schemas.microsoft.com/office/word/2012/wordml" xmlns:w16cid="http://schemas.microsoft.com/office/word/2016/wordml/cid" xmlns:w16se="http://schemas.microsoft.com/office/word/2015/wordml/symex" xmlns:wpg="http://schemas.microsoft.com/office/word/2010/wordprocessingGroup" xmlns:wpi="http://schemas.microsoft.com/office/word/2010/wordprocessingInk" xmlns:wne="http://schemas.microsoft.com/office/word/2006/wordml" xmlns:wps="http://schemas.microsoft.com/office/word/2010/wordprocessingShape" mc:Ignorable="w14 w15 w16se w16cid wp14">
   <w:p>
     <w:pPr>
       <w:pStyle w:val="Fuzeile"/>
@@ -1297,7 +2891,7 @@
 </file>
 
 <file path=word/footer2.xml><?xml version="1.0" encoding="utf-8"?>
-<w:ftr xmlns:wpc="http://schemas.microsoft.com/office/word/2010/wordprocessingCanvas" xmlns:cx="http://schemas.microsoft.com/office/drawing/2014/chartex" xmlns:mc="http://schemas.openxmlformats.org/markup-compatibility/2006" xmlns:o="urn:schemas-microsoft-com:office:office" xmlns:r="http://schemas.openxmlformats.org/officeDocument/2006/relationships" xmlns:m="http://schemas.openxmlformats.org/officeDocument/2006/math" xmlns:v="urn:schemas-microsoft-com:vml" xmlns:wp14="http://schemas.microsoft.com/office/word/2010/wordprocessingDrawing" xmlns:wp="http://schemas.openxmlformats.org/drawingml/2006/wordprocessingDrawing" xmlns:w10="urn:schemas-microsoft-com:office:word" xmlns:w="http://schemas.openxmlformats.org/wordprocessingml/2006/main" xmlns:w14="http://schemas.microsoft.com/office/word/2010/wordml" xmlns:w15="http://schemas.microsoft.com/office/word/2012/wordml" xmlns:w16se="http://schemas.microsoft.com/office/word/2015/wordml/symex" xmlns:wpg="http://schemas.microsoft.com/office/word/2010/wordprocessingGroup" xmlns:wpi="http://schemas.microsoft.com/office/word/2010/wordprocessingInk" xmlns:wne="http://schemas.microsoft.com/office/word/2006/wordml" xmlns:wps="http://schemas.microsoft.com/office/word/2010/wordprocessingShape" mc:Ignorable="w14 w15 w16se wp14">
+<w:ftr xmlns:wpc="http://schemas.microsoft.com/office/word/2010/wordprocessingCanvas" xmlns:cx="http://schemas.microsoft.com/office/drawing/2014/chartex" xmlns:cx1="http://schemas.microsoft.com/office/drawing/2015/9/8/chartex" xmlns:cx2="http://schemas.microsoft.com/office/drawing/2015/10/21/chartex" xmlns:cx3="http://schemas.microsoft.com/office/drawing/2016/5/9/chartex" xmlns:cx4="http://schemas.microsoft.com/office/drawing/2016/5/10/chartex" xmlns:cx5="http://schemas.microsoft.com/office/drawing/2016/5/11/chartex" xmlns:cx6="http://schemas.microsoft.com/office/drawing/2016/5/12/chartex" xmlns:cx7="http://schemas.microsoft.com/office/drawing/2016/5/13/chartex" xmlns:cx8="http://schemas.microsoft.com/office/drawing/2016/5/14/chartex" xmlns:mc="http://schemas.openxmlformats.org/markup-compatibility/2006" xmlns:aink="http://schemas.microsoft.com/office/drawing/2016/ink" xmlns:am3d="http://schemas.microsoft.com/office/drawing/2017/model3d" xmlns:o="urn:schemas-microsoft-com:office:office" xmlns:r="http://schemas.openxmlformats.org/officeDocument/2006/relationships" xmlns:m="http://schemas.openxmlformats.org/officeDocument/2006/math" xmlns:v="urn:schemas-microsoft-com:vml" xmlns:wp14="http://schemas.microsoft.com/office/word/2010/wordprocessingDrawing" xmlns:wp="http://schemas.openxmlformats.org/drawingml/2006/wordprocessingDrawing" xmlns:w10="urn:schemas-microsoft-com:office:word" xmlns:w="http://schemas.openxmlformats.org/wordprocessingml/2006/main" xmlns:w14="http://schemas.microsoft.com/office/word/2010/wordml" xmlns:w15="http://schemas.microsoft.com/office/word/2012/wordml" xmlns:w16cid="http://schemas.microsoft.com/office/word/2016/wordml/cid" xmlns:w16se="http://schemas.microsoft.com/office/word/2015/wordml/symex" xmlns:wpg="http://schemas.microsoft.com/office/word/2010/wordprocessingGroup" xmlns:wpi="http://schemas.microsoft.com/office/word/2010/wordprocessingInk" xmlns:wne="http://schemas.microsoft.com/office/word/2006/wordml" xmlns:wps="http://schemas.microsoft.com/office/word/2010/wordprocessingShape" mc:Ignorable="w14 w15 w16se w16cid wp14">
   <w:p>
     <w:pPr>
       <w:pStyle w:val="Fuzeile"/>
@@ -1373,7 +2967,7 @@
 </file>
 
 <file path=word/footnotes.xml><?xml version="1.0" encoding="utf-8"?>
-<w:footnotes xmlns:wpc="http://schemas.microsoft.com/office/word/2010/wordprocessingCanvas" xmlns:cx="http://schemas.microsoft.com/office/drawing/2014/chartex" xmlns:mc="http://schemas.openxmlformats.org/markup-compatibility/2006" xmlns:o="urn:schemas-microsoft-com:office:office" xmlns:r="http://schemas.openxmlformats.org/officeDocument/2006/relationships" xmlns:m="http://schemas.openxmlformats.org/officeDocument/2006/math" xmlns:v="urn:schemas-microsoft-com:vml" xmlns:wp14="http://schemas.microsoft.com/office/word/2010/wordprocessingDrawing" xmlns:wp="http://schemas.openxmlformats.org/drawingml/2006/wordprocessingDrawing" xmlns:w10="urn:schemas-microsoft-com:office:word" xmlns:w="http://schemas.openxmlformats.org/wordprocessingml/2006/main" xmlns:w14="http://schemas.microsoft.com/office/word/2010/wordml" xmlns:w15="http://schemas.microsoft.com/office/word/2012/wordml" xmlns:w16se="http://schemas.microsoft.com/office/word/2015/wordml/symex" xmlns:wpg="http://schemas.microsoft.com/office/word/2010/wordprocessingGroup" xmlns:wpi="http://schemas.microsoft.com/office/word/2010/wordprocessingInk" xmlns:wne="http://schemas.microsoft.com/office/word/2006/wordml" xmlns:wps="http://schemas.microsoft.com/office/word/2010/wordprocessingShape" mc:Ignorable="w14 w15 w16se wp14">
+<w:footnotes xmlns:wpc="http://schemas.microsoft.com/office/word/2010/wordprocessingCanvas" xmlns:cx="http://schemas.microsoft.com/office/drawing/2014/chartex" xmlns:cx1="http://schemas.microsoft.com/office/drawing/2015/9/8/chartex" xmlns:cx2="http://schemas.microsoft.com/office/drawing/2015/10/21/chartex" xmlns:cx3="http://schemas.microsoft.com/office/drawing/2016/5/9/chartex" xmlns:cx4="http://schemas.microsoft.com/office/drawing/2016/5/10/chartex" xmlns:cx5="http://schemas.microsoft.com/office/drawing/2016/5/11/chartex" xmlns:cx6="http://schemas.microsoft.com/office/drawing/2016/5/12/chartex" xmlns:cx7="http://schemas.microsoft.com/office/drawing/2016/5/13/chartex" xmlns:cx8="http://schemas.microsoft.com/office/drawing/2016/5/14/chartex" xmlns:mc="http://schemas.openxmlformats.org/markup-compatibility/2006" xmlns:aink="http://schemas.microsoft.com/office/drawing/2016/ink" xmlns:am3d="http://schemas.microsoft.com/office/drawing/2017/model3d" xmlns:o="urn:schemas-microsoft-com:office:office" xmlns:r="http://schemas.openxmlformats.org/officeDocument/2006/relationships" xmlns:m="http://schemas.openxmlformats.org/officeDocument/2006/math" xmlns:v="urn:schemas-microsoft-com:vml" xmlns:wp14="http://schemas.microsoft.com/office/word/2010/wordprocessingDrawing" xmlns:wp="http://schemas.openxmlformats.org/drawingml/2006/wordprocessingDrawing" xmlns:w10="urn:schemas-microsoft-com:office:word" xmlns:w="http://schemas.openxmlformats.org/wordprocessingml/2006/main" xmlns:w14="http://schemas.microsoft.com/office/word/2010/wordml" xmlns:w15="http://schemas.microsoft.com/office/word/2012/wordml" xmlns:w16cid="http://schemas.microsoft.com/office/word/2016/wordml/cid" xmlns:w16se="http://schemas.microsoft.com/office/word/2015/wordml/symex" xmlns:wpg="http://schemas.microsoft.com/office/word/2010/wordprocessingGroup" xmlns:wpi="http://schemas.microsoft.com/office/word/2010/wordprocessingInk" xmlns:wne="http://schemas.microsoft.com/office/word/2006/wordml" xmlns:wps="http://schemas.microsoft.com/office/word/2010/wordprocessingShape" mc:Ignorable="w14 w15 w16se w16cid wp14">
   <w:footnote w:type="separator" w:id="-1">
     <w:p>
       <w:pPr>
@@ -1412,7 +3006,21 @@
         <w:rPr>
           <w:lang w:eastAsia="de-DE"/>
         </w:rPr>
-        <w:t>Fehler werden im VBA Direktfenster ausgegeben. Dort, wo die Named Ranges auf ganze Bereiche, nicht nur auf einzelnen Zellen verweisen, gibt es Fehler.</w:t>
+        <w:t xml:space="preserve">Fehler werden im VBA Direktfenster ausgegeben. Dort, wo die </w:t>
+      </w:r>
+      <w:proofErr w:type="spellStart"/>
+      <w:r>
+        <w:rPr>
+          <w:lang w:eastAsia="de-DE"/>
+        </w:rPr>
+        <w:t>Named</w:t>
+      </w:r>
+      <w:proofErr w:type="spellEnd"/>
+      <w:r>
+        <w:rPr>
+          <w:lang w:eastAsia="de-DE"/>
+        </w:rPr>
+        <w:t xml:space="preserve"> Ranges auf ganze Bereiche, nicht nur auf einzelnen Zellen verweisen, gibt es Fehler.</w:t>
       </w:r>
     </w:p>
   </w:footnote>
@@ -1440,7 +3048,31 @@
         <w:t xml:space="preserve">: </w:t>
       </w:r>
       <w:r>
-        <w:t>Angaben, die nicht über das Exchange Sheet mit PEExcel Named ranges verbunden sind, sind nicht wirksam.</w:t>
+        <w:t xml:space="preserve">Angaben, die nicht über das Exchange Sheet mit </w:t>
+      </w:r>
+      <w:proofErr w:type="spellStart"/>
+      <w:r>
+        <w:t>PEExcel</w:t>
+      </w:r>
+      <w:proofErr w:type="spellEnd"/>
+      <w:r>
+        <w:t xml:space="preserve"> </w:t>
+      </w:r>
+      <w:proofErr w:type="spellStart"/>
+      <w:r>
+        <w:t>Named</w:t>
+      </w:r>
+      <w:proofErr w:type="spellEnd"/>
+      <w:r>
+        <w:t xml:space="preserve"> </w:t>
+      </w:r>
+      <w:proofErr w:type="spellStart"/>
+      <w:r>
+        <w:t>ranges</w:t>
+      </w:r>
+      <w:proofErr w:type="spellEnd"/>
+      <w:r>
+        <w:t xml:space="preserve"> verbunden sind, sind nicht wirksam.</w:t>
       </w:r>
     </w:p>
   </w:footnote>
@@ -1448,8 +3080,121 @@
 </file>
 
 <file path=word/numbering.xml><?xml version="1.0" encoding="utf-8"?>
-<w:numbering xmlns:wpc="http://schemas.microsoft.com/office/word/2010/wordprocessingCanvas" xmlns:cx="http://schemas.microsoft.com/office/drawing/2014/chartex" xmlns:mc="http://schemas.openxmlformats.org/markup-compatibility/2006" xmlns:o="urn:schemas-microsoft-com:office:office" xmlns:r="http://schemas.openxmlformats.org/officeDocument/2006/relationships" xmlns:m="http://schemas.openxmlformats.org/officeDocument/2006/math" xmlns:v="urn:schemas-microsoft-com:vml" xmlns:wp14="http://schemas.microsoft.com/office/word/2010/wordprocessingDrawing" xmlns:wp="http://schemas.openxmlformats.org/drawingml/2006/wordprocessingDrawing" xmlns:w10="urn:schemas-microsoft-com:office:word" xmlns:w="http://schemas.openxmlformats.org/wordprocessingml/2006/main" xmlns:w14="http://schemas.microsoft.com/office/word/2010/wordml" xmlns:w15="http://schemas.microsoft.com/office/word/2012/wordml" xmlns:w16se="http://schemas.microsoft.com/office/word/2015/wordml/symex" xmlns:wpg="http://schemas.microsoft.com/office/word/2010/wordprocessingGroup" xmlns:wpi="http://schemas.microsoft.com/office/word/2010/wordprocessingInk" xmlns:wne="http://schemas.microsoft.com/office/word/2006/wordml" xmlns:wps="http://schemas.microsoft.com/office/word/2010/wordprocessingShape" mc:Ignorable="w14 w15 w16se wp14">
+<w:numbering xmlns:wpc="http://schemas.microsoft.com/office/word/2010/wordprocessingCanvas" xmlns:cx="http://schemas.microsoft.com/office/drawing/2014/chartex" xmlns:cx1="http://schemas.microsoft.com/office/drawing/2015/9/8/chartex" xmlns:cx2="http://schemas.microsoft.com/office/drawing/2015/10/21/chartex" xmlns:cx3="http://schemas.microsoft.com/office/drawing/2016/5/9/chartex" xmlns:cx4="http://schemas.microsoft.com/office/drawing/2016/5/10/chartex" xmlns:cx5="http://schemas.microsoft.com/office/drawing/2016/5/11/chartex" xmlns:cx6="http://schemas.microsoft.com/office/drawing/2016/5/12/chartex" xmlns:cx7="http://schemas.microsoft.com/office/drawing/2016/5/13/chartex" xmlns:cx8="http://schemas.microsoft.com/office/drawing/2016/5/14/chartex" xmlns:mc="http://schemas.openxmlformats.org/markup-compatibility/2006" xmlns:aink="http://schemas.microsoft.com/office/drawing/2016/ink" xmlns:am3d="http://schemas.microsoft.com/office/drawing/2017/model3d" xmlns:o="urn:schemas-microsoft-com:office:office" xmlns:r="http://schemas.openxmlformats.org/officeDocument/2006/relationships" xmlns:m="http://schemas.openxmlformats.org/officeDocument/2006/math" xmlns:v="urn:schemas-microsoft-com:vml" xmlns:wp14="http://schemas.microsoft.com/office/word/2010/wordprocessingDrawing" xmlns:wp="http://schemas.openxmlformats.org/drawingml/2006/wordprocessingDrawing" xmlns:w10="urn:schemas-microsoft-com:office:word" xmlns:w="http://schemas.openxmlformats.org/wordprocessingml/2006/main" xmlns:w14="http://schemas.microsoft.com/office/word/2010/wordml" xmlns:w15="http://schemas.microsoft.com/office/word/2012/wordml" xmlns:w16cid="http://schemas.microsoft.com/office/word/2016/wordml/cid" xmlns:w16se="http://schemas.microsoft.com/office/word/2015/wordml/symex" xmlns:wpg="http://schemas.microsoft.com/office/word/2010/wordprocessingGroup" xmlns:wpi="http://schemas.microsoft.com/office/word/2010/wordprocessingInk" xmlns:wne="http://schemas.microsoft.com/office/word/2006/wordml" xmlns:wps="http://schemas.microsoft.com/office/word/2010/wordprocessingShape" mc:Ignorable="w14 w15 w16se w16cid wp14">
   <w:abstractNum w:abstractNumId="0" w15:restartNumberingAfterBreak="0">
+    <w:nsid w:val="04317DB1"/>
+    <w:multiLevelType w:val="hybridMultilevel"/>
+    <w:tmpl w:val="63762E2C"/>
+    <w:lvl w:ilvl="0" w:tplc="04070001">
+      <w:start w:val="1"/>
+      <w:numFmt w:val="bullet"/>
+      <w:lvlText w:val=""/>
+      <w:lvlJc w:val="left"/>
+      <w:pPr>
+        <w:ind w:left="720" w:hanging="360"/>
+      </w:pPr>
+      <w:rPr>
+        <w:rFonts w:ascii="Symbol" w:hAnsi="Symbol" w:hint="default"/>
+      </w:rPr>
+    </w:lvl>
+    <w:lvl w:ilvl="1" w:tplc="04070003" w:tentative="1">
+      <w:start w:val="1"/>
+      <w:numFmt w:val="bullet"/>
+      <w:lvlText w:val="o"/>
+      <w:lvlJc w:val="left"/>
+      <w:pPr>
+        <w:ind w:left="1440" w:hanging="360"/>
+      </w:pPr>
+      <w:rPr>
+        <w:rFonts w:ascii="Courier New" w:hAnsi="Courier New" w:cs="Courier New" w:hint="default"/>
+      </w:rPr>
+    </w:lvl>
+    <w:lvl w:ilvl="2" w:tplc="04070005" w:tentative="1">
+      <w:start w:val="1"/>
+      <w:numFmt w:val="bullet"/>
+      <w:lvlText w:val=""/>
+      <w:lvlJc w:val="left"/>
+      <w:pPr>
+        <w:ind w:left="2160" w:hanging="360"/>
+      </w:pPr>
+      <w:rPr>
+        <w:rFonts w:ascii="Wingdings" w:hAnsi="Wingdings" w:hint="default"/>
+      </w:rPr>
+    </w:lvl>
+    <w:lvl w:ilvl="3" w:tplc="04070001" w:tentative="1">
+      <w:start w:val="1"/>
+      <w:numFmt w:val="bullet"/>
+      <w:lvlText w:val=""/>
+      <w:lvlJc w:val="left"/>
+      <w:pPr>
+        <w:ind w:left="2880" w:hanging="360"/>
+      </w:pPr>
+      <w:rPr>
+        <w:rFonts w:ascii="Symbol" w:hAnsi="Symbol" w:hint="default"/>
+      </w:rPr>
+    </w:lvl>
+    <w:lvl w:ilvl="4" w:tplc="04070003" w:tentative="1">
+      <w:start w:val="1"/>
+      <w:numFmt w:val="bullet"/>
+      <w:lvlText w:val="o"/>
+      <w:lvlJc w:val="left"/>
+      <w:pPr>
+        <w:ind w:left="3600" w:hanging="360"/>
+      </w:pPr>
+      <w:rPr>
+        <w:rFonts w:ascii="Courier New" w:hAnsi="Courier New" w:cs="Courier New" w:hint="default"/>
+      </w:rPr>
+    </w:lvl>
+    <w:lvl w:ilvl="5" w:tplc="04070005" w:tentative="1">
+      <w:start w:val="1"/>
+      <w:numFmt w:val="bullet"/>
+      <w:lvlText w:val=""/>
+      <w:lvlJc w:val="left"/>
+      <w:pPr>
+        <w:ind w:left="4320" w:hanging="360"/>
+      </w:pPr>
+      <w:rPr>
+        <w:rFonts w:ascii="Wingdings" w:hAnsi="Wingdings" w:hint="default"/>
+      </w:rPr>
+    </w:lvl>
+    <w:lvl w:ilvl="6" w:tplc="04070001" w:tentative="1">
+      <w:start w:val="1"/>
+      <w:numFmt w:val="bullet"/>
+      <w:lvlText w:val=""/>
+      <w:lvlJc w:val="left"/>
+      <w:pPr>
+        <w:ind w:left="5040" w:hanging="360"/>
+      </w:pPr>
+      <w:rPr>
+        <w:rFonts w:ascii="Symbol" w:hAnsi="Symbol" w:hint="default"/>
+      </w:rPr>
+    </w:lvl>
+    <w:lvl w:ilvl="7" w:tplc="04070003" w:tentative="1">
+      <w:start w:val="1"/>
+      <w:numFmt w:val="bullet"/>
+      <w:lvlText w:val="o"/>
+      <w:lvlJc w:val="left"/>
+      <w:pPr>
+        <w:ind w:left="5760" w:hanging="360"/>
+      </w:pPr>
+      <w:rPr>
+        <w:rFonts w:ascii="Courier New" w:hAnsi="Courier New" w:cs="Courier New" w:hint="default"/>
+      </w:rPr>
+    </w:lvl>
+    <w:lvl w:ilvl="8" w:tplc="04070005" w:tentative="1">
+      <w:start w:val="1"/>
+      <w:numFmt w:val="bullet"/>
+      <w:lvlText w:val=""/>
+      <w:lvlJc w:val="left"/>
+      <w:pPr>
+        <w:ind w:left="6480" w:hanging="360"/>
+      </w:pPr>
+      <w:rPr>
+        <w:rFonts w:ascii="Wingdings" w:hAnsi="Wingdings" w:hint="default"/>
+      </w:rPr>
+    </w:lvl>
+  </w:abstractNum>
+  <w:abstractNum w:abstractNumId="1" w15:restartNumberingAfterBreak="0">
     <w:nsid w:val="1842471A"/>
     <w:multiLevelType w:val="hybridMultilevel"/>
     <w:tmpl w:val="E5E65AB4"/>
@@ -1552,7 +3297,7 @@
       </w:pPr>
     </w:lvl>
   </w:abstractNum>
-  <w:abstractNum w:abstractNumId="1" w15:restartNumberingAfterBreak="0">
+  <w:abstractNum w:abstractNumId="2" w15:restartNumberingAfterBreak="0">
     <w:nsid w:val="2199304B"/>
     <w:multiLevelType w:val="hybridMultilevel"/>
     <w:tmpl w:val="628AC4D4"/>
@@ -1665,7 +3410,7 @@
       </w:rPr>
     </w:lvl>
   </w:abstractNum>
-  <w:abstractNum w:abstractNumId="2" w15:restartNumberingAfterBreak="0">
+  <w:abstractNum w:abstractNumId="3" w15:restartNumberingAfterBreak="0">
     <w:nsid w:val="2EA8156D"/>
     <w:multiLevelType w:val="hybridMultilevel"/>
     <w:tmpl w:val="A2702ABC"/>
@@ -1777,7 +3522,7 @@
       </w:rPr>
     </w:lvl>
   </w:abstractNum>
-  <w:abstractNum w:abstractNumId="3" w15:restartNumberingAfterBreak="0">
+  <w:abstractNum w:abstractNumId="4" w15:restartNumberingAfterBreak="0">
     <w:nsid w:val="38FA1BE2"/>
     <w:multiLevelType w:val="hybridMultilevel"/>
     <w:tmpl w:val="D294ED74"/>
@@ -1891,7 +3636,7 @@
       </w:rPr>
     </w:lvl>
   </w:abstractNum>
-  <w:abstractNum w:abstractNumId="4" w15:restartNumberingAfterBreak="0">
+  <w:abstractNum w:abstractNumId="5" w15:restartNumberingAfterBreak="0">
     <w:nsid w:val="42A02AE3"/>
     <w:multiLevelType w:val="hybridMultilevel"/>
     <w:tmpl w:val="0FB05034"/>
@@ -1994,7 +3739,7 @@
       </w:pPr>
     </w:lvl>
   </w:abstractNum>
-  <w:abstractNum w:abstractNumId="5" w15:restartNumberingAfterBreak="0">
+  <w:abstractNum w:abstractNumId="6" w15:restartNumberingAfterBreak="0">
     <w:nsid w:val="45970312"/>
     <w:multiLevelType w:val="multilevel"/>
     <w:tmpl w:val="390611E4"/>
@@ -2115,7 +3860,7 @@
       </w:rPr>
     </w:lvl>
   </w:abstractNum>
-  <w:abstractNum w:abstractNumId="6" w15:restartNumberingAfterBreak="0">
+  <w:abstractNum w:abstractNumId="7" w15:restartNumberingAfterBreak="0">
     <w:nsid w:val="4642071F"/>
     <w:multiLevelType w:val="hybridMultilevel"/>
     <w:tmpl w:val="9D22CFB6"/>
@@ -2228,7 +3973,7 @@
       </w:rPr>
     </w:lvl>
   </w:abstractNum>
-  <w:abstractNum w:abstractNumId="7" w15:restartNumberingAfterBreak="0">
+  <w:abstractNum w:abstractNumId="8" w15:restartNumberingAfterBreak="0">
     <w:nsid w:val="617F1971"/>
     <w:multiLevelType w:val="hybridMultilevel"/>
     <w:tmpl w:val="5C0CD082"/>
@@ -2314,7 +4059,7 @@
       </w:pPr>
     </w:lvl>
   </w:abstractNum>
-  <w:abstractNum w:abstractNumId="8" w15:restartNumberingAfterBreak="0">
+  <w:abstractNum w:abstractNumId="9" w15:restartNumberingAfterBreak="0">
     <w:nsid w:val="72DC26E7"/>
     <w:multiLevelType w:val="hybridMultilevel"/>
     <w:tmpl w:val="57F6F0C2"/>
@@ -2429,7 +4174,7 @@
       </w:rPr>
     </w:lvl>
   </w:abstractNum>
-  <w:abstractNum w:abstractNumId="9" w15:restartNumberingAfterBreak="0">
+  <w:abstractNum w:abstractNumId="10" w15:restartNumberingAfterBreak="0">
     <w:nsid w:val="747E4709"/>
     <w:multiLevelType w:val="hybridMultilevel"/>
     <w:tmpl w:val="DA5813E4"/>
@@ -2542,7 +4287,7 @@
       </w:rPr>
     </w:lvl>
   </w:abstractNum>
-  <w:abstractNum w:abstractNumId="10" w15:restartNumberingAfterBreak="0">
+  <w:abstractNum w:abstractNumId="11" w15:restartNumberingAfterBreak="0">
     <w:nsid w:val="7A335608"/>
     <w:multiLevelType w:val="hybridMultilevel"/>
     <w:tmpl w:val="8BD01D36"/>
@@ -2628,7 +4373,7 @@
       </w:pPr>
     </w:lvl>
   </w:abstractNum>
-  <w:abstractNum w:abstractNumId="11" w15:restartNumberingAfterBreak="0">
+  <w:abstractNum w:abstractNumId="12" w15:restartNumberingAfterBreak="0">
     <w:nsid w:val="7F67642F"/>
     <w:multiLevelType w:val="hybridMultilevel"/>
     <w:tmpl w:val="4AAE8152"/>
@@ -2732,47 +4477,50 @@
     </w:lvl>
   </w:abstractNum>
   <w:num w:numId="1">
+    <w:abstractNumId w:val="6"/>
+  </w:num>
+  <w:num w:numId="2">
+    <w:abstractNumId w:val="9"/>
+  </w:num>
+  <w:num w:numId="3">
+    <w:abstractNumId w:val="1"/>
+  </w:num>
+  <w:num w:numId="4">
+    <w:abstractNumId w:val="12"/>
+  </w:num>
+  <w:num w:numId="5">
     <w:abstractNumId w:val="5"/>
   </w:num>
-  <w:num w:numId="2">
+  <w:num w:numId="6">
+    <w:abstractNumId w:val="4"/>
+  </w:num>
+  <w:num w:numId="7">
+    <w:abstractNumId w:val="3"/>
+  </w:num>
+  <w:num w:numId="8">
+    <w:abstractNumId w:val="11"/>
+  </w:num>
+  <w:num w:numId="9">
+    <w:abstractNumId w:val="2"/>
+  </w:num>
+  <w:num w:numId="10">
+    <w:abstractNumId w:val="10"/>
+  </w:num>
+  <w:num w:numId="11">
     <w:abstractNumId w:val="8"/>
   </w:num>
-  <w:num w:numId="3">
-    <w:abstractNumId w:val="0"/>
-  </w:num>
-  <w:num w:numId="4">
-    <w:abstractNumId w:val="11"/>
-  </w:num>
-  <w:num w:numId="5">
-    <w:abstractNumId w:val="4"/>
-  </w:num>
-  <w:num w:numId="6">
-    <w:abstractNumId w:val="3"/>
-  </w:num>
-  <w:num w:numId="7">
-    <w:abstractNumId w:val="2"/>
-  </w:num>
-  <w:num w:numId="8">
-    <w:abstractNumId w:val="10"/>
-  </w:num>
-  <w:num w:numId="9">
-    <w:abstractNumId w:val="1"/>
-  </w:num>
-  <w:num w:numId="10">
-    <w:abstractNumId w:val="9"/>
-  </w:num>
-  <w:num w:numId="11">
+  <w:num w:numId="12">
     <w:abstractNumId w:val="7"/>
   </w:num>
-  <w:num w:numId="12">
-    <w:abstractNumId w:val="6"/>
+  <w:num w:numId="13">
+    <w:abstractNumId w:val="0"/>
   </w:num>
   <w:numIdMacAtCleanup w:val="3"/>
 </w:numbering>
 </file>
 
 <file path=word/people.xml><?xml version="1.0" encoding="utf-8"?>
-<w15:people xmlns:wpc="http://schemas.microsoft.com/office/word/2010/wordprocessingCanvas" xmlns:cx="http://schemas.microsoft.com/office/drawing/2014/chartex" xmlns:mc="http://schemas.openxmlformats.org/markup-compatibility/2006" xmlns:o="urn:schemas-microsoft-com:office:office" xmlns:r="http://schemas.openxmlformats.org/officeDocument/2006/relationships" xmlns:m="http://schemas.openxmlformats.org/officeDocument/2006/math" xmlns:v="urn:schemas-microsoft-com:vml" xmlns:wp14="http://schemas.microsoft.com/office/word/2010/wordprocessingDrawing" xmlns:wp="http://schemas.openxmlformats.org/drawingml/2006/wordprocessingDrawing" xmlns:w10="urn:schemas-microsoft-com:office:word" xmlns:w="http://schemas.openxmlformats.org/wordprocessingml/2006/main" xmlns:w14="http://schemas.microsoft.com/office/word/2010/wordml" xmlns:w15="http://schemas.microsoft.com/office/word/2012/wordml" xmlns:w16se="http://schemas.microsoft.com/office/word/2015/wordml/symex" xmlns:wpg="http://schemas.microsoft.com/office/word/2010/wordprocessingGroup" xmlns:wpi="http://schemas.microsoft.com/office/word/2010/wordprocessingInk" xmlns:wne="http://schemas.microsoft.com/office/word/2006/wordml" xmlns:wps="http://schemas.microsoft.com/office/word/2010/wordprocessingShape" mc:Ignorable="w14 w15 w16se wp14">
+<w15:people xmlns:wpc="http://schemas.microsoft.com/office/word/2010/wordprocessingCanvas" xmlns:cx="http://schemas.microsoft.com/office/drawing/2014/chartex" xmlns:cx1="http://schemas.microsoft.com/office/drawing/2015/9/8/chartex" xmlns:cx2="http://schemas.microsoft.com/office/drawing/2015/10/21/chartex" xmlns:cx3="http://schemas.microsoft.com/office/drawing/2016/5/9/chartex" xmlns:cx4="http://schemas.microsoft.com/office/drawing/2016/5/10/chartex" xmlns:cx5="http://schemas.microsoft.com/office/drawing/2016/5/11/chartex" xmlns:cx6="http://schemas.microsoft.com/office/drawing/2016/5/12/chartex" xmlns:cx7="http://schemas.microsoft.com/office/drawing/2016/5/13/chartex" xmlns:cx8="http://schemas.microsoft.com/office/drawing/2016/5/14/chartex" xmlns:mc="http://schemas.openxmlformats.org/markup-compatibility/2006" xmlns:aink="http://schemas.microsoft.com/office/drawing/2016/ink" xmlns:am3d="http://schemas.microsoft.com/office/drawing/2017/model3d" xmlns:o="urn:schemas-microsoft-com:office:office" xmlns:r="http://schemas.openxmlformats.org/officeDocument/2006/relationships" xmlns:m="http://schemas.openxmlformats.org/officeDocument/2006/math" xmlns:v="urn:schemas-microsoft-com:vml" xmlns:wp14="http://schemas.microsoft.com/office/word/2010/wordprocessingDrawing" xmlns:wp="http://schemas.openxmlformats.org/drawingml/2006/wordprocessingDrawing" xmlns:w10="urn:schemas-microsoft-com:office:word" xmlns:w="http://schemas.openxmlformats.org/wordprocessingml/2006/main" xmlns:w14="http://schemas.microsoft.com/office/word/2010/wordml" xmlns:w15="http://schemas.microsoft.com/office/word/2012/wordml" xmlns:w16cid="http://schemas.microsoft.com/office/word/2016/wordml/cid" xmlns:w16se="http://schemas.microsoft.com/office/word/2015/wordml/symex" xmlns:wpg="http://schemas.microsoft.com/office/word/2010/wordprocessingGroup" xmlns:wpi="http://schemas.microsoft.com/office/word/2010/wordprocessingInk" xmlns:wne="http://schemas.microsoft.com/office/word/2006/wordml" xmlns:wps="http://schemas.microsoft.com/office/word/2010/wordprocessingShape" mc:Ignorable="w14 w15 w16se w16cid wp14">
   <w15:person w15:author="Simon Schneider">
     <w15:presenceInfo w15:providerId="Windows Live" w15:userId="572453d936140585"/>
   </w15:person>
@@ -2780,7 +4528,7 @@
 </file>
 
 <file path=word/styles.xml><?xml version="1.0" encoding="utf-8"?>
-<w:styles xmlns:mc="http://schemas.openxmlformats.org/markup-compatibility/2006" xmlns:r="http://schemas.openxmlformats.org/officeDocument/2006/relationships" xmlns:w="http://schemas.openxmlformats.org/wordprocessingml/2006/main" xmlns:w14="http://schemas.microsoft.com/office/word/2010/wordml" xmlns:w15="http://schemas.microsoft.com/office/word/2012/wordml" xmlns:w16se="http://schemas.microsoft.com/office/word/2015/wordml/symex" mc:Ignorable="w14 w15 w16se">
+<w:styles xmlns:mc="http://schemas.openxmlformats.org/markup-compatibility/2006" xmlns:r="http://schemas.openxmlformats.org/officeDocument/2006/relationships" xmlns:w="http://schemas.openxmlformats.org/wordprocessingml/2006/main" xmlns:w14="http://schemas.microsoft.com/office/word/2010/wordml" xmlns:w15="http://schemas.microsoft.com/office/word/2012/wordml" xmlns:w16cid="http://schemas.microsoft.com/office/word/2016/wordml/cid" xmlns:w16se="http://schemas.microsoft.com/office/word/2015/wordml/symex" mc:Ignorable="w14 w15 w16se w16cid">
   <w:docDefaults>
     <w:rPrDefault>
       <w:rPr>
@@ -2790,7 +4538,7 @@
     </w:rPrDefault>
     <w:pPrDefault/>
   </w:docDefaults>
-  <w:latentStyles w:defLockedState="0" w:defUIPriority="99" w:defSemiHidden="0" w:defUnhideWhenUsed="0" w:defQFormat="0" w:count="371">
+  <w:latentStyles w:defLockedState="0" w:defUIPriority="99" w:defSemiHidden="0" w:defUnhideWhenUsed="0" w:defQFormat="0" w:count="375">
     <w:lsdException w:name="Normal" w:uiPriority="0" w:qFormat="1"/>
     <w:lsdException w:name="heading 1" w:uiPriority="9" w:qFormat="1"/>
     <w:lsdException w:name="heading 2" w:semiHidden="1" w:uiPriority="9" w:unhideWhenUsed="1" w:qFormat="1"/>
@@ -3161,6 +4909,10 @@
     <w:lsdException w:name="List Table 5 Dark Accent 6" w:uiPriority="50"/>
     <w:lsdException w:name="List Table 6 Colorful Accent 6" w:uiPriority="51"/>
     <w:lsdException w:name="List Table 7 Colorful Accent 6" w:uiPriority="52"/>
+    <w:lsdException w:name="Mention" w:semiHidden="1" w:unhideWhenUsed="1"/>
+    <w:lsdException w:name="Smart Hyperlink" w:semiHidden="1" w:unhideWhenUsed="1"/>
+    <w:lsdException w:name="Hashtag" w:semiHidden="1" w:unhideWhenUsed="1"/>
+    <w:lsdException w:name="Unresolved Mention" w:semiHidden="1" w:unhideWhenUsed="1"/>
   </w:latentStyles>
   <w:style w:type="paragraph" w:default="1" w:styleId="Standard">
     <w:name w:val="Normal"/>
@@ -3933,6 +5685,25 @@
       <w:szCs w:val="18"/>
     </w:rPr>
   </w:style>
+  <w:style w:type="paragraph" w:styleId="Beschriftung">
+    <w:name w:val="caption"/>
+    <w:basedOn w:val="Standard"/>
+    <w:next w:val="Standard"/>
+    <w:uiPriority w:val="35"/>
+    <w:unhideWhenUsed/>
+    <w:qFormat/>
+    <w:rsid w:val="00097218"/>
+    <w:pPr>
+      <w:spacing w:before="0" w:after="200" w:line="240" w:lineRule="auto"/>
+    </w:pPr>
+    <w:rPr>
+      <w:i/>
+      <w:iCs/>
+      <w:color w:val="44546A" w:themeColor="text2"/>
+      <w:sz w:val="18"/>
+      <w:szCs w:val="18"/>
+    </w:rPr>
+  </w:style>
 </w:styles>
 </file>
 
@@ -4142,7 +5913,7 @@
 </file>
 
 <file path=customXml/itemProps1.xml><?xml version="1.0" encoding="utf-8"?>
-<ds:datastoreItem xmlns:ds="http://schemas.openxmlformats.org/officeDocument/2006/customXml" ds:itemID="{8A311FBB-427E-4BEC-92A1-1876F871DAAC}">
+<ds:datastoreItem xmlns:ds="http://schemas.openxmlformats.org/officeDocument/2006/customXml" ds:itemID="{F9E3BBDC-CCFF-4774-BA74-6EB1B43B87F7}">
   <ds:schemaRefs>
     <ds:schemaRef ds:uri="http://schemas.openxmlformats.org/officeDocument/2006/bibliography"/>
   </ds:schemaRefs>

</xml_diff>